<commit_message>
Fix #54 - initial next steps instructions
</commit_message>
<xml_diff>
--- a/docassemble/MAPetitionToSealEviction/data/templates/petition_to_seal_eviction_next_steps.docx
+++ b/docassemble/MAPetitionToSealEviction/data/templates/petition_to_seal_eviction_next_steps.docx
@@ -1,6 +1,6 @@
 
 <file path=word/document.xml><?xml version="1.0" encoding="utf-8"?>
-<w:document xmlns:wpc="http://schemas.microsoft.com/office/word/2010/wordprocessingCanvas" xmlns:cx="http://schemas.microsoft.com/office/drawing/2014/chartex" xmlns:cx1="http://schemas.microsoft.com/office/drawing/2015/9/8/chartex" xmlns:cx2="http://schemas.microsoft.com/office/drawing/2015/10/21/chartex" xmlns:cx3="http://schemas.microsoft.com/office/drawing/2016/5/9/chartex" xmlns:cx4="http://schemas.microsoft.com/office/drawing/2016/5/10/chartex" xmlns:cx5="http://schemas.microsoft.com/office/drawing/2016/5/11/chartex" xmlns:cx6="http://schemas.microsoft.com/office/drawing/2016/5/12/chartex" xmlns:cx7="http://schemas.microsoft.com/office/drawing/2016/5/13/chartex" xmlns:cx8="http://schemas.microsoft.com/office/drawing/2016/5/14/chartex" xmlns:mc="http://schemas.openxmlformats.org/markup-compatibility/2006" xmlns:aink="http://schemas.microsoft.com/office/drawing/2016/ink" xmlns:am3d="http://schemas.microsoft.com/office/drawing/2017/model3d" xmlns:o="urn:schemas-microsoft-com:office:office" xmlns:r="http://schemas.openxmlformats.org/officeDocument/2006/relationships" xmlns:m="http://schemas.openxmlformats.org/officeDocument/2006/math" xmlns:v="urn:schemas-microsoft-com:vml" xmlns:wp14="http://schemas.microsoft.com/office/word/2010/wordprocessingDrawing" xmlns:wp="http://schemas.openxmlformats.org/drawingml/2006/wordprocessingDrawing" xmlns:w10="urn:schemas-microsoft-com:office:word" xmlns:w="http://schemas.openxmlformats.org/wordprocessingml/2006/main" xmlns:w14="http://schemas.microsoft.com/office/word/2010/wordml" xmlns:w15="http://schemas.microsoft.com/office/word/2012/wordml" xmlns:w16cid="http://schemas.microsoft.com/office/word/2016/wordml/cid" xmlns:w16se="http://schemas.microsoft.com/office/word/2015/wordml/symex" xmlns:wpg="http://schemas.microsoft.com/office/word/2010/wordprocessingGroup" xmlns:wpi="http://schemas.microsoft.com/office/word/2010/wordprocessingInk" xmlns:wne="http://schemas.microsoft.com/office/word/2006/wordml" xmlns:wps="http://schemas.microsoft.com/office/word/2010/wordprocessingShape" mc:Ignorable="w14 w15 w16se w16cid wp14">
+<w:document xmlns:wpc="http://schemas.microsoft.com/office/word/2010/wordprocessingCanvas" xmlns:cx="http://schemas.microsoft.com/office/drawing/2014/chartex" xmlns:cx1="http://schemas.microsoft.com/office/drawing/2015/9/8/chartex" xmlns:cx2="http://schemas.microsoft.com/office/drawing/2015/10/21/chartex" xmlns:cx3="http://schemas.microsoft.com/office/drawing/2016/5/9/chartex" xmlns:cx4="http://schemas.microsoft.com/office/drawing/2016/5/10/chartex" xmlns:cx5="http://schemas.microsoft.com/office/drawing/2016/5/11/chartex" xmlns:cx6="http://schemas.microsoft.com/office/drawing/2016/5/12/chartex" xmlns:cx7="http://schemas.microsoft.com/office/drawing/2016/5/13/chartex" xmlns:cx8="http://schemas.microsoft.com/office/drawing/2016/5/14/chartex" xmlns:mc="http://schemas.openxmlformats.org/markup-compatibility/2006" xmlns:aink="http://schemas.microsoft.com/office/drawing/2016/ink" xmlns:am3d="http://schemas.microsoft.com/office/drawing/2017/model3d" xmlns:o="urn:schemas-microsoft-com:office:office" xmlns:oel="http://schemas.microsoft.com/office/2019/extlst" xmlns:r="http://schemas.openxmlformats.org/officeDocument/2006/relationships" xmlns:m="http://schemas.openxmlformats.org/officeDocument/2006/math" xmlns:v="urn:schemas-microsoft-com:vml" xmlns:wp14="http://schemas.microsoft.com/office/word/2010/wordprocessingDrawing" xmlns:wp="http://schemas.openxmlformats.org/drawingml/2006/wordprocessingDrawing" xmlns:w10="urn:schemas-microsoft-com:office:word" xmlns:w="http://schemas.openxmlformats.org/wordprocessingml/2006/main" xmlns:w14="http://schemas.microsoft.com/office/word/2010/wordml" xmlns:w15="http://schemas.microsoft.com/office/word/2012/wordml" xmlns:w16cex="http://schemas.microsoft.com/office/word/2018/wordml/cex" xmlns:w16cid="http://schemas.microsoft.com/office/word/2016/wordml/cid" xmlns:w16="http://schemas.microsoft.com/office/word/2018/wordml" xmlns:w16du="http://schemas.microsoft.com/office/word/2023/wordml/word16du" xmlns:w16sdtdh="http://schemas.microsoft.com/office/word/2020/wordml/sdtdatahash" xmlns:w16se="http://schemas.microsoft.com/office/word/2015/wordml/symex" xmlns:wpg="http://schemas.microsoft.com/office/word/2010/wordprocessingGroup" xmlns:wpi="http://schemas.microsoft.com/office/word/2010/wordprocessingInk" xmlns:wne="http://schemas.microsoft.com/office/word/2006/wordml" xmlns:wps="http://schemas.microsoft.com/office/word/2010/wordprocessingShape" mc:Ignorable="w14 w15 w16se w16cid w16 w16cex w16sdtdh w16du wp14">
   <w:background w:color="FFFFFF"/>
   <w:body>
     <w:tbl>
@@ -30,13 +30,11 @@
               <w:spacing w:after="0"/>
               <w:jc w:val="center"/>
             </w:pPr>
-            <w:bookmarkStart w:id="0" w:name="_GoBack"/>
-            <w:bookmarkEnd w:id="0"/>
             <w:r>
               <w:rPr>
                 <w:color w:val="FFFFFF" w:themeColor="background1"/>
               </w:rPr>
-              <w:t xml:space="preserve">File a Petition to Seal an Eviction</w:t>
+              <w:t>File a Petition to Seal an Eviction</w:t>
             </w:r>
           </w:p>
         </w:tc>
@@ -51,107 +49,14 @@
       </w:pPr>
     </w:p>
     <w:p>
-      <w:r>
-        <w:t xml:space="preserve">Congratulations </w:t>
-      </w:r>
-      <w:r>
-        <w:t>{{</w:t>
-      </w:r>
-      <w:r>
-        <w:t xml:space="preserve"> users </w:t>
-      </w:r>
-      <w:r>
-        <w:t xml:space="preserve">}}</w:t>
-      </w:r>
-      <w:r>
-        <w:t xml:space="preserve">! You have finished all the forms you need to File a Petition to Seal an Eviction. The rest of the pages in this packet are your</w:t>
-      </w:r>
-      <w:r>
-        <w:t xml:space="preserve"> [answer/motion] </w:t>
-      </w:r>
-      <w:r>
-        <w:t xml:space="preserve"> </w:t>
-      </w:r>
-      <w:r>
-        <w:t>{%</w:t>
-      </w:r>
-      <w:r>
-        <w:t xml:space="preserve"> if other_parties.number() </w:t>
-      </w:r>
-      <w:r>
-        <w:t>%}</w:t>
-      </w:r>
-      <w:r>
-        <w:rPr>
-          <w:b/>
-        </w:rPr>
-        <w:t xml:space="preserve"> </w:t>
-      </w:r>
-      <w:r>
-        <w:t>in</w:t>
-      </w:r>
-      <w:r>
-        <w:rPr>
-          <w:b/>
-        </w:rPr>
-        <w:t xml:space="preserve"> </w:t>
-      </w:r>
-      <w:r>
-        <w:rPr>
-          <w:b/>
-        </w:rPr>
-        <w:t>{{</w:t>
-      </w:r>
-      <w:r>
-        <w:rPr>
-          <w:b/>
-        </w:rPr>
-        <w:t xml:space="preserve"> users </w:t>
-      </w:r>
-      <w:r>
-        <w:rPr>
-          <w:b/>
-        </w:rPr>
-        <w:t>}}</w:t>
-      </w:r>
-      <w:r>
-        <w:rPr>
-          <w:b/>
-        </w:rPr>
-        <w:t xml:space="preserve"> v </w:t>
-      </w:r>
-      <w:r>
-        <w:rPr>
-          <w:b/>
-        </w:rPr>
-        <w:t>{{</w:t>
-      </w:r>
-      <w:r>
-        <w:rPr>
-          <w:b/>
-        </w:rPr>
-        <w:t xml:space="preserve"> other_parties </w:t>
-      </w:r>
-      <w:r>
-        <w:rPr>
-          <w:b/>
-        </w:rPr>
-        <w:t>}}{%</w:t>
-      </w:r>
-      <w:r>
-        <w:t xml:space="preserve"> endif </w:t>
-      </w:r>
-      <w:r>
-        <w:t>%}</w:t>
-      </w:r>
-      <w:r>
-        <w:t>.</w:t>
-      </w:r>
-    </w:p>
-    <w:p/>
-    <w:p>
       <w:pPr>
         <w:sectPr>
+          <w:headerReference w:type="even" r:id="rId10"/>
+          <w:headerReference w:type="default" r:id="rId11"/>
+          <w:footerReference w:type="even" r:id="rId12"/>
+          <w:footerReference w:type="default" r:id="rId13"/>
+          <w:headerReference w:type="first" r:id="rId14"/>
+          <w:footerReference w:type="first" r:id="rId15"/>
           <w:pgSz w:w="12240" w:h="15840"/>
           <w:pgMar w:top="720" w:right="720" w:bottom="720" w:left="720" w:header="0" w:footer="0" w:gutter="0"/>
           <w:pgNumType w:start="1"/>
@@ -161,127 +66,154 @@
           <w:docGrid w:linePitch="326" w:charSpace="8192"/>
         </w:sectPr>
       </w:pPr>
+      <w:r>
+        <w:rPr>
+          <w:lang w:val="en-US"/>
+        </w:rPr>
+        <w:t xml:space="preserve">Congratulations </w:t>
+      </w:r>
+      <w:r>
+        <w:rPr>
+          <w:lang w:val="en-US"/>
+        </w:rPr>
+        <w:t>{{</w:t>
+      </w:r>
+      <w:r>
+        <w:rPr>
+          <w:lang w:val="en-US"/>
+        </w:rPr>
+        <w:t xml:space="preserve"> users </w:t>
+      </w:r>
+      <w:r>
+        <w:rPr>
+          <w:lang w:val="en-US"/>
+        </w:rPr>
+        <w:t>}}</w:t>
+      </w:r>
+      <w:r>
+        <w:rPr>
+          <w:lang w:val="en-US"/>
+        </w:rPr>
+        <w:t xml:space="preserve">! You have finished all the forms you need to </w:t>
+      </w:r>
+      <w:r>
+        <w:rPr>
+          <w:lang w:val="en-US"/>
+        </w:rPr>
+        <w:t>f</w:t>
+      </w:r>
+      <w:r>
+        <w:rPr>
+          <w:lang w:val="en-US"/>
+        </w:rPr>
+        <w:t>ile a Petition to Seal an Eviction. The rest of the pages in this packet are your</w:t>
+      </w:r>
+      <w:r>
+        <w:rPr>
+          <w:lang w:val="en-US"/>
+        </w:rPr>
+        <w:t xml:space="preserve"> </w:t>
+      </w:r>
+      <w:r>
+        <w:rPr>
+          <w:lang w:val="en-US"/>
+        </w:rPr>
+        <w:t>petition</w:t>
+      </w:r>
+      <w:r>
+        <w:rPr>
+          <w:lang w:val="en-US"/>
+        </w:rPr>
+        <w:t xml:space="preserve"> </w:t>
+      </w:r>
+      <w:r>
+        <w:rPr>
+          <w:lang w:val="en-US"/>
+        </w:rPr>
+        <w:t>in</w:t>
+      </w:r>
+      <w:r>
+        <w:rPr>
+          <w:b/>
+          <w:bCs/>
+          <w:lang w:val="en-US"/>
+        </w:rPr>
+        <w:t xml:space="preserve"> </w:t>
+      </w:r>
+      <w:r>
+        <w:rPr>
+          <w:b/>
+          <w:bCs/>
+          <w:lang w:val="en-US"/>
+        </w:rPr>
+        <w:t>{{</w:t>
+      </w:r>
+      <w:r>
+        <w:rPr>
+          <w:b/>
+          <w:bCs/>
+          <w:lang w:val="en-US"/>
+        </w:rPr>
+        <w:t xml:space="preserve"> users </w:t>
+      </w:r>
+      <w:r>
+        <w:rPr>
+          <w:b/>
+          <w:bCs/>
+          <w:lang w:val="en-US"/>
+        </w:rPr>
+        <w:t>}}</w:t>
+      </w:r>
+      <w:r>
+        <w:rPr>
+          <w:b/>
+          <w:bCs/>
+          <w:lang w:val="en-US"/>
+        </w:rPr>
+        <w:t xml:space="preserve"> v </w:t>
+      </w:r>
+      <w:r>
+        <w:rPr>
+          <w:b/>
+          <w:bCs/>
+          <w:lang w:val="en-US"/>
+        </w:rPr>
+        <w:t>{{</w:t>
+      </w:r>
+      <w:r>
+        <w:rPr>
+          <w:b/>
+          <w:bCs/>
+          <w:lang w:val="en-US"/>
+        </w:rPr>
+        <w:t xml:space="preserve"> other_parties </w:t>
+      </w:r>
+      <w:r>
+        <w:rPr>
+          <w:b/>
+          <w:bCs/>
+          <w:lang w:val="en-US"/>
+        </w:rPr>
+        <w:t>}}</w:t>
+      </w:r>
+      <w:r>
+        <w:rPr>
+          <w:lang w:val="en-US"/>
+        </w:rPr>
+        <w:t>.</w:t>
+      </w:r>
     </w:p>
     <w:p>
       <w:pPr>
         <w:pStyle w:val="Heading2"/>
       </w:pPr>
-      <w:bookmarkStart w:id="1" w:name="_yntzxzfdh9ya"/>
-      <w:bookmarkEnd w:id="1"/>
-      <w:r>
+      <w:bookmarkStart w:id="0" w:name="_yntzxzfdh9ya"/>
+      <w:bookmarkEnd w:id="0"/>
+      <w:r>
+        <w:rPr>
+          <w:lang w:val="en-US"/>
+        </w:rPr>
         <w:t>Next steps</w:t>
-      </w:r>
-    </w:p>
-    <w:p>
-      <w:pPr>
-        <w:pStyle w:val="ListParagraph"/>
-        <w:numPr>
-          <w:ilvl w:val="0"/>
-          <w:numId w:val="1"/>
-        </w:numPr>
-        <w:snapToGrid w:val="0"/>
-        <w:rPr>
-          <w14:textOutline w14:w="9525" w14:cap="rnd" w14:cmpd="sng" w14:algn="ctr">
-            <w14:noFill/>
-            <w14:prstDash w14:val="solid"/>
-            <w14:bevel/>
-          </w14:textOutline>
-        </w:rPr>
-      </w:pPr>
-      <w:r>
-        <w:rPr>
-          <w14:textOutline w14:w="9525" w14:cap="rnd" w14:cmpd="sng" w14:algn="ctr">
-            <w14:noFill/>
-            <w14:prstDash w14:val="solid"/>
-            <w14:bevel/>
-          </w14:textOutline>
-        </w:rPr>
-        <w:t xml:space="preserve">File this </w:t>
-      </w:r>
-      <w:r>
-        <w:t xml:space="preserve">answer/motion </w:t>
-      </w:r>
-      <w:r>
-        <w:t xml:space="preserve">with the court </w:t>
-      </w:r>
-      <w:r>
-        <w:rPr>
-          <w14:textOutline w14:w="9525" w14:cap="rnd" w14:cmpd="sng" w14:algn="ctr">
-            <w14:noFill/>
-            <w14:prstDash w14:val="solid"/>
-            <w14:bevel/>
-          </w14:textOutline>
-        </w:rPr>
-        <w:t>now.</w:t>
-      </w:r>
-    </w:p>
-    <w:p>
-      <w:pPr>
-        <w:pStyle w:val="ListParagraph"/>
-        <w:numPr>
-          <w:ilvl w:val="0"/>
-          <w:numId w:val="1"/>
-        </w:numPr>
-        <w:snapToGrid w:val="0"/>
-        <w:rPr>
-          <w14:textOutline w14:w="9525" w14:cap="rnd" w14:cmpd="sng" w14:algn="ctr">
-            <w14:noFill/>
-            <w14:prstDash w14:val="solid"/>
-            <w14:bevel/>
-          </w14:textOutline>
-        </w:rPr>
-      </w:pPr>
-      <w:bookmarkStart w:id="2" w:name="_4szgtqe6ov1h"/>
-      <w:bookmarkEnd w:id="2"/>
-      <w:r>
-        <w:rPr>
-          <w14:textOutline w14:w="9525" w14:cap="rnd" w14:cmpd="sng" w14:algn="ctr">
-            <w14:noFill/>
-            <w14:prstDash w14:val="solid"/>
-            <w14:bevel/>
-          </w14:textOutline>
-        </w:rPr>
-        <w:t xml:space="preserve">Deliver a copy to </w:t>
-      </w:r>
-      <w:r>
-        <w:rPr>
-          <w14:textOutline w14:w="9525" w14:cap="rnd" w14:cmpd="sng" w14:algn="ctr">
-            <w14:noFill/>
-            <w14:prstDash w14:val="solid"/>
-            <w14:bevel/>
-          </w14:textOutline>
-        </w:rPr>
-        <w:t>{{</w:t>
-      </w:r>
-      <w:r>
-        <w:rPr>
-          <w14:textOutline w14:w="9525" w14:cap="rnd" w14:cmpd="sng" w14:algn="ctr">
-            <w14:noFill/>
-            <w14:prstDash w14:val="solid"/>
-            <w14:bevel/>
-          </w14:textOutline>
-        </w:rPr>
-        <w:t xml:space="preserve"> showifdef('other_parties[0]') </w:t>
-      </w:r>
-      <w:r>
-        <w:rPr>
-          <w14:textOutline w14:w="9525" w14:cap="rnd" w14:cmpd="sng" w14:algn="ctr">
-            <w14:noFill/>
-            <w14:prstDash w14:val="solid"/>
-            <w14:bevel/>
-          </w14:textOutline>
-        </w:rPr>
-        <w:t>}}</w:t>
-      </w:r>
-      <w:r>
-        <w:rPr>
-          <w14:textOutline w14:w="9525" w14:cap="rnd" w14:cmpd="sng" w14:algn="ctr">
-            <w14:noFill/>
-            <w14:prstDash w14:val="solid"/>
-            <w14:bevel/>
-          </w14:textOutline>
-        </w:rPr>
-        <w:t xml:space="preserve"> or their attorney.</w:t>
       </w:r>
     </w:p>
     <w:p>
@@ -302,6 +234,8 @@
           </w14:textOutline>
         </w:rPr>
       </w:pPr>
+      <w:bookmarkStart w:id="1" w:name="_4szgtqe6ov1h"/>
+      <w:bookmarkEnd w:id="1"/>
       <w:r>
         <w:rPr>
           <w:b/>
@@ -324,6 +258,8 @@
         </w:numPr>
         <w:snapToGrid w:val="0"/>
         <w:rPr>
+          <w:b/>
+          <w:bCs/>
           <w14:textOutline w14:w="9525" w14:cap="rnd" w14:cmpd="sng" w14:algn="ctr">
             <w14:noFill/>
             <w14:prstDash w14:val="solid"/>
@@ -333,13 +269,15 @@
       </w:pPr>
       <w:r>
         <w:rPr>
+          <w:b/>
+          <w:bCs/>
           <w14:textOutline w14:w="9525" w14:cap="rnd" w14:cmpd="sng" w14:algn="ctr">
             <w14:noFill/>
             <w14:prstDash w14:val="solid"/>
             <w14:bevel/>
           </w14:textOutline>
         </w:rPr>
-        <w:t xml:space="preserve">The clerk will tell you how to go to the hearing. </w:t>
+        <w:t>{%p if True %}{# update with code later once we determine which scenarios require notice #}</w:t>
       </w:r>
     </w:p>
     <w:p>
@@ -350,38 +288,18 @@
           <w:numId w:val="1"/>
         </w:numPr>
         <w:snapToGrid w:val="0"/>
-        <w:rPr>
+      </w:pPr>
+      <w:r>
+        <w:rPr>
+          <w:lang w:val="en-US"/>
           <w14:textOutline w14:w="9525" w14:cap="rnd" w14:cmpd="sng" w14:algn="ctr">
             <w14:noFill/>
             <w14:prstDash w14:val="solid"/>
             <w14:bevel/>
           </w14:textOutline>
         </w:rPr>
-      </w:pPr>
-      <w:r>
-        <w:rPr>
-          <w14:textOutline w14:w="9525" w14:cap="rnd" w14:cmpd="sng" w14:algn="ctr">
-            <w14:noFill/>
-            <w14:prstDash w14:val="solid"/>
-            <w14:bevel/>
-          </w14:textOutline>
-        </w:rPr>
-        <w:t xml:space="preserve">If the judge decides to grant your </w:t>
-      </w:r>
-      <w:r>
-        <w:t xml:space="preserve">[motion/request]</w:t>
-      </w:r>
-      <w:r>
-        <w:rPr>
-          <w14:textOutline w14:w="9525" w14:cap="rnd" w14:cmpd="sng" w14:algn="ctr">
-            <w14:noFill/>
-            <w14:prstDash w14:val="solid"/>
-            <w14:bevel/>
-          </w14:textOutline>
-        </w:rPr>
-        <w:t>:.</w:t>
-      </w:r>
-      <w:proofErr w:type="gramEnd"/>
+        <w:t>Deliver a copy to {{ showifdef('other_parties[0]') }} or their attorney.</w:t>
+      </w:r>
     </w:p>
     <w:p>
       <w:pPr>
@@ -391,31 +309,221 @@
           <w:numId w:val="1"/>
         </w:numPr>
         <w:snapToGrid w:val="0"/>
-        <w:rPr>
+      </w:pPr>
+      <w:r>
+        <w:rPr>
+          <w:lang w:val="en-US"/>
           <w14:textOutline w14:w="9525" w14:cap="rnd" w14:cmpd="sng" w14:algn="ctr">
             <w14:noFill/>
             <w14:prstDash w14:val="solid"/>
             <w14:bevel/>
           </w14:textOutline>
         </w:rPr>
-      </w:pPr>
-      <w:r>
-        <w:rPr>
+        <w:t>{%p endif %}</w:t>
+      </w:r>
+    </w:p>
+    <w:p>
+      <w:pPr>
+        <w:pStyle w:val="ListParagraph"/>
+        <w:numPr>
+          <w:ilvl w:val="0"/>
+          <w:numId w:val="1"/>
+        </w:numPr>
+        <w:snapToGrid w:val="0"/>
+      </w:pPr>
+      <w:r>
+        <w:rPr>
+          <w:lang w:val="en-US"/>
           <w14:textOutline w14:w="9525" w14:cap="rnd" w14:cmpd="sng" w14:algn="ctr">
             <w14:noFill/>
             <w14:prstDash w14:val="solid"/>
             <w14:bevel/>
           </w14:textOutline>
         </w:rPr>
+        <w:t xml:space="preserve">The judge or a court clerk may decide you need a hearing before they seal your eviction. </w:t>
+      </w:r>
+      <w:r>
+        <w:rPr>
+          <w:lang w:val="en-US"/>
+          <w14:textOutline w14:w="9525" w14:cap="rnd" w14:cmpd="sng" w14:algn="ctr">
+            <w14:noFill/>
+            <w14:prstDash w14:val="solid"/>
+            <w14:bevel/>
+          </w14:textOutline>
+        </w:rPr>
+        <w:t>If you have a hearing,</w:t>
+      </w:r>
+      <w:r>
+        <w:rPr>
+          <w:lang w:val="en-US"/>
+          <w14:textOutline w14:w="9525" w14:cap="rnd" w14:cmpd="sng" w14:algn="ctr">
+            <w14:noFill/>
+            <w14:prstDash w14:val="solid"/>
+            <w14:bevel/>
+          </w14:textOutline>
+        </w:rPr>
+        <w:t xml:space="preserve"> the clerk will send you a notice with the date and time of the hearing</w:t>
+      </w:r>
+      <w:r>
+        <w:rPr>
+          <w:lang w:val="en-US"/>
+          <w14:textOutline w14:w="9525" w14:cap="rnd" w14:cmpd="sng" w14:algn="ctr">
+            <w14:noFill/>
+            <w14:prstDash w14:val="solid"/>
+            <w14:bevel/>
+          </w14:textOutline>
+        </w:rPr>
+        <w:t>.</w:t>
+      </w:r>
+    </w:p>
+    <w:p>
+      <w:pPr>
+        <w:pStyle w:val="ListParagraph"/>
+        <w:numPr>
+          <w:ilvl w:val="0"/>
+          <w:numId w:val="1"/>
+        </w:numPr>
+      </w:pPr>
+      <w:r>
+        <w:rPr>
+          <w:lang w:val="en-US"/>
+        </w:rPr>
+        <w:t>{%p if showifdef(“efile”) %}</w:t>
+      </w:r>
+    </w:p>
+    <w:p>
+      <w:pPr>
+        <w:pStyle w:val="ListParagraph"/>
+        <w:numPr>
+          <w:ilvl w:val="0"/>
+          <w:numId w:val="1"/>
+        </w:numPr>
+      </w:pPr>
+      <w:r>
+        <w:rPr>
+          <w:b/>
+          <w:bCs/>
+          <w:lang w:val="en-US"/>
+        </w:rPr>
+        <w:t xml:space="preserve">Because you e-filed your petition: </w:t>
+      </w:r>
+      <w:r>
+        <w:rPr>
+          <w:lang w:val="en-US"/>
+        </w:rPr>
+        <w:t xml:space="preserve">regularly check the email address that you e-filed with, {{ </w:t>
+      </w:r>
+      <w:r>
+        <w:rPr>
+          <w:lang w:val="en-US"/>
+        </w:rPr>
+        <w:t>my_username</w:t>
+      </w:r>
+      <w:r>
+        <w:rPr>
+          <w:lang w:val="en-US"/>
+        </w:rPr>
+        <w:t xml:space="preserve"> }}. If you get an email </w:t>
+      </w:r>
+      <w:r>
+        <w:rPr>
+          <w:lang w:val="en-US"/>
+        </w:rPr>
+        <w:t>from the court</w:t>
+      </w:r>
+      <w:r>
+        <w:rPr>
+          <w:lang w:val="en-US"/>
+        </w:rPr>
+        <w:t>, read it</w:t>
+      </w:r>
+      <w:r>
+        <w:rPr>
+          <w:lang w:val="en-US"/>
+        </w:rPr>
+        <w:t>.</w:t>
+      </w:r>
+      <w:r>
+        <w:rPr>
+          <w:lang w:val="en-US"/>
+        </w:rPr>
+        <w:t xml:space="preserve"> It may tell you to take another step. You can call the court with questions about any emails you get.</w:t>
+      </w:r>
+    </w:p>
+    <w:p>
+      <w:pPr>
+        <w:pStyle w:val="ListParagraph"/>
+        <w:numPr>
+          <w:ilvl w:val="0"/>
+          <w:numId w:val="1"/>
+        </w:numPr>
+      </w:pPr>
+      <w:r>
+        <w:t>{%p endif %}</w:t>
+      </w:r>
+    </w:p>
+    <w:p>
+      <w:pPr>
+        <w:pStyle w:val="ListParagraph"/>
+        <w:numPr>
+          <w:ilvl w:val="0"/>
+          <w:numId w:val="1"/>
+        </w:numPr>
+        <w:snapToGrid w:val="0"/>
+        <w:rPr>
+          <w14:textOutline w14:w="9525" w14:cap="rnd" w14:cmpd="sng" w14:algn="ctr">
+            <w14:noFill/>
+            <w14:prstDash w14:val="solid"/>
+            <w14:bevel/>
+          </w14:textOutline>
+        </w:rPr>
+      </w:pPr>
+      <w:r>
+        <w:rPr>
+          <w14:textOutline w14:w="9525" w14:cap="rnd" w14:cmpd="sng" w14:algn="ctr">
+            <w14:noFill/>
+            <w14:prstDash w14:val="solid"/>
+            <w14:bevel/>
+          </w14:textOutline>
+        </w:rPr>
         <w:t>Check the order when you get it to make sure it is correct.</w:t>
       </w:r>
     </w:p>
     <w:p>
       <w:pPr>
         <w:pStyle w:val="Heading2"/>
-      </w:pPr>
-      <w:r>
-        <w:t>To file your [answer/motion] right away</w:t>
+        <w:rPr>
+          <w:lang w:val="en-US"/>
+        </w:rPr>
+      </w:pPr>
+      <w:r>
+        <w:rPr>
+          <w:lang w:val="en-US"/>
+        </w:rPr>
+        <w:t>{%p if not showifdef(“efile”) %}</w:t>
+      </w:r>
+    </w:p>
+    <w:p>
+      <w:pPr>
+        <w:pStyle w:val="Heading2"/>
+      </w:pPr>
+      <w:r>
+        <w:rPr>
+          <w:lang w:val="en-US"/>
+        </w:rPr>
+        <w:t xml:space="preserve">To file your </w:t>
+      </w:r>
+      <w:r>
+        <w:rPr>
+          <w:lang w:val="en-US"/>
+        </w:rPr>
+        <w:t>petition</w:t>
+      </w:r>
+      <w:r>
+        <w:rPr>
+          <w:lang w:val="en-US"/>
+        </w:rPr>
+        <w:t xml:space="preserve"> right away</w:t>
       </w:r>
     </w:p>
     <w:p>
@@ -439,31 +547,13 @@
         </w:numPr>
       </w:pPr>
       <w:r>
-        <w:t xml:space="preserve">Call the </w:t>
-      </w:r>
-      <w:r>
-        <w:t>{{</w:t>
-      </w:r>
-      <w:r>
-        <w:t xml:space="preserve"> trial_court </w:t>
-      </w:r>
-      <w:r>
-        <w:t>}}</w:t>
-      </w:r>
-      <w:r>
-        <w:t xml:space="preserve"> </w:t>
-      </w:r>
-      <w:r>
-        <w:t xml:space="preserve">{{ </w:t>
-      </w:r>
-      <w:r>
-        <w:t xml:space="preserve">showifdef('trial_court.phone_number') </w:t>
-      </w:r>
-      <w:r>
-        <w:t>}}</w:t>
-      </w:r>
-      <w:r>
-        <w:t xml:space="preserve"> to find out how they want you to send your forms to them.</w:t>
+        <w:t xml:space="preserve">Go to the </w:t>
+      </w:r>
+      <w:r>
+        <w:t>{{ trial_court }}</w:t>
+      </w:r>
+      <w:r>
+        <w:t xml:space="preserve"> and file your petition. You may mail it to the court if you wish.</w:t>
       </w:r>
     </w:p>
     <w:p>
@@ -473,36 +563,30 @@
           <w:ilvl w:val="0"/>
           <w:numId w:val="7"/>
         </w:numPr>
-        <w:suppressAutoHyphens w:val="0"/>
-      </w:pPr>
-      <w:r>
-        <w:t>{%p</w:t>
-      </w:r>
-      <w:r>
+      </w:pPr>
+      <w:r>
+        <w:rPr>
+          <w:lang w:val="en-US"/>
+        </w:rPr>
+        <w:t>{</w:t>
+      </w:r>
+      <w:r>
+        <w:rPr>
+          <w:lang w:val="en-US"/>
+        </w:rPr>
+        <w:t>%p</w:t>
+      </w:r>
+      <w:r>
+        <w:rPr>
+          <w:lang w:val="en-US"/>
+        </w:rPr>
         <w:t xml:space="preserve"> if defined('trial_court.address.address') </w:t>
       </w:r>
       <w:r>
+        <w:rPr>
+          <w:lang w:val="en-US"/>
+        </w:rPr>
         <w:t>%}</w:t>
-      </w:r>
-      <w:r>
-        <w:t xml:space="preserve"> The address of your court, if you need it, is: </w:t>
-      </w:r>
-      <w:bookmarkStart w:id="3" w:name="_ayzduvo09uaz"/>
-      <w:bookmarkEnd w:id="3"/>
-      <w:r>
-        <w:br/>
-      </w:r>
-      <w:r>
-        <w:t xml:space="preserve">{{ </w:t>
-      </w:r>
-      <w:r>
-        <w:t xml:space="preserve">trial_court.address.on_one_line() </w:t>
-      </w:r>
-      <w:r>
-        <w:t>}}</w:t>
-      </w:r>
-      <w:r>
-        <w:t>.</w:t>
       </w:r>
     </w:p>
     <w:p>
@@ -512,15 +596,97 @@
           <w:ilvl w:val="0"/>
           <w:numId w:val="7"/>
         </w:numPr>
-        <w:suppressAutoHyphens w:val="0"/>
-      </w:pPr>
-      <w:r>
-        <w:t xml:space="preserve">{%p </w:t>
-      </w:r>
-      <w:r>
+      </w:pPr>
+      <w:r>
+        <w:rPr>
+          <w:lang w:val="en-US"/>
+        </w:rPr>
+        <w:t>The address of your court</w:t>
+      </w:r>
+      <w:r>
+        <w:rPr>
+          <w:lang w:val="en-US"/>
+        </w:rPr>
+        <w:t xml:space="preserve"> </w:t>
+      </w:r>
+      <w:r>
+        <w:rPr>
+          <w:lang w:val="en-US"/>
+        </w:rPr>
+        <w:t xml:space="preserve">is: </w:t>
+      </w:r>
+      <w:bookmarkStart w:id="2" w:name="_ayzduvo09uaz"/>
+      <w:bookmarkEnd w:id="2"/>
+      <w:r>
+        <w:br/>
+      </w:r>
+      <w:r>
+        <w:rPr>
+          <w:lang w:val="en-US"/>
+        </w:rPr>
+        <w:t xml:space="preserve">{{ </w:t>
+      </w:r>
+      <w:r>
+        <w:rPr>
+          <w:lang w:val="en-US"/>
+        </w:rPr>
+        <w:t xml:space="preserve">trial_court.address.on_one_line() </w:t>
+      </w:r>
+      <w:r>
+        <w:rPr>
+          <w:lang w:val="en-US"/>
+        </w:rPr>
+        <w:t>}}</w:t>
+      </w:r>
+      <w:r>
+        <w:rPr>
+          <w:lang w:val="en-US"/>
+        </w:rPr>
+        <w:t>.</w:t>
+      </w:r>
+    </w:p>
+    <w:p>
+      <w:pPr>
+        <w:pStyle w:val="NumberedList"/>
+        <w:numPr>
+          <w:ilvl w:val="0"/>
+          <w:numId w:val="7"/>
+        </w:numPr>
+      </w:pPr>
+      <w:r>
+        <w:rPr>
+          <w:lang w:val="en-US"/>
+        </w:rPr>
+        <w:t>{</w:t>
+      </w:r>
+      <w:r>
+        <w:rPr>
+          <w:lang w:val="en-US"/>
+        </w:rPr>
+        <w:t>%</w:t>
+      </w:r>
+      <w:r>
+        <w:rPr>
+          <w:lang w:val="en-US"/>
+        </w:rPr>
+        <w:t>p</w:t>
+      </w:r>
+      <w:r>
+        <w:rPr>
+          <w:lang w:val="en-US"/>
+        </w:rPr>
+        <w:t xml:space="preserve"> </w:t>
+      </w:r>
+      <w:r>
+        <w:rPr>
+          <w:lang w:val="en-US"/>
+        </w:rPr>
         <w:t xml:space="preserve">endif </w:t>
       </w:r>
       <w:r>
+        <w:rPr>
+          <w:lang w:val="en-US"/>
+        </w:rPr>
         <w:t>%}</w:t>
       </w:r>
     </w:p>
@@ -528,18 +694,132 @@
       <w:pPr>
         <w:pStyle w:val="NumberedList"/>
       </w:pPr>
+      <w:r>
+        <w:rPr>
+          <w:lang w:val="en-US"/>
+        </w:rPr>
+        <w:t>{%p endif %}</w:t>
+      </w:r>
     </w:p>
     <w:p>
       <w:pPr>
         <w:pStyle w:val="Heading2"/>
       </w:pPr>
       <w:r>
-        <w:t>What happens in the hearing?</w:t>
-      </w:r>
-    </w:p>
-    <w:p>
-      <w:r>
-        <w:t>The judge reads the complaint and the evidence. They may ask you questions.</w:t>
+        <w:t xml:space="preserve">What </w:t>
+      </w:r>
+      <w:r>
+        <w:t>could happen to my case</w:t>
+      </w:r>
+      <w:r>
+        <w:t>?</w:t>
+      </w:r>
+    </w:p>
+    <w:p>
+      <w:r>
+        <w:t xml:space="preserve">The judge </w:t>
+      </w:r>
+      <w:r>
+        <w:t>may either</w:t>
+      </w:r>
+      <w:r>
+        <w:t>:</w:t>
+      </w:r>
+    </w:p>
+    <w:p>
+      <w:pPr>
+        <w:pStyle w:val="ListParagraph"/>
+        <w:numPr>
+          <w:ilvl w:val="0"/>
+          <w:numId w:val="15"/>
+        </w:numPr>
+      </w:pPr>
+      <w:r>
+        <w:rPr>
+          <w:lang w:val="en-US"/>
+        </w:rPr>
+        <w:t>Hold a hearing</w:t>
+      </w:r>
+      <w:r>
+        <w:rPr>
+          <w:lang w:val="en-US"/>
+        </w:rPr>
+        <w:t>.</w:t>
+      </w:r>
+    </w:p>
+    <w:p>
+      <w:pPr>
+        <w:pStyle w:val="ListParagraph"/>
+        <w:numPr>
+          <w:ilvl w:val="0"/>
+          <w:numId w:val="15"/>
+        </w:numPr>
+        <w:rPr>
+          <w:lang w:val="en-US"/>
+        </w:rPr>
+      </w:pPr>
+      <w:r>
+        <w:rPr>
+          <w:lang w:val="en-US"/>
+        </w:rPr>
+        <w:t>Decide based on the petition you file without a hearing.</w:t>
+      </w:r>
+      <w:bookmarkStart w:id="3" w:name="_7jbtnvplu76"/>
+      <w:bookmarkEnd w:id="3"/>
+    </w:p>
+    <w:p>
+      <w:r>
+        <w:rPr>
+          <w:lang w:val="en-US"/>
+        </w:rPr>
+        <w:t>If the judge decided your original eviction case in favor of the landlord</w:t>
+      </w:r>
+      <w:r>
+        <w:rPr>
+          <w:lang w:val="en-US"/>
+        </w:rPr>
+        <w:t xml:space="preserve"> in certain kinds of cases</w:t>
+      </w:r>
+      <w:r>
+        <w:rPr>
+          <w:lang w:val="en-US"/>
+        </w:rPr>
+        <w:t>, a hearing may be required by the sealing law.</w:t>
+      </w:r>
+    </w:p>
+    <w:p>
+      <w:pPr>
+        <w:rPr>
+          <w:lang w:val="en-US"/>
+        </w:rPr>
+      </w:pPr>
+    </w:p>
+    <w:p>
+      <w:pPr>
+        <w:pStyle w:val="Heading2"/>
+      </w:pPr>
+      <w:r>
+        <w:t>What can the judge do</w:t>
+      </w:r>
+      <w:r>
+        <w:t xml:space="preserve"> at the hearing</w:t>
+      </w:r>
+      <w:r>
+        <w:t>?</w:t>
+      </w:r>
+    </w:p>
+    <w:p>
+      <w:r>
+        <w:rPr>
+          <w:lang w:val="en-US"/>
+        </w:rPr>
+        <w:t xml:space="preserve">At the hearing </w:t>
+      </w:r>
+      <w:r>
+        <w:rPr>
+          <w:lang w:val="en-US"/>
+        </w:rPr>
+        <w:t>the judge reads the complaint and the evidence. They may ask you questions.</w:t>
       </w:r>
     </w:p>
     <w:p>
@@ -547,68 +827,517 @@
         <w:rPr>
           <w:b/>
         </w:rPr>
-        <w:t xml:space="preserve">Tell</w:t>
-      </w:r>
-      <w:r>
-        <w:t xml:space="preserve"> the judge why you need a Petition to Seal Eviction. Talk about the facts that you wrote in your </w:t>
-      </w:r>
-      <w:r>
-        <w:t xml:space="preserve">answer/motion</w:t>
-      </w:r>
-      <w:r>
-        <w:t xml:space="preserve">. Tell the judge about any evidence that you have.</w:t>
-      </w:r>
-    </w:p>
-    <w:p/>
+        <w:t>Tell</w:t>
+      </w:r>
+      <w:r>
+        <w:t xml:space="preserve"> the judge why you need a Petition to Seal Eviction. Talk about the facts that you wrote in your petition. Tell the judge about any evidence that you have.</w:t>
+      </w:r>
+    </w:p>
     <w:p>
       <w:pPr>
         <w:pStyle w:val="Heading2"/>
       </w:pPr>
-      <w:bookmarkStart w:id="4" w:name="_7jbtnvplu76"/>
+      <w:r>
+        <w:t>How can I prepare for a hearing?</w:t>
+      </w:r>
+    </w:p>
+    <w:p>
+      <w:pPr>
+        <w:pStyle w:val="ListParagraph"/>
+        <w:numPr>
+          <w:ilvl w:val="3"/>
+          <w:numId w:val="15"/>
+        </w:numPr>
+        <w:ind w:left="360"/>
+        <w:rPr>
+          <w:lang w:val="en-US"/>
+        </w:rPr>
+      </w:pPr>
+      <w:r>
+        <w:rPr>
+          <w:lang w:val="en-US"/>
+        </w:rPr>
+        <w:t>C</w:t>
+      </w:r>
+      <w:r>
+        <w:rPr>
+          <w:lang w:val="en-US"/>
+        </w:rPr>
+        <w:t>heck to see that you have met the requirements to be eligible for sealing.</w:t>
+      </w:r>
+    </w:p>
+    <w:p>
+      <w:pPr>
+        <w:pStyle w:val="ListParagraph"/>
+        <w:numPr>
+          <w:ilvl w:val="3"/>
+          <w:numId w:val="15"/>
+        </w:numPr>
+        <w:ind w:left="360"/>
+      </w:pPr>
+      <w:r>
+        <w:t>Review the important dates of your case, such as when it was settled by agreement, or when judgment was entered.</w:t>
+      </w:r>
+      <w:r>
+        <w:t xml:space="preserve"> </w:t>
+      </w:r>
+      <w:r>
+        <w:t xml:space="preserve">If you have papers from your case, review them and bring them with you to the hearing. </w:t>
+      </w:r>
+    </w:p>
+    <w:p>
+      <w:pPr>
+        <w:pStyle w:val="ListParagraph"/>
+        <w:numPr>
+          <w:ilvl w:val="3"/>
+          <w:numId w:val="15"/>
+        </w:numPr>
+        <w:ind w:left="360"/>
+      </w:pPr>
+      <w:r>
+        <w:t>I</w:t>
+      </w:r>
+      <w:r>
+        <w:t xml:space="preserve">f your landlord </w:t>
+      </w:r>
+      <w:r>
+        <w:t>wrote the court to object to the sealing:</w:t>
+      </w:r>
+    </w:p>
+    <w:p>
+      <w:pPr>
+        <w:pStyle w:val="ListParagraph"/>
+        <w:numPr>
+          <w:ilvl w:val="4"/>
+          <w:numId w:val="15"/>
+        </w:numPr>
+        <w:ind w:left="810"/>
+      </w:pPr>
+      <w:r>
+        <w:t>R</w:t>
+      </w:r>
+      <w:r>
+        <w:t>ead the court document</w:t>
+      </w:r>
+      <w:r>
+        <w:t xml:space="preserve">. </w:t>
+      </w:r>
+    </w:p>
+    <w:p>
+      <w:pPr>
+        <w:pStyle w:val="ListParagraph"/>
+        <w:numPr>
+          <w:ilvl w:val="4"/>
+          <w:numId w:val="15"/>
+        </w:numPr>
+        <w:ind w:left="810"/>
+      </w:pPr>
+      <w:r>
+        <w:t>L</w:t>
+      </w:r>
+      <w:r>
+        <w:t>earn why they objected</w:t>
+      </w:r>
+      <w:r>
+        <w:t xml:space="preserve">. </w:t>
+      </w:r>
+    </w:p>
+    <w:p>
+      <w:pPr>
+        <w:pStyle w:val="ListParagraph"/>
+        <w:numPr>
+          <w:ilvl w:val="4"/>
+          <w:numId w:val="15"/>
+        </w:numPr>
+        <w:ind w:left="810"/>
+      </w:pPr>
+      <w:r>
+        <w:t>Think of an answer</w:t>
+      </w:r>
+      <w:r>
+        <w:t xml:space="preserve"> </w:t>
+      </w:r>
+      <w:r>
+        <w:t>to each reason so you can explain it at the hearing</w:t>
+      </w:r>
+      <w:r>
+        <w:t>.</w:t>
+      </w:r>
+    </w:p>
+    <w:p>
+      <w:pPr>
+        <w:pStyle w:val="ListParagraph"/>
+        <w:numPr>
+          <w:ilvl w:val="3"/>
+          <w:numId w:val="15"/>
+        </w:numPr>
+        <w:ind w:left="360"/>
+      </w:pPr>
+      <w:r>
+        <w:t>{%p if showifdef(“</w:t>
+      </w:r>
+      <w:r>
+        <w:rPr>
+          <w:b/>
+          <w:bCs/>
+          <w:sz w:val="18"/>
+          <w:szCs w:val="21"/>
+        </w:rPr>
+        <w:t>nonpayment_appl_expired</w:t>
+      </w:r>
+      <w:r>
+        <w:rPr>
+          <w:b/>
+          <w:bCs/>
+          <w:sz w:val="18"/>
+          <w:szCs w:val="21"/>
+        </w:rPr>
+        <w:t>”) %}</w:t>
+      </w:r>
+    </w:p>
+    <w:p>
+      <w:pPr>
+        <w:pStyle w:val="ListParagraph"/>
+        <w:numPr>
+          <w:ilvl w:val="3"/>
+          <w:numId w:val="15"/>
+        </w:numPr>
+        <w:ind w:left="360"/>
+      </w:pPr>
+      <w:r>
+        <w:t>Because you had a non-payment of rent case, b</w:t>
+      </w:r>
+      <w:r>
+        <w:t>efore the hearing</w:t>
+      </w:r>
+      <w:r>
+        <w:t xml:space="preserve">, </w:t>
+      </w:r>
+      <w:r>
+        <w:t>begin compiling</w:t>
+      </w:r>
+      <w:r>
+        <w:t>:</w:t>
+      </w:r>
+    </w:p>
+    <w:p>
+      <w:pPr>
+        <w:pStyle w:val="ListParagraph"/>
+        <w:numPr>
+          <w:ilvl w:val="4"/>
+          <w:numId w:val="15"/>
+        </w:numPr>
+        <w:ind w:left="810"/>
+      </w:pPr>
+      <w:r>
+        <w:t xml:space="preserve">bank statements, </w:t>
+      </w:r>
+    </w:p>
+    <w:p>
+      <w:pPr>
+        <w:pStyle w:val="ListParagraph"/>
+        <w:numPr>
+          <w:ilvl w:val="4"/>
+          <w:numId w:val="15"/>
+        </w:numPr>
+        <w:ind w:left="810"/>
+      </w:pPr>
+      <w:r>
+        <w:t xml:space="preserve">pay stubs, </w:t>
+      </w:r>
+    </w:p>
+    <w:p>
+      <w:pPr>
+        <w:pStyle w:val="ListParagraph"/>
+        <w:numPr>
+          <w:ilvl w:val="4"/>
+          <w:numId w:val="15"/>
+        </w:numPr>
+        <w:ind w:left="810"/>
+      </w:pPr>
+      <w:r>
+        <w:t xml:space="preserve">proof of past rent payments, </w:t>
+      </w:r>
+    </w:p>
+    <w:p>
+      <w:pPr>
+        <w:pStyle w:val="ListParagraph"/>
+        <w:numPr>
+          <w:ilvl w:val="4"/>
+          <w:numId w:val="15"/>
+        </w:numPr>
+        <w:ind w:left="810"/>
+      </w:pPr>
+      <w:r>
+        <w:t xml:space="preserve">tax returns, </w:t>
+      </w:r>
+      <w:r>
+        <w:t>and</w:t>
+      </w:r>
+      <w:r>
+        <w:t xml:space="preserve"> </w:t>
+      </w:r>
+    </w:p>
+    <w:p>
+      <w:pPr>
+        <w:pStyle w:val="ListParagraph"/>
+        <w:numPr>
+          <w:ilvl w:val="4"/>
+          <w:numId w:val="15"/>
+        </w:numPr>
+        <w:ind w:left="810"/>
+      </w:pPr>
+      <w:r>
+        <w:t xml:space="preserve">other documents showing your financial history. </w:t>
+      </w:r>
+    </w:p>
+    <w:p>
+      <w:pPr>
+        <w:pStyle w:val="ListParagraph"/>
+        <w:numPr>
+          <w:ilvl w:val="0"/>
+          <w:numId w:val="15"/>
+        </w:numPr>
+      </w:pPr>
+      <w:r>
+        <w:t>{%p endif</w:t>
+      </w:r>
+      <w:r>
+        <w:t xml:space="preserve"> %}</w:t>
+      </w:r>
+    </w:p>
+    <w:p>
+      <w:pPr>
+        <w:pStyle w:val="ListParagraph"/>
+        <w:numPr>
+          <w:ilvl w:val="0"/>
+          <w:numId w:val="15"/>
+        </w:numPr>
+      </w:pPr>
+      <w:r>
+        <w:t>{%p if showifdef(“</w:t>
+      </w:r>
+      <w:r>
+        <w:rPr>
+          <w:b/>
+          <w:bCs/>
+          <w:sz w:val="18"/>
+          <w:szCs w:val="21"/>
+        </w:rPr>
+        <w:t>eviction_reason_139</w:t>
+      </w:r>
+      <w:r>
+        <w:rPr>
+          <w:b/>
+          <w:bCs/>
+          <w:sz w:val="18"/>
+          <w:szCs w:val="21"/>
+        </w:rPr>
+        <w:t>”) %}</w:t>
+      </w:r>
+    </w:p>
+    <w:p>
+      <w:pPr>
+        <w:pStyle w:val="ListParagraph"/>
+        <w:numPr>
+          <w:ilvl w:val="0"/>
+          <w:numId w:val="15"/>
+        </w:numPr>
+      </w:pPr>
+      <w:r>
+        <w:rPr>
+          <w:lang w:val="en-US"/>
+        </w:rPr>
+        <w:t>Because you had a</w:t>
+      </w:r>
+      <w:r>
+        <w:rPr>
+          <w:lang w:val="en-US"/>
+        </w:rPr>
+        <w:t xml:space="preserve"> </w:t>
+      </w:r>
+      <w:r>
+        <w:rPr>
+          <w:b/>
+          <w:bCs/>
+          <w:lang w:val="en-US"/>
+        </w:rPr>
+        <w:t>Chapter 139, Section 19 civil action</w:t>
+      </w:r>
+      <w:r>
+        <w:rPr>
+          <w:lang w:val="en-US"/>
+        </w:rPr>
+        <w:t>:</w:t>
+      </w:r>
+    </w:p>
+    <w:p>
+      <w:pPr>
+        <w:pStyle w:val="ListParagraph"/>
+        <w:numPr>
+          <w:ilvl w:val="4"/>
+          <w:numId w:val="15"/>
+        </w:numPr>
+        <w:ind w:left="810"/>
+      </w:pPr>
+      <w:r>
+        <w:rPr>
+          <w:lang w:val="en-US"/>
+        </w:rPr>
+        <w:t>Y</w:t>
+      </w:r>
+      <w:r>
+        <w:rPr>
+          <w:lang w:val="en-US"/>
+        </w:rPr>
+        <w:t>ou (or your lawyer) may need to get a copy of your criminal record from masscourts.org.</w:t>
+      </w:r>
+    </w:p>
+    <w:p>
+      <w:pPr>
+        <w:pStyle w:val="ListParagraph"/>
+        <w:numPr>
+          <w:ilvl w:val="4"/>
+          <w:numId w:val="15"/>
+        </w:numPr>
+        <w:ind w:left="810"/>
+      </w:pPr>
+      <w:r>
+        <w:t>Be ready to explain w</w:t>
+      </w:r>
+      <w:r>
+        <w:t xml:space="preserve">hat was </w:t>
+      </w:r>
+      <w:r>
+        <w:t xml:space="preserve">about </w:t>
+      </w:r>
+      <w:r>
+        <w:t>your life at the time of the alleged criminal activity</w:t>
+      </w:r>
+      <w:r>
+        <w:t>. Think of factors</w:t>
+      </w:r>
+      <w:r>
+        <w:t xml:space="preserve"> like domestic violence, substance abuse, or mental illness, and how you can show that you have not and will not repeat this activity again.</w:t>
+      </w:r>
+    </w:p>
+    <w:p>
+      <w:pPr>
+        <w:pStyle w:val="ListParagraph"/>
+        <w:numPr>
+          <w:ilvl w:val="0"/>
+          <w:numId w:val="15"/>
+        </w:numPr>
+      </w:pPr>
+      <w:r>
+        <w:rPr>
+          <w:lang w:val="en-US"/>
+        </w:rPr>
+        <w:t>{%p endif %}</w:t>
+      </w:r>
+    </w:p>
+    <w:p>
+      <w:pPr>
+        <w:pStyle w:val="Heading2"/>
+      </w:pPr>
+      <w:r>
+        <w:t xml:space="preserve">What happens if the judge </w:t>
+      </w:r>
+      <w:r>
+        <w:t>grants my petition?</w:t>
+      </w:r>
+    </w:p>
+    <w:p>
+      <w:r>
+        <w:t xml:space="preserve">If the judge decides to grant your </w:t>
+      </w:r>
+      <w:r>
+        <w:t>petition</w:t>
+      </w:r>
+      <w:r>
+        <w:t>,</w:t>
+      </w:r>
+      <w:r>
+        <w:t xml:space="preserve"> you should r</w:t>
+      </w:r>
+      <w:r>
+        <w:rPr>
+          <w:b/>
+        </w:rPr>
+        <w:t xml:space="preserve">ead </w:t>
+      </w:r>
+      <w:r>
+        <w:t>the order as soon as you get it. Call the court to fix any mistakes. You may need to go back in front of the judge to get the order corrected.</w:t>
+      </w:r>
+      <w:bookmarkStart w:id="4" w:name="_jpvqkqfibwqh"/>
+      <w:bookmarkStart w:id="5" w:name="_wjzvjugefec1"/>
       <w:bookmarkEnd w:id="4"/>
-      <w:r>
-        <w:t>What can the judge do?</w:t>
-      </w:r>
-    </w:p>
-    <w:p>
-      <w:r>
-        <w:t xml:space="preserve">At the hearing the judge can:</w:t>
-      </w:r>
-    </w:p>
-    <w:p>
-      <w:pPr>
-        <w:pStyle w:val="Heading2"/>
-      </w:pPr>
-      <w:r>
-        <w:t>What happens if the judge makes the order?</w:t>
-      </w:r>
-    </w:p>
-    <w:p>
-      <w:r>
-        <w:t xml:space="preserve">If the judge decides to grant your order, they:</w:t>
-      </w:r>
-    </w:p>
-    <w:p>
-      <w:pPr>
-        <w:rPr>
-          <w:b/>
-        </w:rPr>
-      </w:pPr>
-    </w:p>
-    <w:p>
-      <w:r>
-        <w:rPr>
-          <w:b/>
-        </w:rPr>
-        <w:t xml:space="preserve">Read </w:t>
-      </w:r>
-      <w:r>
-        <w:t>the order as soon as you get it. Call the court to fix any mistakes. You may need to go back in front of the judge to get the order corrected.</w:t>
-      </w:r>
-      <w:bookmarkStart w:id="5" w:name="_jpvqkqfibwqh"/>
-      <w:bookmarkStart w:id="6" w:name="_wjzvjugefec1"/>
       <w:bookmarkEnd w:id="5"/>
-      <w:bookmarkEnd w:id="6"/>
+    </w:p>
+    <w:p>
+      <w:r>
+        <w:rPr>
+          <w:lang w:val="en-US"/>
+        </w:rPr>
+        <w:lastRenderedPageBreak/>
+        <w:t xml:space="preserve">Once the court seals your record, you should check the online records to be sure that the records are actually removed from public view. </w:t>
+      </w:r>
+    </w:p>
+    <w:p>
+      <w:pPr>
+        <w:pStyle w:val="ListParagraph"/>
+        <w:numPr>
+          <w:ilvl w:val="3"/>
+          <w:numId w:val="15"/>
+        </w:numPr>
+        <w:ind w:left="360"/>
+      </w:pPr>
+      <w:r>
+        <w:t>Go to masscourts.org.</w:t>
+      </w:r>
+    </w:p>
+    <w:p>
+      <w:pPr>
+        <w:pStyle w:val="ListParagraph"/>
+        <w:numPr>
+          <w:ilvl w:val="3"/>
+          <w:numId w:val="15"/>
+        </w:numPr>
+        <w:ind w:left="360"/>
+      </w:pPr>
+      <w:r>
+        <w:t>Find the court where you filed the petition to seal.</w:t>
+      </w:r>
+    </w:p>
+    <w:p>
+      <w:pPr>
+        <w:pStyle w:val="ListParagraph"/>
+        <w:numPr>
+          <w:ilvl w:val="3"/>
+          <w:numId w:val="15"/>
+        </w:numPr>
+        <w:ind w:left="360"/>
+      </w:pPr>
+      <w:r>
+        <w:t>Search for your case by the docket number.</w:t>
+      </w:r>
+    </w:p>
+    <w:p>
+      <w:r>
+        <w:t>If it says, “</w:t>
+      </w:r>
+      <w:r>
+        <w:t>Restricted</w:t>
+      </w:r>
+      <w:r>
+        <w:t xml:space="preserve">,” your record is sealed. If </w:t>
+      </w:r>
+      <w:r>
+        <w:t>your name</w:t>
+      </w:r>
+      <w:r>
+        <w:t xml:space="preserve"> is still there, call the clerk’s office in the court where the petition was filed.</w:t>
+      </w:r>
     </w:p>
     <w:p>
       <w:pPr>
@@ -616,10 +1345,80 @@
         <w:keepNext/>
       </w:pPr>
       <w:r>
-        <w:t xml:space="preserve">Learn more</w:t>
-      </w:r>
-    </w:p>
-    <w:p/>
+        <w:t>Learn more</w:t>
+      </w:r>
+    </w:p>
+    <w:p>
+      <w:r>
+        <w:t xml:space="preserve">Visit </w:t>
+      </w:r>
+      <w:hyperlink r:id="rId16" w:history="1">
+        <w:r>
+          <w:rPr>
+            <w:rStyle w:val="Hyperlink"/>
+          </w:rPr>
+          <w:t>https://www.masslegalhelp.org/housing-apartments-shelter/eviction-sealing/can-i-seal-my-eviction-record</w:t>
+        </w:r>
+      </w:hyperlink>
+      <w:r>
+        <w:t xml:space="preserve"> or scan the QR code below:</w:t>
+      </w:r>
+    </w:p>
+    <w:p>
+      <w:r>
+        <w:rPr>
+          <w:noProof/>
+        </w:rPr>
+        <w:drawing>
+          <wp:inline distT="0" distB="0" distL="0" distR="0" wp14:anchorId="0D09638B" wp14:editId="433D4181">
+            <wp:extent cx="1036320" cy="1036320"/>
+            <wp:effectExtent l="0" t="0" r="0" b="0"/>
+            <wp:docPr id="1937876454" name="Picture 1" descr="QR Code Image"/>
+            <wp:cNvGraphicFramePr>
+              <a:graphicFrameLocks xmlns:a="http://schemas.openxmlformats.org/drawingml/2006/main" noChangeAspect="1"/>
+            </wp:cNvGraphicFramePr>
+            <a:graphic xmlns:a="http://schemas.openxmlformats.org/drawingml/2006/main">
+              <a:graphicData uri="http://schemas.openxmlformats.org/drawingml/2006/picture">
+                <pic:pic xmlns:pic="http://schemas.openxmlformats.org/drawingml/2006/picture">
+                  <pic:nvPicPr>
+                    <pic:cNvPr id="0" name="Picture 1" descr="QR Code Image"/>
+                    <pic:cNvPicPr>
+                      <a:picLocks noChangeAspect="1" noChangeArrowheads="1"/>
+                    </pic:cNvPicPr>
+                  </pic:nvPicPr>
+                  <pic:blipFill>
+                    <a:blip r:embed="rId17" cstate="print">
+                      <a:extLst>
+                        <a:ext uri="{28A0092B-C50C-407E-A947-70E740481C1C}">
+                          <a14:useLocalDpi xmlns:a14="http://schemas.microsoft.com/office/drawing/2010/main" val="0"/>
+                        </a:ext>
+                      </a:extLst>
+                    </a:blip>
+                    <a:srcRect/>
+                    <a:stretch>
+                      <a:fillRect/>
+                    </a:stretch>
+                  </pic:blipFill>
+                  <pic:spPr bwMode="auto">
+                    <a:xfrm>
+                      <a:off x="0" y="0"/>
+                      <a:ext cx="1036320" cy="1036320"/>
+                    </a:xfrm>
+                    <a:prstGeom prst="rect">
+                      <a:avLst/>
+                    </a:prstGeom>
+                    <a:noFill/>
+                    <a:ln>
+                      <a:noFill/>
+                    </a:ln>
+                  </pic:spPr>
+                </pic:pic>
+              </a:graphicData>
+            </a:graphic>
+          </wp:inline>
+        </w:drawing>
+      </w:r>
+    </w:p>
     <w:sectPr>
       <w:type w:val="continuous"/>
       <w:pgSz w:w="12240" w:h="15840"/>
@@ -633,7 +1432,7 @@
 </file>
 
 <file path=word/endnotes.xml><?xml version="1.0" encoding="utf-8"?>
-<w:endnotes xmlns:wpc="http://schemas.microsoft.com/office/word/2010/wordprocessingCanvas" xmlns:cx="http://schemas.microsoft.com/office/drawing/2014/chartex" xmlns:cx1="http://schemas.microsoft.com/office/drawing/2015/9/8/chartex" xmlns:cx2="http://schemas.microsoft.com/office/drawing/2015/10/21/chartex" xmlns:cx3="http://schemas.microsoft.com/office/drawing/2016/5/9/chartex" xmlns:cx4="http://schemas.microsoft.com/office/drawing/2016/5/10/chartex" xmlns:cx5="http://schemas.microsoft.com/office/drawing/2016/5/11/chartex" xmlns:cx6="http://schemas.microsoft.com/office/drawing/2016/5/12/chartex" xmlns:cx7="http://schemas.microsoft.com/office/drawing/2016/5/13/chartex" xmlns:cx8="http://schemas.microsoft.com/office/drawing/2016/5/14/chartex" xmlns:mc="http://schemas.openxmlformats.org/markup-compatibility/2006" xmlns:aink="http://schemas.microsoft.com/office/drawing/2016/ink" xmlns:am3d="http://schemas.microsoft.com/office/drawing/2017/model3d" xmlns:o="urn:schemas-microsoft-com:office:office" xmlns:r="http://schemas.openxmlformats.org/officeDocument/2006/relationships" xmlns:m="http://schemas.openxmlformats.org/officeDocument/2006/math" xmlns:v="urn:schemas-microsoft-com:vml" xmlns:wp14="http://schemas.microsoft.com/office/word/2010/wordprocessingDrawing" xmlns:wp="http://schemas.openxmlformats.org/drawingml/2006/wordprocessingDrawing" xmlns:w10="urn:schemas-microsoft-com:office:word" xmlns:w="http://schemas.openxmlformats.org/wordprocessingml/2006/main" xmlns:w14="http://schemas.microsoft.com/office/word/2010/wordml" xmlns:w15="http://schemas.microsoft.com/office/word/2012/wordml" xmlns:w16cid="http://schemas.microsoft.com/office/word/2016/wordml/cid" xmlns:w16se="http://schemas.microsoft.com/office/word/2015/wordml/symex" xmlns:wpg="http://schemas.microsoft.com/office/word/2010/wordprocessingGroup" xmlns:wpi="http://schemas.microsoft.com/office/word/2010/wordprocessingInk" xmlns:wne="http://schemas.microsoft.com/office/word/2006/wordml" xmlns:wps="http://schemas.microsoft.com/office/word/2010/wordprocessingShape" mc:Ignorable="w14 w15 w16se w16cid wp14">
+<w:endnotes xmlns:wpc="http://schemas.microsoft.com/office/word/2010/wordprocessingCanvas" xmlns:cx="http://schemas.microsoft.com/office/drawing/2014/chartex" xmlns:cx1="http://schemas.microsoft.com/office/drawing/2015/9/8/chartex" xmlns:cx2="http://schemas.microsoft.com/office/drawing/2015/10/21/chartex" xmlns:cx3="http://schemas.microsoft.com/office/drawing/2016/5/9/chartex" xmlns:cx4="http://schemas.microsoft.com/office/drawing/2016/5/10/chartex" xmlns:cx5="http://schemas.microsoft.com/office/drawing/2016/5/11/chartex" xmlns:cx6="http://schemas.microsoft.com/office/drawing/2016/5/12/chartex" xmlns:cx7="http://schemas.microsoft.com/office/drawing/2016/5/13/chartex" xmlns:cx8="http://schemas.microsoft.com/office/drawing/2016/5/14/chartex" xmlns:mc="http://schemas.openxmlformats.org/markup-compatibility/2006" xmlns:aink="http://schemas.microsoft.com/office/drawing/2016/ink" xmlns:am3d="http://schemas.microsoft.com/office/drawing/2017/model3d" xmlns:o="urn:schemas-microsoft-com:office:office" xmlns:oel="http://schemas.microsoft.com/office/2019/extlst" xmlns:r="http://schemas.openxmlformats.org/officeDocument/2006/relationships" xmlns:m="http://schemas.openxmlformats.org/officeDocument/2006/math" xmlns:v="urn:schemas-microsoft-com:vml" xmlns:wp14="http://schemas.microsoft.com/office/word/2010/wordprocessingDrawing" xmlns:wp="http://schemas.openxmlformats.org/drawingml/2006/wordprocessingDrawing" xmlns:w10="urn:schemas-microsoft-com:office:word" xmlns:w="http://schemas.openxmlformats.org/wordprocessingml/2006/main" xmlns:w14="http://schemas.microsoft.com/office/word/2010/wordml" xmlns:w15="http://schemas.microsoft.com/office/word/2012/wordml" xmlns:w16cex="http://schemas.microsoft.com/office/word/2018/wordml/cex" xmlns:w16cid="http://schemas.microsoft.com/office/word/2016/wordml/cid" xmlns:w16="http://schemas.microsoft.com/office/word/2018/wordml" xmlns:w16du="http://schemas.microsoft.com/office/word/2023/wordml/word16du" xmlns:w16sdtdh="http://schemas.microsoft.com/office/word/2020/wordml/sdtdatahash" xmlns:w16se="http://schemas.microsoft.com/office/word/2015/wordml/symex" xmlns:wpg="http://schemas.microsoft.com/office/word/2010/wordprocessingGroup" xmlns:wpi="http://schemas.microsoft.com/office/word/2010/wordprocessingInk" xmlns:wne="http://schemas.microsoft.com/office/word/2006/wordml" xmlns:wps="http://schemas.microsoft.com/office/word/2010/wordprocessingShape" mc:Ignorable="w14 w15 w16se w16cid w16 w16cex w16sdtdh w16du wp14">
   <w:endnote w:type="separator" w:id="-1">
     <w:p>
       <w:pPr>
@@ -657,8 +1456,38 @@
 </w:endnotes>
 </file>
 
+<file path=word/footer1.xml><?xml version="1.0" encoding="utf-8"?>
+<w:ftr xmlns:wpc="http://schemas.microsoft.com/office/word/2010/wordprocessingCanvas" xmlns:cx="http://schemas.microsoft.com/office/drawing/2014/chartex" xmlns:cx1="http://schemas.microsoft.com/office/drawing/2015/9/8/chartex" xmlns:cx2="http://schemas.microsoft.com/office/drawing/2015/10/21/chartex" xmlns:cx3="http://schemas.microsoft.com/office/drawing/2016/5/9/chartex" xmlns:cx4="http://schemas.microsoft.com/office/drawing/2016/5/10/chartex" xmlns:cx5="http://schemas.microsoft.com/office/drawing/2016/5/11/chartex" xmlns:cx6="http://schemas.microsoft.com/office/drawing/2016/5/12/chartex" xmlns:cx7="http://schemas.microsoft.com/office/drawing/2016/5/13/chartex" xmlns:cx8="http://schemas.microsoft.com/office/drawing/2016/5/14/chartex" xmlns:mc="http://schemas.openxmlformats.org/markup-compatibility/2006" xmlns:aink="http://schemas.microsoft.com/office/drawing/2016/ink" xmlns:am3d="http://schemas.microsoft.com/office/drawing/2017/model3d" xmlns:o="urn:schemas-microsoft-com:office:office" xmlns:oel="http://schemas.microsoft.com/office/2019/extlst" xmlns:r="http://schemas.openxmlformats.org/officeDocument/2006/relationships" xmlns:m="http://schemas.openxmlformats.org/officeDocument/2006/math" xmlns:v="urn:schemas-microsoft-com:vml" xmlns:wp14="http://schemas.microsoft.com/office/word/2010/wordprocessingDrawing" xmlns:wp="http://schemas.openxmlformats.org/drawingml/2006/wordprocessingDrawing" xmlns:w10="urn:schemas-microsoft-com:office:word" xmlns:w="http://schemas.openxmlformats.org/wordprocessingml/2006/main" xmlns:w14="http://schemas.microsoft.com/office/word/2010/wordml" xmlns:w15="http://schemas.microsoft.com/office/word/2012/wordml" xmlns:w16cex="http://schemas.microsoft.com/office/word/2018/wordml/cex" xmlns:w16cid="http://schemas.microsoft.com/office/word/2016/wordml/cid" xmlns:w16="http://schemas.microsoft.com/office/word/2018/wordml" xmlns:w16du="http://schemas.microsoft.com/office/word/2023/wordml/word16du" xmlns:w16sdtdh="http://schemas.microsoft.com/office/word/2020/wordml/sdtdatahash" xmlns:w16se="http://schemas.microsoft.com/office/word/2015/wordml/symex" xmlns:wpg="http://schemas.microsoft.com/office/word/2010/wordprocessingGroup" xmlns:wpi="http://schemas.microsoft.com/office/word/2010/wordprocessingInk" xmlns:wne="http://schemas.microsoft.com/office/word/2006/wordml" xmlns:wps="http://schemas.microsoft.com/office/word/2010/wordprocessingShape" mc:Ignorable="w14 w15 w16se w16cid w16 w16cex w16sdtdh w16du wp14">
+  <w:p>
+    <w:pPr>
+      <w:pStyle w:val="Footer"/>
+    </w:pPr>
+  </w:p>
+</w:ftr>
+</file>
+
+<file path=word/footer2.xml><?xml version="1.0" encoding="utf-8"?>
+<w:ftr xmlns:wpc="http://schemas.microsoft.com/office/word/2010/wordprocessingCanvas" xmlns:cx="http://schemas.microsoft.com/office/drawing/2014/chartex" xmlns:cx1="http://schemas.microsoft.com/office/drawing/2015/9/8/chartex" xmlns:cx2="http://schemas.microsoft.com/office/drawing/2015/10/21/chartex" xmlns:cx3="http://schemas.microsoft.com/office/drawing/2016/5/9/chartex" xmlns:cx4="http://schemas.microsoft.com/office/drawing/2016/5/10/chartex" xmlns:cx5="http://schemas.microsoft.com/office/drawing/2016/5/11/chartex" xmlns:cx6="http://schemas.microsoft.com/office/drawing/2016/5/12/chartex" xmlns:cx7="http://schemas.microsoft.com/office/drawing/2016/5/13/chartex" xmlns:cx8="http://schemas.microsoft.com/office/drawing/2016/5/14/chartex" xmlns:mc="http://schemas.openxmlformats.org/markup-compatibility/2006" xmlns:aink="http://schemas.microsoft.com/office/drawing/2016/ink" xmlns:am3d="http://schemas.microsoft.com/office/drawing/2017/model3d" xmlns:o="urn:schemas-microsoft-com:office:office" xmlns:oel="http://schemas.microsoft.com/office/2019/extlst" xmlns:r="http://schemas.openxmlformats.org/officeDocument/2006/relationships" xmlns:m="http://schemas.openxmlformats.org/officeDocument/2006/math" xmlns:v="urn:schemas-microsoft-com:vml" xmlns:wp14="http://schemas.microsoft.com/office/word/2010/wordprocessingDrawing" xmlns:wp="http://schemas.openxmlformats.org/drawingml/2006/wordprocessingDrawing" xmlns:w10="urn:schemas-microsoft-com:office:word" xmlns:w="http://schemas.openxmlformats.org/wordprocessingml/2006/main" xmlns:w14="http://schemas.microsoft.com/office/word/2010/wordml" xmlns:w15="http://schemas.microsoft.com/office/word/2012/wordml" xmlns:w16cex="http://schemas.microsoft.com/office/word/2018/wordml/cex" xmlns:w16cid="http://schemas.microsoft.com/office/word/2016/wordml/cid" xmlns:w16="http://schemas.microsoft.com/office/word/2018/wordml" xmlns:w16du="http://schemas.microsoft.com/office/word/2023/wordml/word16du" xmlns:w16sdtdh="http://schemas.microsoft.com/office/word/2020/wordml/sdtdatahash" xmlns:w16se="http://schemas.microsoft.com/office/word/2015/wordml/symex" xmlns:wpg="http://schemas.microsoft.com/office/word/2010/wordprocessingGroup" xmlns:wpi="http://schemas.microsoft.com/office/word/2010/wordprocessingInk" xmlns:wne="http://schemas.microsoft.com/office/word/2006/wordml" xmlns:wps="http://schemas.microsoft.com/office/word/2010/wordprocessingShape" mc:Ignorable="w14 w15 w16se w16cid w16 w16cex w16sdtdh w16du wp14">
+  <w:p>
+    <w:pPr>
+      <w:pStyle w:val="Footer"/>
+    </w:pPr>
+  </w:p>
+</w:ftr>
+</file>
+
+<file path=word/footer3.xml><?xml version="1.0" encoding="utf-8"?>
+<w:ftr xmlns:wpc="http://schemas.microsoft.com/office/word/2010/wordprocessingCanvas" xmlns:cx="http://schemas.microsoft.com/office/drawing/2014/chartex" xmlns:cx1="http://schemas.microsoft.com/office/drawing/2015/9/8/chartex" xmlns:cx2="http://schemas.microsoft.com/office/drawing/2015/10/21/chartex" xmlns:cx3="http://schemas.microsoft.com/office/drawing/2016/5/9/chartex" xmlns:cx4="http://schemas.microsoft.com/office/drawing/2016/5/10/chartex" xmlns:cx5="http://schemas.microsoft.com/office/drawing/2016/5/11/chartex" xmlns:cx6="http://schemas.microsoft.com/office/drawing/2016/5/12/chartex" xmlns:cx7="http://schemas.microsoft.com/office/drawing/2016/5/13/chartex" xmlns:cx8="http://schemas.microsoft.com/office/drawing/2016/5/14/chartex" xmlns:mc="http://schemas.openxmlformats.org/markup-compatibility/2006" xmlns:aink="http://schemas.microsoft.com/office/drawing/2016/ink" xmlns:am3d="http://schemas.microsoft.com/office/drawing/2017/model3d" xmlns:o="urn:schemas-microsoft-com:office:office" xmlns:oel="http://schemas.microsoft.com/office/2019/extlst" xmlns:r="http://schemas.openxmlformats.org/officeDocument/2006/relationships" xmlns:m="http://schemas.openxmlformats.org/officeDocument/2006/math" xmlns:v="urn:schemas-microsoft-com:vml" xmlns:wp14="http://schemas.microsoft.com/office/word/2010/wordprocessingDrawing" xmlns:wp="http://schemas.openxmlformats.org/drawingml/2006/wordprocessingDrawing" xmlns:w10="urn:schemas-microsoft-com:office:word" xmlns:w="http://schemas.openxmlformats.org/wordprocessingml/2006/main" xmlns:w14="http://schemas.microsoft.com/office/word/2010/wordml" xmlns:w15="http://schemas.microsoft.com/office/word/2012/wordml" xmlns:w16cex="http://schemas.microsoft.com/office/word/2018/wordml/cex" xmlns:w16cid="http://schemas.microsoft.com/office/word/2016/wordml/cid" xmlns:w16="http://schemas.microsoft.com/office/word/2018/wordml" xmlns:w16du="http://schemas.microsoft.com/office/word/2023/wordml/word16du" xmlns:w16sdtdh="http://schemas.microsoft.com/office/word/2020/wordml/sdtdatahash" xmlns:w16se="http://schemas.microsoft.com/office/word/2015/wordml/symex" xmlns:wpg="http://schemas.microsoft.com/office/word/2010/wordprocessingGroup" xmlns:wpi="http://schemas.microsoft.com/office/word/2010/wordprocessingInk" xmlns:wne="http://schemas.microsoft.com/office/word/2006/wordml" xmlns:wps="http://schemas.microsoft.com/office/word/2010/wordprocessingShape" mc:Ignorable="w14 w15 w16se w16cid w16 w16cex w16sdtdh w16du wp14">
+  <w:p>
+    <w:pPr>
+      <w:pStyle w:val="Footer"/>
+    </w:pPr>
+  </w:p>
+</w:ftr>
+</file>
+
 <file path=word/footnotes.xml><?xml version="1.0" encoding="utf-8"?>
-<w:footnotes xmlns:wpc="http://schemas.microsoft.com/office/word/2010/wordprocessingCanvas" xmlns:cx="http://schemas.microsoft.com/office/drawing/2014/chartex" xmlns:cx1="http://schemas.microsoft.com/office/drawing/2015/9/8/chartex" xmlns:cx2="http://schemas.microsoft.com/office/drawing/2015/10/21/chartex" xmlns:cx3="http://schemas.microsoft.com/office/drawing/2016/5/9/chartex" xmlns:cx4="http://schemas.microsoft.com/office/drawing/2016/5/10/chartex" xmlns:cx5="http://schemas.microsoft.com/office/drawing/2016/5/11/chartex" xmlns:cx6="http://schemas.microsoft.com/office/drawing/2016/5/12/chartex" xmlns:cx7="http://schemas.microsoft.com/office/drawing/2016/5/13/chartex" xmlns:cx8="http://schemas.microsoft.com/office/drawing/2016/5/14/chartex" xmlns:mc="http://schemas.openxmlformats.org/markup-compatibility/2006" xmlns:aink="http://schemas.microsoft.com/office/drawing/2016/ink" xmlns:am3d="http://schemas.microsoft.com/office/drawing/2017/model3d" xmlns:o="urn:schemas-microsoft-com:office:office" xmlns:r="http://schemas.openxmlformats.org/officeDocument/2006/relationships" xmlns:m="http://schemas.openxmlformats.org/officeDocument/2006/math" xmlns:v="urn:schemas-microsoft-com:vml" xmlns:wp14="http://schemas.microsoft.com/office/word/2010/wordprocessingDrawing" xmlns:wp="http://schemas.openxmlformats.org/drawingml/2006/wordprocessingDrawing" xmlns:w10="urn:schemas-microsoft-com:office:word" xmlns:w="http://schemas.openxmlformats.org/wordprocessingml/2006/main" xmlns:w14="http://schemas.microsoft.com/office/word/2010/wordml" xmlns:w15="http://schemas.microsoft.com/office/word/2012/wordml" xmlns:w16cid="http://schemas.microsoft.com/office/word/2016/wordml/cid" xmlns:w16se="http://schemas.microsoft.com/office/word/2015/wordml/symex" xmlns:wpg="http://schemas.microsoft.com/office/word/2010/wordprocessingGroup" xmlns:wpi="http://schemas.microsoft.com/office/word/2010/wordprocessingInk" xmlns:wne="http://schemas.microsoft.com/office/word/2006/wordml" xmlns:wps="http://schemas.microsoft.com/office/word/2010/wordprocessingShape" mc:Ignorable="w14 w15 w16se w16cid wp14">
+<w:footnotes xmlns:wpc="http://schemas.microsoft.com/office/word/2010/wordprocessingCanvas" xmlns:cx="http://schemas.microsoft.com/office/drawing/2014/chartex" xmlns:cx1="http://schemas.microsoft.com/office/drawing/2015/9/8/chartex" xmlns:cx2="http://schemas.microsoft.com/office/drawing/2015/10/21/chartex" xmlns:cx3="http://schemas.microsoft.com/office/drawing/2016/5/9/chartex" xmlns:cx4="http://schemas.microsoft.com/office/drawing/2016/5/10/chartex" xmlns:cx5="http://schemas.microsoft.com/office/drawing/2016/5/11/chartex" xmlns:cx6="http://schemas.microsoft.com/office/drawing/2016/5/12/chartex" xmlns:cx7="http://schemas.microsoft.com/office/drawing/2016/5/13/chartex" xmlns:cx8="http://schemas.microsoft.com/office/drawing/2016/5/14/chartex" xmlns:mc="http://schemas.openxmlformats.org/markup-compatibility/2006" xmlns:aink="http://schemas.microsoft.com/office/drawing/2016/ink" xmlns:am3d="http://schemas.microsoft.com/office/drawing/2017/model3d" xmlns:o="urn:schemas-microsoft-com:office:office" xmlns:oel="http://schemas.microsoft.com/office/2019/extlst" xmlns:r="http://schemas.openxmlformats.org/officeDocument/2006/relationships" xmlns:m="http://schemas.openxmlformats.org/officeDocument/2006/math" xmlns:v="urn:schemas-microsoft-com:vml" xmlns:wp14="http://schemas.microsoft.com/office/word/2010/wordprocessingDrawing" xmlns:wp="http://schemas.openxmlformats.org/drawingml/2006/wordprocessingDrawing" xmlns:w10="urn:schemas-microsoft-com:office:word" xmlns:w="http://schemas.openxmlformats.org/wordprocessingml/2006/main" xmlns:w14="http://schemas.microsoft.com/office/word/2010/wordml" xmlns:w15="http://schemas.microsoft.com/office/word/2012/wordml" xmlns:w16cex="http://schemas.microsoft.com/office/word/2018/wordml/cex" xmlns:w16cid="http://schemas.microsoft.com/office/word/2016/wordml/cid" xmlns:w16="http://schemas.microsoft.com/office/word/2018/wordml" xmlns:w16du="http://schemas.microsoft.com/office/word/2023/wordml/word16du" xmlns:w16sdtdh="http://schemas.microsoft.com/office/word/2020/wordml/sdtdatahash" xmlns:w16se="http://schemas.microsoft.com/office/word/2015/wordml/symex" xmlns:wpg="http://schemas.microsoft.com/office/word/2010/wordprocessingGroup" xmlns:wpi="http://schemas.microsoft.com/office/word/2010/wordprocessingInk" xmlns:wne="http://schemas.microsoft.com/office/word/2006/wordml" xmlns:wps="http://schemas.microsoft.com/office/word/2010/wordprocessingShape" mc:Ignorable="w14 w15 w16se w16cid w16 w16cex w16sdtdh w16du wp14">
   <w:footnote w:type="separator" w:id="-1">
     <w:p>
       <w:pPr>
@@ -682,9 +1511,266 @@
 </w:footnotes>
 </file>
 
+<file path=word/header1.xml><?xml version="1.0" encoding="utf-8"?>
+<w:hdr xmlns:wpc="http://schemas.microsoft.com/office/word/2010/wordprocessingCanvas" xmlns:cx="http://schemas.microsoft.com/office/drawing/2014/chartex" xmlns:cx1="http://schemas.microsoft.com/office/drawing/2015/9/8/chartex" xmlns:cx2="http://schemas.microsoft.com/office/drawing/2015/10/21/chartex" xmlns:cx3="http://schemas.microsoft.com/office/drawing/2016/5/9/chartex" xmlns:cx4="http://schemas.microsoft.com/office/drawing/2016/5/10/chartex" xmlns:cx5="http://schemas.microsoft.com/office/drawing/2016/5/11/chartex" xmlns:cx6="http://schemas.microsoft.com/office/drawing/2016/5/12/chartex" xmlns:cx7="http://schemas.microsoft.com/office/drawing/2016/5/13/chartex" xmlns:cx8="http://schemas.microsoft.com/office/drawing/2016/5/14/chartex" xmlns:mc="http://schemas.openxmlformats.org/markup-compatibility/2006" xmlns:aink="http://schemas.microsoft.com/office/drawing/2016/ink" xmlns:am3d="http://schemas.microsoft.com/office/drawing/2017/model3d" xmlns:o="urn:schemas-microsoft-com:office:office" xmlns:oel="http://schemas.microsoft.com/office/2019/extlst" xmlns:r="http://schemas.openxmlformats.org/officeDocument/2006/relationships" xmlns:m="http://schemas.openxmlformats.org/officeDocument/2006/math" xmlns:v="urn:schemas-microsoft-com:vml" xmlns:wp14="http://schemas.microsoft.com/office/word/2010/wordprocessingDrawing" xmlns:wp="http://schemas.openxmlformats.org/drawingml/2006/wordprocessingDrawing" xmlns:w10="urn:schemas-microsoft-com:office:word" xmlns:w="http://schemas.openxmlformats.org/wordprocessingml/2006/main" xmlns:w14="http://schemas.microsoft.com/office/word/2010/wordml" xmlns:w15="http://schemas.microsoft.com/office/word/2012/wordml" xmlns:w16cex="http://schemas.microsoft.com/office/word/2018/wordml/cex" xmlns:w16cid="http://schemas.microsoft.com/office/word/2016/wordml/cid" xmlns:w16="http://schemas.microsoft.com/office/word/2018/wordml" xmlns:w16du="http://schemas.microsoft.com/office/word/2023/wordml/word16du" xmlns:w16sdtdh="http://schemas.microsoft.com/office/word/2020/wordml/sdtdatahash" xmlns:w16se="http://schemas.microsoft.com/office/word/2015/wordml/symex" xmlns:wpg="http://schemas.microsoft.com/office/word/2010/wordprocessingGroup" xmlns:wpi="http://schemas.microsoft.com/office/word/2010/wordprocessingInk" xmlns:wne="http://schemas.microsoft.com/office/word/2006/wordml" xmlns:wps="http://schemas.microsoft.com/office/word/2010/wordprocessingShape" mc:Ignorable="w14 w15 w16se w16cid w16 w16cex w16sdtdh w16du wp14">
+  <w:p>
+    <w:pPr>
+      <w:pStyle w:val="Header"/>
+    </w:pPr>
+  </w:p>
+</w:hdr>
+</file>
+
+<file path=word/header2.xml><?xml version="1.0" encoding="utf-8"?>
+<w:hdr xmlns:wpc="http://schemas.microsoft.com/office/word/2010/wordprocessingCanvas" xmlns:cx="http://schemas.microsoft.com/office/drawing/2014/chartex" xmlns:cx1="http://schemas.microsoft.com/office/drawing/2015/9/8/chartex" xmlns:cx2="http://schemas.microsoft.com/office/drawing/2015/10/21/chartex" xmlns:cx3="http://schemas.microsoft.com/office/drawing/2016/5/9/chartex" xmlns:cx4="http://schemas.microsoft.com/office/drawing/2016/5/10/chartex" xmlns:cx5="http://schemas.microsoft.com/office/drawing/2016/5/11/chartex" xmlns:cx6="http://schemas.microsoft.com/office/drawing/2016/5/12/chartex" xmlns:cx7="http://schemas.microsoft.com/office/drawing/2016/5/13/chartex" xmlns:cx8="http://schemas.microsoft.com/office/drawing/2016/5/14/chartex" xmlns:mc="http://schemas.openxmlformats.org/markup-compatibility/2006" xmlns:aink="http://schemas.microsoft.com/office/drawing/2016/ink" xmlns:am3d="http://schemas.microsoft.com/office/drawing/2017/model3d" xmlns:o="urn:schemas-microsoft-com:office:office" xmlns:oel="http://schemas.microsoft.com/office/2019/extlst" xmlns:r="http://schemas.openxmlformats.org/officeDocument/2006/relationships" xmlns:m="http://schemas.openxmlformats.org/officeDocument/2006/math" xmlns:v="urn:schemas-microsoft-com:vml" xmlns:wp14="http://schemas.microsoft.com/office/word/2010/wordprocessingDrawing" xmlns:wp="http://schemas.openxmlformats.org/drawingml/2006/wordprocessingDrawing" xmlns:w10="urn:schemas-microsoft-com:office:word" xmlns:w="http://schemas.openxmlformats.org/wordprocessingml/2006/main" xmlns:w14="http://schemas.microsoft.com/office/word/2010/wordml" xmlns:w15="http://schemas.microsoft.com/office/word/2012/wordml" xmlns:w16cex="http://schemas.microsoft.com/office/word/2018/wordml/cex" xmlns:w16cid="http://schemas.microsoft.com/office/word/2016/wordml/cid" xmlns:w16="http://schemas.microsoft.com/office/word/2018/wordml" xmlns:w16du="http://schemas.microsoft.com/office/word/2023/wordml/word16du" xmlns:w16sdtdh="http://schemas.microsoft.com/office/word/2020/wordml/sdtdatahash" xmlns:w16se="http://schemas.microsoft.com/office/word/2015/wordml/symex" xmlns:wpg="http://schemas.microsoft.com/office/word/2010/wordprocessingGroup" xmlns:wpi="http://schemas.microsoft.com/office/word/2010/wordprocessingInk" xmlns:wne="http://schemas.microsoft.com/office/word/2006/wordml" xmlns:wps="http://schemas.microsoft.com/office/word/2010/wordprocessingShape" mc:Ignorable="w14 w15 w16se w16cid w16 w16cex w16sdtdh w16du wp14">
+  <w:p>
+    <w:pPr>
+      <w:pStyle w:val="Header"/>
+    </w:pPr>
+  </w:p>
+</w:hdr>
+</file>
+
+<file path=word/header3.xml><?xml version="1.0" encoding="utf-8"?>
+<w:hdr xmlns:wpc="http://schemas.microsoft.com/office/word/2010/wordprocessingCanvas" xmlns:cx="http://schemas.microsoft.com/office/drawing/2014/chartex" xmlns:cx1="http://schemas.microsoft.com/office/drawing/2015/9/8/chartex" xmlns:cx2="http://schemas.microsoft.com/office/drawing/2015/10/21/chartex" xmlns:cx3="http://schemas.microsoft.com/office/drawing/2016/5/9/chartex" xmlns:cx4="http://schemas.microsoft.com/office/drawing/2016/5/10/chartex" xmlns:cx5="http://schemas.microsoft.com/office/drawing/2016/5/11/chartex" xmlns:cx6="http://schemas.microsoft.com/office/drawing/2016/5/12/chartex" xmlns:cx7="http://schemas.microsoft.com/office/drawing/2016/5/13/chartex" xmlns:cx8="http://schemas.microsoft.com/office/drawing/2016/5/14/chartex" xmlns:mc="http://schemas.openxmlformats.org/markup-compatibility/2006" xmlns:aink="http://schemas.microsoft.com/office/drawing/2016/ink" xmlns:am3d="http://schemas.microsoft.com/office/drawing/2017/model3d" xmlns:o="urn:schemas-microsoft-com:office:office" xmlns:oel="http://schemas.microsoft.com/office/2019/extlst" xmlns:r="http://schemas.openxmlformats.org/officeDocument/2006/relationships" xmlns:m="http://schemas.openxmlformats.org/officeDocument/2006/math" xmlns:v="urn:schemas-microsoft-com:vml" xmlns:wp14="http://schemas.microsoft.com/office/word/2010/wordprocessingDrawing" xmlns:wp="http://schemas.openxmlformats.org/drawingml/2006/wordprocessingDrawing" xmlns:w10="urn:schemas-microsoft-com:office:word" xmlns:w="http://schemas.openxmlformats.org/wordprocessingml/2006/main" xmlns:w14="http://schemas.microsoft.com/office/word/2010/wordml" xmlns:w15="http://schemas.microsoft.com/office/word/2012/wordml" xmlns:w16cex="http://schemas.microsoft.com/office/word/2018/wordml/cex" xmlns:w16cid="http://schemas.microsoft.com/office/word/2016/wordml/cid" xmlns:w16="http://schemas.microsoft.com/office/word/2018/wordml" xmlns:w16du="http://schemas.microsoft.com/office/word/2023/wordml/word16du" xmlns:w16sdtdh="http://schemas.microsoft.com/office/word/2020/wordml/sdtdatahash" xmlns:w16se="http://schemas.microsoft.com/office/word/2015/wordml/symex" xmlns:wpg="http://schemas.microsoft.com/office/word/2010/wordprocessingGroup" xmlns:wpi="http://schemas.microsoft.com/office/word/2010/wordprocessingInk" xmlns:wne="http://schemas.microsoft.com/office/word/2006/wordml" xmlns:wps="http://schemas.microsoft.com/office/word/2010/wordprocessingShape" mc:Ignorable="w14 w15 w16se w16cid w16 w16cex w16sdtdh w16du wp14">
+  <w:p>
+    <w:pPr>
+      <w:pStyle w:val="Header"/>
+    </w:pPr>
+  </w:p>
+</w:hdr>
+</file>
+
 <file path=word/numbering.xml><?xml version="1.0" encoding="utf-8"?>
-<w:numbering xmlns:wpc="http://schemas.microsoft.com/office/word/2010/wordprocessingCanvas" xmlns:cx="http://schemas.microsoft.com/office/drawing/2014/chartex" xmlns:cx1="http://schemas.microsoft.com/office/drawing/2015/9/8/chartex" xmlns:cx2="http://schemas.microsoft.com/office/drawing/2015/10/21/chartex" xmlns:cx3="http://schemas.microsoft.com/office/drawing/2016/5/9/chartex" xmlns:cx4="http://schemas.microsoft.com/office/drawing/2016/5/10/chartex" xmlns:cx5="http://schemas.microsoft.com/office/drawing/2016/5/11/chartex" xmlns:cx6="http://schemas.microsoft.com/office/drawing/2016/5/12/chartex" xmlns:cx7="http://schemas.microsoft.com/office/drawing/2016/5/13/chartex" xmlns:cx8="http://schemas.microsoft.com/office/drawing/2016/5/14/chartex" xmlns:mc="http://schemas.openxmlformats.org/markup-compatibility/2006" xmlns:aink="http://schemas.microsoft.com/office/drawing/2016/ink" xmlns:am3d="http://schemas.microsoft.com/office/drawing/2017/model3d" xmlns:o="urn:schemas-microsoft-com:office:office" xmlns:r="http://schemas.openxmlformats.org/officeDocument/2006/relationships" xmlns:m="http://schemas.openxmlformats.org/officeDocument/2006/math" xmlns:v="urn:schemas-microsoft-com:vml" xmlns:wp14="http://schemas.microsoft.com/office/word/2010/wordprocessingDrawing" xmlns:wp="http://schemas.openxmlformats.org/drawingml/2006/wordprocessingDrawing" xmlns:w10="urn:schemas-microsoft-com:office:word" xmlns:w="http://schemas.openxmlformats.org/wordprocessingml/2006/main" xmlns:w14="http://schemas.microsoft.com/office/word/2010/wordml" xmlns:w15="http://schemas.microsoft.com/office/word/2012/wordml" xmlns:w16cid="http://schemas.microsoft.com/office/word/2016/wordml/cid" xmlns:w16se="http://schemas.microsoft.com/office/word/2015/wordml/symex" xmlns:wpg="http://schemas.microsoft.com/office/word/2010/wordprocessingGroup" xmlns:wpi="http://schemas.microsoft.com/office/word/2010/wordprocessingInk" xmlns:wne="http://schemas.microsoft.com/office/word/2006/wordml" xmlns:wps="http://schemas.microsoft.com/office/word/2010/wordprocessingShape" mc:Ignorable="w14 w15 w16se w16cid wp14">
+<w:numbering xmlns:wpc="http://schemas.microsoft.com/office/word/2010/wordprocessingCanvas" xmlns:cx="http://schemas.microsoft.com/office/drawing/2014/chartex" xmlns:cx1="http://schemas.microsoft.com/office/drawing/2015/9/8/chartex" xmlns:cx2="http://schemas.microsoft.com/office/drawing/2015/10/21/chartex" xmlns:cx3="http://schemas.microsoft.com/office/drawing/2016/5/9/chartex" xmlns:cx4="http://schemas.microsoft.com/office/drawing/2016/5/10/chartex" xmlns:cx5="http://schemas.microsoft.com/office/drawing/2016/5/11/chartex" xmlns:cx6="http://schemas.microsoft.com/office/drawing/2016/5/12/chartex" xmlns:cx7="http://schemas.microsoft.com/office/drawing/2016/5/13/chartex" xmlns:cx8="http://schemas.microsoft.com/office/drawing/2016/5/14/chartex" xmlns:mc="http://schemas.openxmlformats.org/markup-compatibility/2006" xmlns:aink="http://schemas.microsoft.com/office/drawing/2016/ink" xmlns:am3d="http://schemas.microsoft.com/office/drawing/2017/model3d" xmlns:o="urn:schemas-microsoft-com:office:office" xmlns:oel="http://schemas.microsoft.com/office/2019/extlst" xmlns:r="http://schemas.openxmlformats.org/officeDocument/2006/relationships" xmlns:m="http://schemas.openxmlformats.org/officeDocument/2006/math" xmlns:v="urn:schemas-microsoft-com:vml" xmlns:wp14="http://schemas.microsoft.com/office/word/2010/wordprocessingDrawing" xmlns:wp="http://schemas.openxmlformats.org/drawingml/2006/wordprocessingDrawing" xmlns:w10="urn:schemas-microsoft-com:office:word" xmlns:w="http://schemas.openxmlformats.org/wordprocessingml/2006/main" xmlns:w14="http://schemas.microsoft.com/office/word/2010/wordml" xmlns:w15="http://schemas.microsoft.com/office/word/2012/wordml" xmlns:w16cex="http://schemas.microsoft.com/office/word/2018/wordml/cex" xmlns:w16cid="http://schemas.microsoft.com/office/word/2016/wordml/cid" xmlns:w16="http://schemas.microsoft.com/office/word/2018/wordml" xmlns:w16du="http://schemas.microsoft.com/office/word/2023/wordml/word16du" xmlns:w16sdtdh="http://schemas.microsoft.com/office/word/2020/wordml/sdtdatahash" xmlns:w16se="http://schemas.microsoft.com/office/word/2015/wordml/symex" xmlns:wpg="http://schemas.microsoft.com/office/word/2010/wordprocessingGroup" xmlns:wpi="http://schemas.microsoft.com/office/word/2010/wordprocessingInk" xmlns:wne="http://schemas.microsoft.com/office/word/2006/wordml" xmlns:wps="http://schemas.microsoft.com/office/word/2010/wordprocessingShape" mc:Ignorable="w14 w15 w16se w16cid w16 w16cex w16sdtdh w16du wp14">
   <w:abstractNum w:abstractNumId="0" w15:restartNumberingAfterBreak="0">
+    <w:nsid w:val="04C10B24"/>
+    <w:multiLevelType w:val="multilevel"/>
+    <w:tmpl w:val="084CAD24"/>
+    <w:lvl w:ilvl="0">
+      <w:start w:val="1"/>
+      <w:numFmt w:val="decimal"/>
+      <w:lvlText w:val="%1."/>
+      <w:lvlJc w:val="left"/>
+      <w:pPr>
+        <w:ind w:left="720" w:hanging="360"/>
+      </w:pPr>
+      <w:rPr>
+        <w:u w:val="none"/>
+      </w:rPr>
+    </w:lvl>
+    <w:lvl w:ilvl="1">
+      <w:start w:val="1"/>
+      <w:numFmt w:val="lowerLetter"/>
+      <w:lvlText w:val="%2."/>
+      <w:lvlJc w:val="left"/>
+      <w:pPr>
+        <w:ind w:left="1440" w:hanging="360"/>
+      </w:pPr>
+      <w:rPr>
+        <w:u w:val="none"/>
+      </w:rPr>
+    </w:lvl>
+    <w:lvl w:ilvl="2">
+      <w:start w:val="1"/>
+      <w:numFmt w:val="lowerRoman"/>
+      <w:lvlText w:val="%3."/>
+      <w:lvlJc w:val="right"/>
+      <w:pPr>
+        <w:ind w:left="2160" w:hanging="360"/>
+      </w:pPr>
+      <w:rPr>
+        <w:u w:val="none"/>
+      </w:rPr>
+    </w:lvl>
+    <w:lvl w:ilvl="3">
+      <w:start w:val="1"/>
+      <w:numFmt w:val="decimal"/>
+      <w:lvlText w:val="%4."/>
+      <w:lvlJc w:val="left"/>
+      <w:pPr>
+        <w:ind w:left="2880" w:hanging="360"/>
+      </w:pPr>
+      <w:rPr>
+        <w:u w:val="none"/>
+      </w:rPr>
+    </w:lvl>
+    <w:lvl w:ilvl="4">
+      <w:start w:val="1"/>
+      <w:numFmt w:val="lowerLetter"/>
+      <w:lvlText w:val="%5."/>
+      <w:lvlJc w:val="left"/>
+      <w:pPr>
+        <w:ind w:left="3600" w:hanging="360"/>
+      </w:pPr>
+      <w:rPr>
+        <w:u w:val="none"/>
+      </w:rPr>
+    </w:lvl>
+    <w:lvl w:ilvl="5">
+      <w:start w:val="1"/>
+      <w:numFmt w:val="lowerRoman"/>
+      <w:lvlText w:val="%6."/>
+      <w:lvlJc w:val="right"/>
+      <w:pPr>
+        <w:ind w:left="4320" w:hanging="360"/>
+      </w:pPr>
+      <w:rPr>
+        <w:u w:val="none"/>
+      </w:rPr>
+    </w:lvl>
+    <w:lvl w:ilvl="6">
+      <w:start w:val="1"/>
+      <w:numFmt w:val="decimal"/>
+      <w:lvlText w:val="%7."/>
+      <w:lvlJc w:val="left"/>
+      <w:pPr>
+        <w:ind w:left="5040" w:hanging="360"/>
+      </w:pPr>
+      <w:rPr>
+        <w:u w:val="none"/>
+      </w:rPr>
+    </w:lvl>
+    <w:lvl w:ilvl="7">
+      <w:start w:val="1"/>
+      <w:numFmt w:val="lowerLetter"/>
+      <w:lvlText w:val="%8."/>
+      <w:lvlJc w:val="left"/>
+      <w:pPr>
+        <w:ind w:left="5760" w:hanging="360"/>
+      </w:pPr>
+      <w:rPr>
+        <w:u w:val="none"/>
+      </w:rPr>
+    </w:lvl>
+    <w:lvl w:ilvl="8">
+      <w:start w:val="1"/>
+      <w:numFmt w:val="lowerRoman"/>
+      <w:lvlText w:val="%9."/>
+      <w:lvlJc w:val="right"/>
+      <w:pPr>
+        <w:ind w:left="6480" w:hanging="360"/>
+      </w:pPr>
+      <w:rPr>
+        <w:u w:val="none"/>
+      </w:rPr>
+    </w:lvl>
+  </w:abstractNum>
+  <w:abstractNum w:abstractNumId="1" w15:restartNumberingAfterBreak="0">
+    <w:nsid w:val="06DD6A41"/>
+    <w:multiLevelType w:val="hybridMultilevel"/>
+    <w:tmpl w:val="EC341736"/>
+    <w:lvl w:ilvl="0" w:tplc="D3C6D840">
+      <w:start w:val="14"/>
+      <w:numFmt w:val="bullet"/>
+      <w:lvlText w:val=""/>
+      <w:lvlJc w:val="left"/>
+      <w:pPr>
+        <w:ind w:left="1080" w:hanging="360"/>
+      </w:pPr>
+      <w:rPr>
+        <w:rFonts w:ascii="Symbol" w:eastAsiaTheme="minorEastAsia" w:hAnsi="Symbol" w:cs="Times New Roman" w:hint="default"/>
+        <w:color w:val="auto"/>
+      </w:rPr>
+    </w:lvl>
+    <w:lvl w:ilvl="1" w:tplc="04090003" w:tentative="1">
+      <w:start w:val="1"/>
+      <w:numFmt w:val="bullet"/>
+      <w:lvlText w:val="o"/>
+      <w:lvlJc w:val="left"/>
+      <w:pPr>
+        <w:ind w:left="1800" w:hanging="360"/>
+      </w:pPr>
+      <w:rPr>
+        <w:rFonts w:ascii="Courier New" w:hAnsi="Courier New" w:cs="Courier New" w:hint="default"/>
+      </w:rPr>
+    </w:lvl>
+    <w:lvl w:ilvl="2" w:tplc="04090005" w:tentative="1">
+      <w:start w:val="1"/>
+      <w:numFmt w:val="bullet"/>
+      <w:lvlText w:val=""/>
+      <w:lvlJc w:val="left"/>
+      <w:pPr>
+        <w:ind w:left="2520" w:hanging="360"/>
+      </w:pPr>
+      <w:rPr>
+        <w:rFonts w:ascii="Wingdings" w:hAnsi="Wingdings" w:hint="default"/>
+      </w:rPr>
+    </w:lvl>
+    <w:lvl w:ilvl="3" w:tplc="04090001" w:tentative="1">
+      <w:start w:val="1"/>
+      <w:numFmt w:val="bullet"/>
+      <w:lvlText w:val=""/>
+      <w:lvlJc w:val="left"/>
+      <w:pPr>
+        <w:ind w:left="3240" w:hanging="360"/>
+      </w:pPr>
+      <w:rPr>
+        <w:rFonts w:ascii="Symbol" w:hAnsi="Symbol" w:hint="default"/>
+      </w:rPr>
+    </w:lvl>
+    <w:lvl w:ilvl="4" w:tplc="04090003" w:tentative="1">
+      <w:start w:val="1"/>
+      <w:numFmt w:val="bullet"/>
+      <w:lvlText w:val="o"/>
+      <w:lvlJc w:val="left"/>
+      <w:pPr>
+        <w:ind w:left="3960" w:hanging="360"/>
+      </w:pPr>
+      <w:rPr>
+        <w:rFonts w:ascii="Courier New" w:hAnsi="Courier New" w:cs="Courier New" w:hint="default"/>
+      </w:rPr>
+    </w:lvl>
+    <w:lvl w:ilvl="5" w:tplc="04090005" w:tentative="1">
+      <w:start w:val="1"/>
+      <w:numFmt w:val="bullet"/>
+      <w:lvlText w:val=""/>
+      <w:lvlJc w:val="left"/>
+      <w:pPr>
+        <w:ind w:left="4680" w:hanging="360"/>
+      </w:pPr>
+      <w:rPr>
+        <w:rFonts w:ascii="Wingdings" w:hAnsi="Wingdings" w:hint="default"/>
+      </w:rPr>
+    </w:lvl>
+    <w:lvl w:ilvl="6" w:tplc="04090001" w:tentative="1">
+      <w:start w:val="1"/>
+      <w:numFmt w:val="bullet"/>
+      <w:lvlText w:val=""/>
+      <w:lvlJc w:val="left"/>
+      <w:pPr>
+        <w:ind w:left="5400" w:hanging="360"/>
+      </w:pPr>
+      <w:rPr>
+        <w:rFonts w:ascii="Symbol" w:hAnsi="Symbol" w:hint="default"/>
+      </w:rPr>
+    </w:lvl>
+    <w:lvl w:ilvl="7" w:tplc="04090003" w:tentative="1">
+      <w:start w:val="1"/>
+      <w:numFmt w:val="bullet"/>
+      <w:lvlText w:val="o"/>
+      <w:lvlJc w:val="left"/>
+      <w:pPr>
+        <w:ind w:left="6120" w:hanging="360"/>
+      </w:pPr>
+      <w:rPr>
+        <w:rFonts w:ascii="Courier New" w:hAnsi="Courier New" w:cs="Courier New" w:hint="default"/>
+      </w:rPr>
+    </w:lvl>
+    <w:lvl w:ilvl="8" w:tplc="04090005" w:tentative="1">
+      <w:start w:val="1"/>
+      <w:numFmt w:val="bullet"/>
+      <w:lvlText w:val=""/>
+      <w:lvlJc w:val="left"/>
+      <w:pPr>
+        <w:ind w:left="6840" w:hanging="360"/>
+      </w:pPr>
+      <w:rPr>
+        <w:rFonts w:ascii="Wingdings" w:hAnsi="Wingdings" w:hint="default"/>
+      </w:rPr>
+    </w:lvl>
+  </w:abstractNum>
+  <w:abstractNum w:abstractNumId="2" w15:restartNumberingAfterBreak="0">
     <w:nsid w:val="09425DE4"/>
     <w:multiLevelType w:val="multilevel"/>
     <w:tmpl w:val="5F36F344"/>
@@ -829,7 +1915,7 @@
       </w:rPr>
     </w:lvl>
   </w:abstractNum>
-  <w:abstractNum w:abstractNumId="1" w15:restartNumberingAfterBreak="0">
+  <w:abstractNum w:abstractNumId="3" w15:restartNumberingAfterBreak="0">
     <w:nsid w:val="13F848C7"/>
     <w:multiLevelType w:val="hybridMultilevel"/>
     <w:tmpl w:val="36AA75D2"/>
@@ -918,7 +2004,7 @@
       </w:pPr>
     </w:lvl>
   </w:abstractNum>
-  <w:abstractNum w:abstractNumId="2" w15:restartNumberingAfterBreak="0">
+  <w:abstractNum w:abstractNumId="4" w15:restartNumberingAfterBreak="0">
     <w:nsid w:val="17FE0E4E"/>
     <w:multiLevelType w:val="multilevel"/>
     <w:tmpl w:val="0F0A3738"/>
@@ -1063,7 +2149,7 @@
       </w:rPr>
     </w:lvl>
   </w:abstractNum>
-  <w:abstractNum w:abstractNumId="3" w15:restartNumberingAfterBreak="0">
+  <w:abstractNum w:abstractNumId="5" w15:restartNumberingAfterBreak="0">
     <w:nsid w:val="272327B4"/>
     <w:multiLevelType w:val="multilevel"/>
     <w:tmpl w:val="98E87D34"/>
@@ -1185,99 +2271,10 @@
       </w:pPr>
     </w:lvl>
   </w:abstractNum>
-  <w:abstractNum w:abstractNumId="4" w15:restartNumberingAfterBreak="0">
-    <w:nsid w:val="3FFE3326"/>
-    <w:multiLevelType w:val="hybridMultilevel"/>
-    <w:tmpl w:val="36AA75D2"/>
-    <w:lvl w:ilvl="0" w:tplc="5FF4A436">
-      <w:start w:val="1"/>
-      <w:numFmt w:val="decimal"/>
-      <w:lvlText w:val="%1."/>
-      <w:lvlJc w:val="left"/>
-      <w:pPr>
-        <w:ind w:left="720" w:hanging="360"/>
-      </w:pPr>
-      <w:rPr>
-        <w:b/>
-      </w:rPr>
-    </w:lvl>
-    <w:lvl w:ilvl="1" w:tplc="04090019" w:tentative="1">
-      <w:start w:val="1"/>
-      <w:numFmt w:val="lowerLetter"/>
-      <w:lvlText w:val="%2."/>
-      <w:lvlJc w:val="left"/>
-      <w:pPr>
-        <w:ind w:left="1440" w:hanging="360"/>
-      </w:pPr>
-    </w:lvl>
-    <w:lvl w:ilvl="2" w:tplc="0409001B" w:tentative="1">
-      <w:start w:val="1"/>
-      <w:numFmt w:val="lowerRoman"/>
-      <w:lvlText w:val="%3."/>
-      <w:lvlJc w:val="right"/>
-      <w:pPr>
-        <w:ind w:left="2160" w:hanging="180"/>
-      </w:pPr>
-    </w:lvl>
-    <w:lvl w:ilvl="3" w:tplc="0409000F" w:tentative="1">
-      <w:start w:val="1"/>
-      <w:numFmt w:val="decimal"/>
-      <w:lvlText w:val="%4."/>
-      <w:lvlJc w:val="left"/>
-      <w:pPr>
-        <w:ind w:left="2880" w:hanging="360"/>
-      </w:pPr>
-    </w:lvl>
-    <w:lvl w:ilvl="4" w:tplc="04090019" w:tentative="1">
-      <w:start w:val="1"/>
-      <w:numFmt w:val="lowerLetter"/>
-      <w:lvlText w:val="%5."/>
-      <w:lvlJc w:val="left"/>
-      <w:pPr>
-        <w:ind w:left="3600" w:hanging="360"/>
-      </w:pPr>
-    </w:lvl>
-    <w:lvl w:ilvl="5" w:tplc="0409001B" w:tentative="1">
-      <w:start w:val="1"/>
-      <w:numFmt w:val="lowerRoman"/>
-      <w:lvlText w:val="%6."/>
-      <w:lvlJc w:val="right"/>
-      <w:pPr>
-        <w:ind w:left="4320" w:hanging="180"/>
-      </w:pPr>
-    </w:lvl>
-    <w:lvl w:ilvl="6" w:tplc="0409000F" w:tentative="1">
-      <w:start w:val="1"/>
-      <w:numFmt w:val="decimal"/>
-      <w:lvlText w:val="%7."/>
-      <w:lvlJc w:val="left"/>
-      <w:pPr>
-        <w:ind w:left="5040" w:hanging="360"/>
-      </w:pPr>
-    </w:lvl>
-    <w:lvl w:ilvl="7" w:tplc="04090019" w:tentative="1">
-      <w:start w:val="1"/>
-      <w:numFmt w:val="lowerLetter"/>
-      <w:lvlText w:val="%8."/>
-      <w:lvlJc w:val="left"/>
-      <w:pPr>
-        <w:ind w:left="5760" w:hanging="360"/>
-      </w:pPr>
-    </w:lvl>
-    <w:lvl w:ilvl="8" w:tplc="0409001B" w:tentative="1">
-      <w:start w:val="1"/>
-      <w:numFmt w:val="lowerRoman"/>
-      <w:lvlText w:val="%9."/>
-      <w:lvlJc w:val="right"/>
-      <w:pPr>
-        <w:ind w:left="6480" w:hanging="180"/>
-      </w:pPr>
-    </w:lvl>
-  </w:abstractNum>
-  <w:abstractNum w:abstractNumId="5" w15:restartNumberingAfterBreak="0">
-    <w:nsid w:val="499D4C36"/>
+  <w:abstractNum w:abstractNumId="6" w15:restartNumberingAfterBreak="0">
+    <w:nsid w:val="2CF574A7"/>
     <w:multiLevelType w:val="multilevel"/>
-    <w:tmpl w:val="CD502C96"/>
+    <w:tmpl w:val="1F460278"/>
     <w:lvl w:ilvl="0">
       <w:start w:val="1"/>
       <w:numFmt w:val="decimal"/>
@@ -1340,6 +2337,9 @@
         <w:ind w:left="2880" w:hanging="360"/>
       </w:pPr>
       <w:rPr>
+        <w:rFonts w:asciiTheme="minorHAnsi" w:eastAsiaTheme="minorEastAsia" w:hAnsiTheme="minorHAnsi" w:cstheme="minorBidi"/>
+        <w:b/>
+        <w:bCs/>
         <w:u w:val="none"/>
       </w:rPr>
     </w:lvl>
@@ -1419,10 +2419,213 @@
       </w:rPr>
     </w:lvl>
   </w:abstractNum>
-  <w:abstractNum w:abstractNumId="6" w15:restartNumberingAfterBreak="0">
-    <w:nsid w:val="542561DD"/>
+  <w:abstractNum w:abstractNumId="7" w15:restartNumberingAfterBreak="0">
+    <w:nsid w:val="3FFE3326"/>
+    <w:multiLevelType w:val="hybridMultilevel"/>
+    <w:tmpl w:val="36AA75D2"/>
+    <w:lvl w:ilvl="0" w:tplc="5FF4A436">
+      <w:start w:val="1"/>
+      <w:numFmt w:val="decimal"/>
+      <w:lvlText w:val="%1."/>
+      <w:lvlJc w:val="left"/>
+      <w:pPr>
+        <w:ind w:left="720" w:hanging="360"/>
+      </w:pPr>
+      <w:rPr>
+        <w:b/>
+      </w:rPr>
+    </w:lvl>
+    <w:lvl w:ilvl="1" w:tplc="04090019" w:tentative="1">
+      <w:start w:val="1"/>
+      <w:numFmt w:val="lowerLetter"/>
+      <w:lvlText w:val="%2."/>
+      <w:lvlJc w:val="left"/>
+      <w:pPr>
+        <w:ind w:left="1440" w:hanging="360"/>
+      </w:pPr>
+    </w:lvl>
+    <w:lvl w:ilvl="2" w:tplc="0409001B" w:tentative="1">
+      <w:start w:val="1"/>
+      <w:numFmt w:val="lowerRoman"/>
+      <w:lvlText w:val="%3."/>
+      <w:lvlJc w:val="right"/>
+      <w:pPr>
+        <w:ind w:left="2160" w:hanging="180"/>
+      </w:pPr>
+    </w:lvl>
+    <w:lvl w:ilvl="3" w:tplc="0409000F" w:tentative="1">
+      <w:start w:val="1"/>
+      <w:numFmt w:val="decimal"/>
+      <w:lvlText w:val="%4."/>
+      <w:lvlJc w:val="left"/>
+      <w:pPr>
+        <w:ind w:left="2880" w:hanging="360"/>
+      </w:pPr>
+    </w:lvl>
+    <w:lvl w:ilvl="4" w:tplc="04090019" w:tentative="1">
+      <w:start w:val="1"/>
+      <w:numFmt w:val="lowerLetter"/>
+      <w:lvlText w:val="%5."/>
+      <w:lvlJc w:val="left"/>
+      <w:pPr>
+        <w:ind w:left="3600" w:hanging="360"/>
+      </w:pPr>
+    </w:lvl>
+    <w:lvl w:ilvl="5" w:tplc="0409001B" w:tentative="1">
+      <w:start w:val="1"/>
+      <w:numFmt w:val="lowerRoman"/>
+      <w:lvlText w:val="%6."/>
+      <w:lvlJc w:val="right"/>
+      <w:pPr>
+        <w:ind w:left="4320" w:hanging="180"/>
+      </w:pPr>
+    </w:lvl>
+    <w:lvl w:ilvl="6" w:tplc="0409000F" w:tentative="1">
+      <w:start w:val="1"/>
+      <w:numFmt w:val="decimal"/>
+      <w:lvlText w:val="%7."/>
+      <w:lvlJc w:val="left"/>
+      <w:pPr>
+        <w:ind w:left="5040" w:hanging="360"/>
+      </w:pPr>
+    </w:lvl>
+    <w:lvl w:ilvl="7" w:tplc="04090019" w:tentative="1">
+      <w:start w:val="1"/>
+      <w:numFmt w:val="lowerLetter"/>
+      <w:lvlText w:val="%8."/>
+      <w:lvlJc w:val="left"/>
+      <w:pPr>
+        <w:ind w:left="5760" w:hanging="360"/>
+      </w:pPr>
+    </w:lvl>
+    <w:lvl w:ilvl="8" w:tplc="0409001B" w:tentative="1">
+      <w:start w:val="1"/>
+      <w:numFmt w:val="lowerRoman"/>
+      <w:lvlText w:val="%9."/>
+      <w:lvlJc w:val="right"/>
+      <w:pPr>
+        <w:ind w:left="6480" w:hanging="180"/>
+      </w:pPr>
+    </w:lvl>
+  </w:abstractNum>
+  <w:abstractNum w:abstractNumId="8" w15:restartNumberingAfterBreak="0">
+    <w:nsid w:val="44024F48"/>
+    <w:multiLevelType w:val="hybridMultilevel"/>
+    <w:tmpl w:val="69A6A134"/>
+    <w:lvl w:ilvl="0" w:tplc="D3C6D840">
+      <w:start w:val="14"/>
+      <w:numFmt w:val="bullet"/>
+      <w:lvlText w:val=""/>
+      <w:lvlJc w:val="left"/>
+      <w:pPr>
+        <w:ind w:left="720" w:hanging="360"/>
+      </w:pPr>
+      <w:rPr>
+        <w:rFonts w:ascii="Symbol" w:eastAsiaTheme="minorEastAsia" w:hAnsi="Symbol" w:cs="Times New Roman" w:hint="default"/>
+        <w:color w:val="auto"/>
+      </w:rPr>
+    </w:lvl>
+    <w:lvl w:ilvl="1" w:tplc="04090003" w:tentative="1">
+      <w:start w:val="1"/>
+      <w:numFmt w:val="bullet"/>
+      <w:lvlText w:val="o"/>
+      <w:lvlJc w:val="left"/>
+      <w:pPr>
+        <w:ind w:left="1440" w:hanging="360"/>
+      </w:pPr>
+      <w:rPr>
+        <w:rFonts w:ascii="Courier New" w:hAnsi="Courier New" w:cs="Courier New" w:hint="default"/>
+      </w:rPr>
+    </w:lvl>
+    <w:lvl w:ilvl="2" w:tplc="04090005" w:tentative="1">
+      <w:start w:val="1"/>
+      <w:numFmt w:val="bullet"/>
+      <w:lvlText w:val=""/>
+      <w:lvlJc w:val="left"/>
+      <w:pPr>
+        <w:ind w:left="2160" w:hanging="360"/>
+      </w:pPr>
+      <w:rPr>
+        <w:rFonts w:ascii="Wingdings" w:hAnsi="Wingdings" w:hint="default"/>
+      </w:rPr>
+    </w:lvl>
+    <w:lvl w:ilvl="3" w:tplc="04090001" w:tentative="1">
+      <w:start w:val="1"/>
+      <w:numFmt w:val="bullet"/>
+      <w:lvlText w:val=""/>
+      <w:lvlJc w:val="left"/>
+      <w:pPr>
+        <w:ind w:left="2880" w:hanging="360"/>
+      </w:pPr>
+      <w:rPr>
+        <w:rFonts w:ascii="Symbol" w:hAnsi="Symbol" w:hint="default"/>
+      </w:rPr>
+    </w:lvl>
+    <w:lvl w:ilvl="4" w:tplc="04090003" w:tentative="1">
+      <w:start w:val="1"/>
+      <w:numFmt w:val="bullet"/>
+      <w:lvlText w:val="o"/>
+      <w:lvlJc w:val="left"/>
+      <w:pPr>
+        <w:ind w:left="3600" w:hanging="360"/>
+      </w:pPr>
+      <w:rPr>
+        <w:rFonts w:ascii="Courier New" w:hAnsi="Courier New" w:cs="Courier New" w:hint="default"/>
+      </w:rPr>
+    </w:lvl>
+    <w:lvl w:ilvl="5" w:tplc="04090005" w:tentative="1">
+      <w:start w:val="1"/>
+      <w:numFmt w:val="bullet"/>
+      <w:lvlText w:val=""/>
+      <w:lvlJc w:val="left"/>
+      <w:pPr>
+        <w:ind w:left="4320" w:hanging="360"/>
+      </w:pPr>
+      <w:rPr>
+        <w:rFonts w:ascii="Wingdings" w:hAnsi="Wingdings" w:hint="default"/>
+      </w:rPr>
+    </w:lvl>
+    <w:lvl w:ilvl="6" w:tplc="04090001" w:tentative="1">
+      <w:start w:val="1"/>
+      <w:numFmt w:val="bullet"/>
+      <w:lvlText w:val=""/>
+      <w:lvlJc w:val="left"/>
+      <w:pPr>
+        <w:ind w:left="5040" w:hanging="360"/>
+      </w:pPr>
+      <w:rPr>
+        <w:rFonts w:ascii="Symbol" w:hAnsi="Symbol" w:hint="default"/>
+      </w:rPr>
+    </w:lvl>
+    <w:lvl w:ilvl="7" w:tplc="04090003" w:tentative="1">
+      <w:start w:val="1"/>
+      <w:numFmt w:val="bullet"/>
+      <w:lvlText w:val="o"/>
+      <w:lvlJc w:val="left"/>
+      <w:pPr>
+        <w:ind w:left="5760" w:hanging="360"/>
+      </w:pPr>
+      <w:rPr>
+        <w:rFonts w:ascii="Courier New" w:hAnsi="Courier New" w:cs="Courier New" w:hint="default"/>
+      </w:rPr>
+    </w:lvl>
+    <w:lvl w:ilvl="8" w:tplc="04090005" w:tentative="1">
+      <w:start w:val="1"/>
+      <w:numFmt w:val="bullet"/>
+      <w:lvlText w:val=""/>
+      <w:lvlJc w:val="left"/>
+      <w:pPr>
+        <w:ind w:left="6480" w:hanging="360"/>
+      </w:pPr>
+      <w:rPr>
+        <w:rFonts w:ascii="Wingdings" w:hAnsi="Wingdings" w:hint="default"/>
+      </w:rPr>
+    </w:lvl>
+  </w:abstractNum>
+  <w:abstractNum w:abstractNumId="9" w15:restartNumberingAfterBreak="0">
+    <w:nsid w:val="499D4C36"/>
     <w:multiLevelType w:val="multilevel"/>
-    <w:tmpl w:val="31669F40"/>
+    <w:tmpl w:val="CD502C96"/>
     <w:lvl w:ilvl="0">
       <w:start w:val="1"/>
       <w:numFmt w:val="decimal"/>
@@ -1564,99 +2767,10 @@
       </w:rPr>
     </w:lvl>
   </w:abstractNum>
-  <w:abstractNum w:abstractNumId="7" w15:restartNumberingAfterBreak="0">
-    <w:nsid w:val="59CF2E90"/>
-    <w:multiLevelType w:val="hybridMultilevel"/>
-    <w:tmpl w:val="36AA75D2"/>
-    <w:lvl w:ilvl="0" w:tplc="5FF4A436">
-      <w:start w:val="1"/>
-      <w:numFmt w:val="decimal"/>
-      <w:lvlText w:val="%1."/>
-      <w:lvlJc w:val="left"/>
-      <w:pPr>
-        <w:ind w:left="720" w:hanging="360"/>
-      </w:pPr>
-      <w:rPr>
-        <w:b/>
-      </w:rPr>
-    </w:lvl>
-    <w:lvl w:ilvl="1" w:tplc="04090019" w:tentative="1">
-      <w:start w:val="1"/>
-      <w:numFmt w:val="lowerLetter"/>
-      <w:lvlText w:val="%2."/>
-      <w:lvlJc w:val="left"/>
-      <w:pPr>
-        <w:ind w:left="1440" w:hanging="360"/>
-      </w:pPr>
-    </w:lvl>
-    <w:lvl w:ilvl="2" w:tplc="0409001B" w:tentative="1">
-      <w:start w:val="1"/>
-      <w:numFmt w:val="lowerRoman"/>
-      <w:lvlText w:val="%3."/>
-      <w:lvlJc w:val="right"/>
-      <w:pPr>
-        <w:ind w:left="2160" w:hanging="180"/>
-      </w:pPr>
-    </w:lvl>
-    <w:lvl w:ilvl="3" w:tplc="0409000F" w:tentative="1">
-      <w:start w:val="1"/>
-      <w:numFmt w:val="decimal"/>
-      <w:lvlText w:val="%4."/>
-      <w:lvlJc w:val="left"/>
-      <w:pPr>
-        <w:ind w:left="2880" w:hanging="360"/>
-      </w:pPr>
-    </w:lvl>
-    <w:lvl w:ilvl="4" w:tplc="04090019" w:tentative="1">
-      <w:start w:val="1"/>
-      <w:numFmt w:val="lowerLetter"/>
-      <w:lvlText w:val="%5."/>
-      <w:lvlJc w:val="left"/>
-      <w:pPr>
-        <w:ind w:left="3600" w:hanging="360"/>
-      </w:pPr>
-    </w:lvl>
-    <w:lvl w:ilvl="5" w:tplc="0409001B" w:tentative="1">
-      <w:start w:val="1"/>
-      <w:numFmt w:val="lowerRoman"/>
-      <w:lvlText w:val="%6."/>
-      <w:lvlJc w:val="right"/>
-      <w:pPr>
-        <w:ind w:left="4320" w:hanging="180"/>
-      </w:pPr>
-    </w:lvl>
-    <w:lvl w:ilvl="6" w:tplc="0409000F" w:tentative="1">
-      <w:start w:val="1"/>
-      <w:numFmt w:val="decimal"/>
-      <w:lvlText w:val="%7."/>
-      <w:lvlJc w:val="left"/>
-      <w:pPr>
-        <w:ind w:left="5040" w:hanging="360"/>
-      </w:pPr>
-    </w:lvl>
-    <w:lvl w:ilvl="7" w:tplc="04090019" w:tentative="1">
-      <w:start w:val="1"/>
-      <w:numFmt w:val="lowerLetter"/>
-      <w:lvlText w:val="%8."/>
-      <w:lvlJc w:val="left"/>
-      <w:pPr>
-        <w:ind w:left="5760" w:hanging="360"/>
-      </w:pPr>
-    </w:lvl>
-    <w:lvl w:ilvl="8" w:tplc="0409001B" w:tentative="1">
-      <w:start w:val="1"/>
-      <w:numFmt w:val="lowerRoman"/>
-      <w:lvlText w:val="%9."/>
-      <w:lvlJc w:val="right"/>
-      <w:pPr>
-        <w:ind w:left="6480" w:hanging="180"/>
-      </w:pPr>
-    </w:lvl>
-  </w:abstractNum>
-  <w:abstractNum w:abstractNumId="8" w15:restartNumberingAfterBreak="0">
-    <w:nsid w:val="61F25434"/>
+  <w:abstractNum w:abstractNumId="10" w15:restartNumberingAfterBreak="0">
+    <w:nsid w:val="542561DD"/>
     <w:multiLevelType w:val="multilevel"/>
-    <w:tmpl w:val="452AA838"/>
+    <w:tmpl w:val="31669F40"/>
     <w:lvl w:ilvl="0">
       <w:start w:val="1"/>
       <w:numFmt w:val="decimal"/>
@@ -1798,10 +2912,213 @@
       </w:rPr>
     </w:lvl>
   </w:abstractNum>
-  <w:abstractNum w:abstractNumId="9" w15:restartNumberingAfterBreak="0">
-    <w:nsid w:val="666457E7"/>
+  <w:abstractNum w:abstractNumId="11" w15:restartNumberingAfterBreak="0">
+    <w:nsid w:val="56360B87"/>
+    <w:multiLevelType w:val="hybridMultilevel"/>
+    <w:tmpl w:val="E2F0CEDE"/>
+    <w:lvl w:ilvl="0" w:tplc="D3C6D840">
+      <w:start w:val="14"/>
+      <w:numFmt w:val="bullet"/>
+      <w:lvlText w:val=""/>
+      <w:lvlJc w:val="left"/>
+      <w:pPr>
+        <w:ind w:left="1080" w:hanging="360"/>
+      </w:pPr>
+      <w:rPr>
+        <w:rFonts w:ascii="Symbol" w:eastAsiaTheme="minorEastAsia" w:hAnsi="Symbol" w:cs="Times New Roman" w:hint="default"/>
+        <w:color w:val="auto"/>
+      </w:rPr>
+    </w:lvl>
+    <w:lvl w:ilvl="1" w:tplc="04090003" w:tentative="1">
+      <w:start w:val="1"/>
+      <w:numFmt w:val="bullet"/>
+      <w:lvlText w:val="o"/>
+      <w:lvlJc w:val="left"/>
+      <w:pPr>
+        <w:ind w:left="1800" w:hanging="360"/>
+      </w:pPr>
+      <w:rPr>
+        <w:rFonts w:ascii="Courier New" w:hAnsi="Courier New" w:cs="Courier New" w:hint="default"/>
+      </w:rPr>
+    </w:lvl>
+    <w:lvl w:ilvl="2" w:tplc="04090005" w:tentative="1">
+      <w:start w:val="1"/>
+      <w:numFmt w:val="bullet"/>
+      <w:lvlText w:val=""/>
+      <w:lvlJc w:val="left"/>
+      <w:pPr>
+        <w:ind w:left="2520" w:hanging="360"/>
+      </w:pPr>
+      <w:rPr>
+        <w:rFonts w:ascii="Wingdings" w:hAnsi="Wingdings" w:hint="default"/>
+      </w:rPr>
+    </w:lvl>
+    <w:lvl w:ilvl="3" w:tplc="04090001" w:tentative="1">
+      <w:start w:val="1"/>
+      <w:numFmt w:val="bullet"/>
+      <w:lvlText w:val=""/>
+      <w:lvlJc w:val="left"/>
+      <w:pPr>
+        <w:ind w:left="3240" w:hanging="360"/>
+      </w:pPr>
+      <w:rPr>
+        <w:rFonts w:ascii="Symbol" w:hAnsi="Symbol" w:hint="default"/>
+      </w:rPr>
+    </w:lvl>
+    <w:lvl w:ilvl="4" w:tplc="04090003" w:tentative="1">
+      <w:start w:val="1"/>
+      <w:numFmt w:val="bullet"/>
+      <w:lvlText w:val="o"/>
+      <w:lvlJc w:val="left"/>
+      <w:pPr>
+        <w:ind w:left="3960" w:hanging="360"/>
+      </w:pPr>
+      <w:rPr>
+        <w:rFonts w:ascii="Courier New" w:hAnsi="Courier New" w:cs="Courier New" w:hint="default"/>
+      </w:rPr>
+    </w:lvl>
+    <w:lvl w:ilvl="5" w:tplc="04090005" w:tentative="1">
+      <w:start w:val="1"/>
+      <w:numFmt w:val="bullet"/>
+      <w:lvlText w:val=""/>
+      <w:lvlJc w:val="left"/>
+      <w:pPr>
+        <w:ind w:left="4680" w:hanging="360"/>
+      </w:pPr>
+      <w:rPr>
+        <w:rFonts w:ascii="Wingdings" w:hAnsi="Wingdings" w:hint="default"/>
+      </w:rPr>
+    </w:lvl>
+    <w:lvl w:ilvl="6" w:tplc="04090001" w:tentative="1">
+      <w:start w:val="1"/>
+      <w:numFmt w:val="bullet"/>
+      <w:lvlText w:val=""/>
+      <w:lvlJc w:val="left"/>
+      <w:pPr>
+        <w:ind w:left="5400" w:hanging="360"/>
+      </w:pPr>
+      <w:rPr>
+        <w:rFonts w:ascii="Symbol" w:hAnsi="Symbol" w:hint="default"/>
+      </w:rPr>
+    </w:lvl>
+    <w:lvl w:ilvl="7" w:tplc="04090003" w:tentative="1">
+      <w:start w:val="1"/>
+      <w:numFmt w:val="bullet"/>
+      <w:lvlText w:val="o"/>
+      <w:lvlJc w:val="left"/>
+      <w:pPr>
+        <w:ind w:left="6120" w:hanging="360"/>
+      </w:pPr>
+      <w:rPr>
+        <w:rFonts w:ascii="Courier New" w:hAnsi="Courier New" w:cs="Courier New" w:hint="default"/>
+      </w:rPr>
+    </w:lvl>
+    <w:lvl w:ilvl="8" w:tplc="04090005" w:tentative="1">
+      <w:start w:val="1"/>
+      <w:numFmt w:val="bullet"/>
+      <w:lvlText w:val=""/>
+      <w:lvlJc w:val="left"/>
+      <w:pPr>
+        <w:ind w:left="6840" w:hanging="360"/>
+      </w:pPr>
+      <w:rPr>
+        <w:rFonts w:ascii="Wingdings" w:hAnsi="Wingdings" w:hint="default"/>
+      </w:rPr>
+    </w:lvl>
+  </w:abstractNum>
+  <w:abstractNum w:abstractNumId="12" w15:restartNumberingAfterBreak="0">
+    <w:nsid w:val="59CF2E90"/>
+    <w:multiLevelType w:val="hybridMultilevel"/>
+    <w:tmpl w:val="36AA75D2"/>
+    <w:lvl w:ilvl="0" w:tplc="5FF4A436">
+      <w:start w:val="1"/>
+      <w:numFmt w:val="decimal"/>
+      <w:lvlText w:val="%1."/>
+      <w:lvlJc w:val="left"/>
+      <w:pPr>
+        <w:ind w:left="720" w:hanging="360"/>
+      </w:pPr>
+      <w:rPr>
+        <w:b/>
+      </w:rPr>
+    </w:lvl>
+    <w:lvl w:ilvl="1" w:tplc="04090019" w:tentative="1">
+      <w:start w:val="1"/>
+      <w:numFmt w:val="lowerLetter"/>
+      <w:lvlText w:val="%2."/>
+      <w:lvlJc w:val="left"/>
+      <w:pPr>
+        <w:ind w:left="1440" w:hanging="360"/>
+      </w:pPr>
+    </w:lvl>
+    <w:lvl w:ilvl="2" w:tplc="0409001B" w:tentative="1">
+      <w:start w:val="1"/>
+      <w:numFmt w:val="lowerRoman"/>
+      <w:lvlText w:val="%3."/>
+      <w:lvlJc w:val="right"/>
+      <w:pPr>
+        <w:ind w:left="2160" w:hanging="180"/>
+      </w:pPr>
+    </w:lvl>
+    <w:lvl w:ilvl="3" w:tplc="0409000F" w:tentative="1">
+      <w:start w:val="1"/>
+      <w:numFmt w:val="decimal"/>
+      <w:lvlText w:val="%4."/>
+      <w:lvlJc w:val="left"/>
+      <w:pPr>
+        <w:ind w:left="2880" w:hanging="360"/>
+      </w:pPr>
+    </w:lvl>
+    <w:lvl w:ilvl="4" w:tplc="04090019" w:tentative="1">
+      <w:start w:val="1"/>
+      <w:numFmt w:val="lowerLetter"/>
+      <w:lvlText w:val="%5."/>
+      <w:lvlJc w:val="left"/>
+      <w:pPr>
+        <w:ind w:left="3600" w:hanging="360"/>
+      </w:pPr>
+    </w:lvl>
+    <w:lvl w:ilvl="5" w:tplc="0409001B" w:tentative="1">
+      <w:start w:val="1"/>
+      <w:numFmt w:val="lowerRoman"/>
+      <w:lvlText w:val="%6."/>
+      <w:lvlJc w:val="right"/>
+      <w:pPr>
+        <w:ind w:left="4320" w:hanging="180"/>
+      </w:pPr>
+    </w:lvl>
+    <w:lvl w:ilvl="6" w:tplc="0409000F" w:tentative="1">
+      <w:start w:val="1"/>
+      <w:numFmt w:val="decimal"/>
+      <w:lvlText w:val="%7."/>
+      <w:lvlJc w:val="left"/>
+      <w:pPr>
+        <w:ind w:left="5040" w:hanging="360"/>
+      </w:pPr>
+    </w:lvl>
+    <w:lvl w:ilvl="7" w:tplc="04090019" w:tentative="1">
+      <w:start w:val="1"/>
+      <w:numFmt w:val="lowerLetter"/>
+      <w:lvlText w:val="%8."/>
+      <w:lvlJc w:val="left"/>
+      <w:pPr>
+        <w:ind w:left="5760" w:hanging="360"/>
+      </w:pPr>
+    </w:lvl>
+    <w:lvl w:ilvl="8" w:tplc="0409001B" w:tentative="1">
+      <w:start w:val="1"/>
+      <w:numFmt w:val="lowerRoman"/>
+      <w:lvlText w:val="%9."/>
+      <w:lvlJc w:val="right"/>
+      <w:pPr>
+        <w:ind w:left="6480" w:hanging="180"/>
+      </w:pPr>
+    </w:lvl>
+  </w:abstractNum>
+  <w:abstractNum w:abstractNumId="13" w15:restartNumberingAfterBreak="0">
+    <w:nsid w:val="61F25434"/>
     <w:multiLevelType w:val="multilevel"/>
-    <w:tmpl w:val="FF76DDEC"/>
+    <w:tmpl w:val="1F460278"/>
     <w:lvl w:ilvl="0">
       <w:start w:val="1"/>
       <w:numFmt w:val="decimal"/>
@@ -1864,6 +3181,9 @@
         <w:ind w:left="2880" w:hanging="360"/>
       </w:pPr>
       <w:rPr>
+        <w:rFonts w:asciiTheme="minorHAnsi" w:eastAsiaTheme="minorEastAsia" w:hAnsiTheme="minorHAnsi" w:cstheme="minorBidi"/>
+        <w:b/>
+        <w:bCs/>
         <w:u w:val="none"/>
       </w:rPr>
     </w:lvl>
@@ -1943,41 +3263,201 @@
       </w:rPr>
     </w:lvl>
   </w:abstractNum>
-  <w:num w:numId="1">
+  <w:abstractNum w:abstractNumId="14" w15:restartNumberingAfterBreak="0">
+    <w:nsid w:val="666457E7"/>
+    <w:multiLevelType w:val="multilevel"/>
+    <w:tmpl w:val="FF76DDEC"/>
+    <w:lvl w:ilvl="0">
+      <w:start w:val="1"/>
+      <w:numFmt w:val="decimal"/>
+      <w:lvlText w:val="%1."/>
+      <w:lvlJc w:val="left"/>
+      <w:pPr>
+        <w:tabs>
+          <w:tab w:val="num" w:pos="0"/>
+        </w:tabs>
+        <w:ind w:left="360" w:hanging="360"/>
+      </w:pPr>
+      <w:rPr>
+        <w:b/>
+        <w:bCs w:val="0"/>
+        <w:i w:val="0"/>
+        <w:color w:val="000000"/>
+        <w:sz w:val="20"/>
+        <w:u w:val="none"/>
+      </w:rPr>
+    </w:lvl>
+    <w:lvl w:ilvl="1">
+      <w:start w:val="1"/>
+      <w:numFmt w:val="bullet"/>
+      <w:lvlText w:val=""/>
+      <w:lvlJc w:val="left"/>
+      <w:pPr>
+        <w:tabs>
+          <w:tab w:val="num" w:pos="0"/>
+        </w:tabs>
+        <w:ind w:left="1440" w:hanging="360"/>
+      </w:pPr>
+      <w:rPr>
+        <w:rFonts w:ascii="Wingdings 2" w:hAnsi="Wingdings 2" w:cs="Wingdings 2" w:hint="default"/>
+      </w:rPr>
+    </w:lvl>
+    <w:lvl w:ilvl="2">
+      <w:start w:val="1"/>
+      <w:numFmt w:val="lowerRoman"/>
+      <w:lvlText w:val="%3."/>
+      <w:lvlJc w:val="right"/>
+      <w:pPr>
+        <w:tabs>
+          <w:tab w:val="num" w:pos="0"/>
+        </w:tabs>
+        <w:ind w:left="2160" w:hanging="360"/>
+      </w:pPr>
+      <w:rPr>
+        <w:u w:val="none"/>
+      </w:rPr>
+    </w:lvl>
+    <w:lvl w:ilvl="3">
+      <w:start w:val="1"/>
+      <w:numFmt w:val="decimal"/>
+      <w:lvlText w:val="%4."/>
+      <w:lvlJc w:val="left"/>
+      <w:pPr>
+        <w:tabs>
+          <w:tab w:val="num" w:pos="0"/>
+        </w:tabs>
+        <w:ind w:left="2880" w:hanging="360"/>
+      </w:pPr>
+      <w:rPr>
+        <w:u w:val="none"/>
+      </w:rPr>
+    </w:lvl>
+    <w:lvl w:ilvl="4">
+      <w:start w:val="1"/>
+      <w:numFmt w:val="lowerLetter"/>
+      <w:lvlText w:val="%5."/>
+      <w:lvlJc w:val="left"/>
+      <w:pPr>
+        <w:tabs>
+          <w:tab w:val="num" w:pos="0"/>
+        </w:tabs>
+        <w:ind w:left="3600" w:hanging="360"/>
+      </w:pPr>
+      <w:rPr>
+        <w:u w:val="none"/>
+      </w:rPr>
+    </w:lvl>
+    <w:lvl w:ilvl="5">
+      <w:start w:val="1"/>
+      <w:numFmt w:val="lowerRoman"/>
+      <w:lvlText w:val="%6."/>
+      <w:lvlJc w:val="right"/>
+      <w:pPr>
+        <w:tabs>
+          <w:tab w:val="num" w:pos="0"/>
+        </w:tabs>
+        <w:ind w:left="4320" w:hanging="360"/>
+      </w:pPr>
+      <w:rPr>
+        <w:u w:val="none"/>
+      </w:rPr>
+    </w:lvl>
+    <w:lvl w:ilvl="6">
+      <w:start w:val="1"/>
+      <w:numFmt w:val="decimal"/>
+      <w:lvlText w:val="%7."/>
+      <w:lvlJc w:val="left"/>
+      <w:pPr>
+        <w:tabs>
+          <w:tab w:val="num" w:pos="0"/>
+        </w:tabs>
+        <w:ind w:left="5040" w:hanging="360"/>
+      </w:pPr>
+      <w:rPr>
+        <w:u w:val="none"/>
+      </w:rPr>
+    </w:lvl>
+    <w:lvl w:ilvl="7">
+      <w:start w:val="1"/>
+      <w:numFmt w:val="lowerLetter"/>
+      <w:lvlText w:val="%8."/>
+      <w:lvlJc w:val="left"/>
+      <w:pPr>
+        <w:tabs>
+          <w:tab w:val="num" w:pos="0"/>
+        </w:tabs>
+        <w:ind w:left="5760" w:hanging="360"/>
+      </w:pPr>
+      <w:rPr>
+        <w:u w:val="none"/>
+      </w:rPr>
+    </w:lvl>
+    <w:lvl w:ilvl="8">
+      <w:start w:val="1"/>
+      <w:numFmt w:val="lowerRoman"/>
+      <w:lvlText w:val="%9."/>
+      <w:lvlJc w:val="right"/>
+      <w:pPr>
+        <w:tabs>
+          <w:tab w:val="num" w:pos="0"/>
+        </w:tabs>
+        <w:ind w:left="6480" w:hanging="360"/>
+      </w:pPr>
+      <w:rPr>
+        <w:u w:val="none"/>
+      </w:rPr>
+    </w:lvl>
+  </w:abstractNum>
+  <w:num w:numId="1" w16cid:durableId="813788882">
+    <w:abstractNumId w:val="2"/>
+  </w:num>
+  <w:num w:numId="2" w16cid:durableId="358820400">
+    <w:abstractNumId w:val="4"/>
+  </w:num>
+  <w:num w:numId="3" w16cid:durableId="921833642">
+    <w:abstractNumId w:val="10"/>
+  </w:num>
+  <w:num w:numId="4" w16cid:durableId="1755544564">
+    <w:abstractNumId w:val="14"/>
+  </w:num>
+  <w:num w:numId="5" w16cid:durableId="652366567">
+    <w:abstractNumId w:val="5"/>
+  </w:num>
+  <w:num w:numId="6" w16cid:durableId="1631394988">
+    <w:abstractNumId w:val="9"/>
+  </w:num>
+  <w:num w:numId="7" w16cid:durableId="262494485">
+    <w:abstractNumId w:val="13"/>
+  </w:num>
+  <w:num w:numId="8" w16cid:durableId="1691026619">
+    <w:abstractNumId w:val="3"/>
+  </w:num>
+  <w:num w:numId="9" w16cid:durableId="602150245">
+    <w:abstractNumId w:val="7"/>
+  </w:num>
+  <w:num w:numId="10" w16cid:durableId="1581793795">
+    <w:abstractNumId w:val="12"/>
+  </w:num>
+  <w:num w:numId="11" w16cid:durableId="173808843">
     <w:abstractNumId w:val="0"/>
   </w:num>
-  <w:num w:numId="2">
-    <w:abstractNumId w:val="2"/>
-  </w:num>
-  <w:num w:numId="3">
-    <w:abstractNumId w:val="6"/>
-  </w:num>
-  <w:num w:numId="4">
-    <w:abstractNumId w:val="9"/>
-  </w:num>
-  <w:num w:numId="5">
-    <w:abstractNumId w:val="3"/>
-  </w:num>
-  <w:num w:numId="6">
-    <w:abstractNumId w:val="5"/>
-  </w:num>
-  <w:num w:numId="7">
+  <w:num w:numId="12" w16cid:durableId="337465410">
     <w:abstractNumId w:val="8"/>
   </w:num>
-  <w:num w:numId="8">
+  <w:num w:numId="13" w16cid:durableId="327247724">
+    <w:abstractNumId w:val="11"/>
+  </w:num>
+  <w:num w:numId="14" w16cid:durableId="154105813">
     <w:abstractNumId w:val="1"/>
   </w:num>
-  <w:num w:numId="9">
-    <w:abstractNumId w:val="4"/>
-  </w:num>
-  <w:num w:numId="10">
-    <w:abstractNumId w:val="7"/>
+  <w:num w:numId="15" w16cid:durableId="2081098435">
+    <w:abstractNumId w:val="6"/>
   </w:num>
 </w:numbering>
 </file>
 
 <file path=word/styles.xml><?xml version="1.0" encoding="utf-8"?>
-<w:styles xmlns:mc="http://schemas.openxmlformats.org/markup-compatibility/2006" xmlns:r="http://schemas.openxmlformats.org/officeDocument/2006/relationships" xmlns:w="http://schemas.openxmlformats.org/wordprocessingml/2006/main" xmlns:w14="http://schemas.microsoft.com/office/word/2010/wordml" xmlns:w15="http://schemas.microsoft.com/office/word/2012/wordml" xmlns:w16cid="http://schemas.microsoft.com/office/word/2016/wordml/cid" xmlns:w16se="http://schemas.microsoft.com/office/word/2015/wordml/symex" mc:Ignorable="w14 w15 w16se w16cid">
+<w:styles xmlns:mc="http://schemas.openxmlformats.org/markup-compatibility/2006" xmlns:r="http://schemas.openxmlformats.org/officeDocument/2006/relationships" xmlns:w="http://schemas.openxmlformats.org/wordprocessingml/2006/main" xmlns:w14="http://schemas.microsoft.com/office/word/2010/wordml" xmlns:w15="http://schemas.microsoft.com/office/word/2012/wordml" xmlns:w16cex="http://schemas.microsoft.com/office/word/2018/wordml/cex" xmlns:w16cid="http://schemas.microsoft.com/office/word/2016/wordml/cid" xmlns:w16="http://schemas.microsoft.com/office/word/2018/wordml" xmlns:w16du="http://schemas.microsoft.com/office/word/2023/wordml/word16du" xmlns:w16sdtdh="http://schemas.microsoft.com/office/word/2020/wordml/sdtdatahash" xmlns:w16se="http://schemas.microsoft.com/office/word/2015/wordml/symex" mc:Ignorable="w14 w15 w16se w16cid w16 w16cex w16sdtdh w16du">
   <w:docDefaults>
     <w:rPrDefault>
       <w:rPr>
@@ -1992,7 +3472,7 @@
       </w:pPr>
     </w:pPrDefault>
   </w:docDefaults>
-  <w:latentStyles w:defLockedState="0" w:defUIPriority="99" w:defSemiHidden="0" w:defUnhideWhenUsed="0" w:defQFormat="0" w:count="375">
+  <w:latentStyles w:defLockedState="0" w:defUIPriority="99" w:defSemiHidden="0" w:defUnhideWhenUsed="0" w:defQFormat="0" w:count="376">
     <w:lsdException w:name="Normal" w:uiPriority="0" w:qFormat="1"/>
     <w:lsdException w:name="heading 1" w:uiPriority="9" w:qFormat="1"/>
     <w:lsdException w:name="heading 2" w:semiHidden="1" w:uiPriority="9" w:unhideWhenUsed="1" w:qFormat="1"/>
@@ -2368,6 +3848,7 @@
     <w:lsdException w:name="Smart Hyperlink" w:semiHidden="1" w:unhideWhenUsed="1"/>
     <w:lsdException w:name="Hashtag" w:semiHidden="1" w:unhideWhenUsed="1"/>
     <w:lsdException w:name="Unresolved Mention" w:semiHidden="1" w:unhideWhenUsed="1"/>
+    <w:lsdException w:name="Smart Link" w:semiHidden="1" w:unhideWhenUsed="1"/>
   </w:latentStyles>
   <w:style w:type="paragraph" w:default="1" w:styleId="Normal">
     <w:name w:val="Normal"/>
@@ -3268,6 +4749,57 @@
         <w:insideV w:val="single" w:sz="4" w:space="0" w:color="auto"/>
       </w:tblBorders>
     </w:tblPr>
+  </w:style>
+  <w:style w:type="paragraph" w:styleId="CommentSubject">
+    <w:name w:val="annotation subject"/>
+    <w:basedOn w:val="CommentText"/>
+    <w:next w:val="CommentText"/>
+    <w:link w:val="CommentSubjectChar"/>
+    <w:uiPriority w:val="99"/>
+    <w:semiHidden/>
+    <w:unhideWhenUsed/>
+    <w:rsid w:val="00D14524"/>
+    <w:rPr>
+      <w:b/>
+      <w:bCs/>
+    </w:rPr>
+  </w:style>
+  <w:style w:type="character" w:customStyle="1" w:styleId="CommentSubjectChar">
+    <w:name w:val="Comment Subject Char"/>
+    <w:basedOn w:val="CommentTextChar"/>
+    <w:link w:val="CommentSubject"/>
+    <w:uiPriority w:val="99"/>
+    <w:semiHidden/>
+    <w:rsid w:val="00D14524"/>
+    <w:rPr>
+      <w:b/>
+      <w:bCs/>
+      <w:sz w:val="20"/>
+      <w:szCs w:val="20"/>
+    </w:rPr>
+  </w:style>
+  <w:style w:type="character" w:styleId="Hyperlink">
+    <w:name w:val="Hyperlink"/>
+    <w:basedOn w:val="DefaultParagraphFont"/>
+    <w:uiPriority w:val="99"/>
+    <w:unhideWhenUsed/>
+    <w:rsid w:val="00D14524"/>
+    <w:rPr>
+      <w:color w:val="F49100" w:themeColor="hyperlink"/>
+      <w:u w:val="single"/>
+    </w:rPr>
+  </w:style>
+  <w:style w:type="character" w:styleId="UnresolvedMention">
+    <w:name w:val="Unresolved Mention"/>
+    <w:basedOn w:val="DefaultParagraphFont"/>
+    <w:uiPriority w:val="99"/>
+    <w:semiHidden/>
+    <w:unhideWhenUsed/>
+    <w:rsid w:val="00D14524"/>
+    <w:rPr>
+      <w:color w:val="605E5C"/>
+      <w:shd w:val="clear" w:color="auto" w:fill="E1DFDD"/>
+    </w:rPr>
   </w:style>
 </w:styles>
 </file>
@@ -3531,4 +5063,263 @@
     </a:ext>
   </a:extLst>
 </a:theme>
+</file>
+
+<file path=customXml/item1.xml><?xml version="1.0" encoding="utf-8"?>
+<p:properties xmlns:p="http://schemas.microsoft.com/office/2006/metadata/properties" xmlns:xsi="http://www.w3.org/2001/XMLSchema-instance" xmlns:pc="http://schemas.microsoft.com/office/infopath/2007/PartnerControls">
+  <documentManagement>
+    <TaxCatchAll xmlns="7dbd75cb-e23e-4bbb-9662-1ab6b6f3550b" xsi:nil="true"/>
+    <lcf76f155ced4ddcb4097134ff3c332f xmlns="dc24c30d-cbd4-4968-aaed-12d3995df8af">
+      <Terms xmlns="http://schemas.microsoft.com/office/infopath/2007/PartnerControls"/>
+    </lcf76f155ced4ddcb4097134ff3c332f>
+  </documentManagement>
+</p:properties>
+</file>
+
+<file path=customXml/item2.xml><?xml version="1.0" encoding="utf-8"?>
+<?mso-contentType ?>
+<FormTemplates xmlns="http://schemas.microsoft.com/sharepoint/v3/contenttype/forms">
+  <Display>DocumentLibraryForm</Display>
+  <Edit>DocumentLibraryForm</Edit>
+  <New>DocumentLibraryForm</New>
+</FormTemplates>
+</file>
+
+<file path=customXml/item3.xml><?xml version="1.0" encoding="utf-8"?>
+<ct:contentTypeSchema xmlns:ct="http://schemas.microsoft.com/office/2006/metadata/contentType" xmlns:ma="http://schemas.microsoft.com/office/2006/metadata/properties/metaAttributes" ct:_="" ma:_="" ma:contentTypeName="Document" ma:contentTypeID="0x01010080965809FF228B4C891978F4CC8DB90B" ma:contentTypeVersion="12" ma:contentTypeDescription="Create a new document." ma:contentTypeScope="" ma:versionID="9c49eb4d28d16553f3e1beb1385723e7">
+  <xsd:schema xmlns:xsd="http://www.w3.org/2001/XMLSchema" xmlns:xs="http://www.w3.org/2001/XMLSchema" xmlns:p="http://schemas.microsoft.com/office/2006/metadata/properties" xmlns:ns2="dc24c30d-cbd4-4968-aaed-12d3995df8af" xmlns:ns3="7dbd75cb-e23e-4bbb-9662-1ab6b6f3550b" targetNamespace="http://schemas.microsoft.com/office/2006/metadata/properties" ma:root="true" ma:fieldsID="ba6a862a070d9f6f71854b7f78b9bf81" ns2:_="" ns3:_="">
+    <xsd:import namespace="dc24c30d-cbd4-4968-aaed-12d3995df8af"/>
+    <xsd:import namespace="7dbd75cb-e23e-4bbb-9662-1ab6b6f3550b"/>
+    <xsd:element name="properties">
+      <xsd:complexType>
+        <xsd:sequence>
+          <xsd:element name="documentManagement">
+            <xsd:complexType>
+              <xsd:all>
+                <xsd:element ref="ns2:MediaServiceMetadata" minOccurs="0"/>
+                <xsd:element ref="ns2:MediaServiceFastMetadata" minOccurs="0"/>
+                <xsd:element ref="ns2:MediaServiceSearchProperties" minOccurs="0"/>
+                <xsd:element ref="ns2:MediaServiceObjectDetectorVersions" minOccurs="0"/>
+                <xsd:element ref="ns2:MediaServiceDateTaken" minOccurs="0"/>
+                <xsd:element ref="ns2:MediaServiceGenerationTime" minOccurs="0"/>
+                <xsd:element ref="ns2:MediaServiceEventHashCode" minOccurs="0"/>
+                <xsd:element ref="ns2:MediaLengthInSeconds" minOccurs="0"/>
+                <xsd:element ref="ns2:lcf76f155ced4ddcb4097134ff3c332f" minOccurs="0"/>
+                <xsd:element ref="ns3:TaxCatchAll" minOccurs="0"/>
+                <xsd:element ref="ns2:MediaServiceOCR" minOccurs="0"/>
+              </xsd:all>
+            </xsd:complexType>
+          </xsd:element>
+        </xsd:sequence>
+      </xsd:complexType>
+    </xsd:element>
+  </xsd:schema>
+  <xsd:schema xmlns:xsd="http://www.w3.org/2001/XMLSchema" xmlns:xs="http://www.w3.org/2001/XMLSchema" xmlns:dms="http://schemas.microsoft.com/office/2006/documentManagement/types" xmlns:pc="http://schemas.microsoft.com/office/infopath/2007/PartnerControls" targetNamespace="dc24c30d-cbd4-4968-aaed-12d3995df8af" elementFormDefault="qualified">
+    <xsd:import namespace="http://schemas.microsoft.com/office/2006/documentManagement/types"/>
+    <xsd:import namespace="http://schemas.microsoft.com/office/infopath/2007/PartnerControls"/>
+    <xsd:element name="MediaServiceMetadata" ma:index="8" nillable="true" ma:displayName="MediaServiceMetadata" ma:hidden="true" ma:internalName="MediaServiceMetadata" ma:readOnly="true">
+      <xsd:simpleType>
+        <xsd:restriction base="dms:Note"/>
+      </xsd:simpleType>
+    </xsd:element>
+    <xsd:element name="MediaServiceFastMetadata" ma:index="9" nillable="true" ma:displayName="MediaServiceFastMetadata" ma:hidden="true" ma:internalName="MediaServiceFastMetadata" ma:readOnly="true">
+      <xsd:simpleType>
+        <xsd:restriction base="dms:Note"/>
+      </xsd:simpleType>
+    </xsd:element>
+    <xsd:element name="MediaServiceSearchProperties" ma:index="10" nillable="true" ma:displayName="MediaServiceSearchProperties" ma:hidden="true" ma:internalName="MediaServiceSearchProperties" ma:readOnly="true">
+      <xsd:simpleType>
+        <xsd:restriction base="dms:Note"/>
+      </xsd:simpleType>
+    </xsd:element>
+    <xsd:element name="MediaServiceObjectDetectorVersions" ma:index="11" nillable="true" ma:displayName="MediaServiceObjectDetectorVersions" ma:hidden="true" ma:indexed="true" ma:internalName="MediaServiceObjectDetectorVersions" ma:readOnly="true">
+      <xsd:simpleType>
+        <xsd:restriction base="dms:Text"/>
+      </xsd:simpleType>
+    </xsd:element>
+    <xsd:element name="MediaServiceDateTaken" ma:index="12" nillable="true" ma:displayName="MediaServiceDateTaken" ma:hidden="true" ma:indexed="true" ma:internalName="MediaServiceDateTaken" ma:readOnly="true">
+      <xsd:simpleType>
+        <xsd:restriction base="dms:Text"/>
+      </xsd:simpleType>
+    </xsd:element>
+    <xsd:element name="MediaServiceGenerationTime" ma:index="13" nillable="true" ma:displayName="MediaServiceGenerationTime" ma:hidden="true" ma:internalName="MediaServiceGenerationTime" ma:readOnly="true">
+      <xsd:simpleType>
+        <xsd:restriction base="dms:Text"/>
+      </xsd:simpleType>
+    </xsd:element>
+    <xsd:element name="MediaServiceEventHashCode" ma:index="14" nillable="true" ma:displayName="MediaServiceEventHashCode" ma:hidden="true" ma:internalName="MediaServiceEventHashCode" ma:readOnly="true">
+      <xsd:simpleType>
+        <xsd:restriction base="dms:Text"/>
+      </xsd:simpleType>
+    </xsd:element>
+    <xsd:element name="MediaLengthInSeconds" ma:index="15" nillable="true" ma:displayName="MediaLengthInSeconds" ma:hidden="true" ma:internalName="MediaLengthInSeconds" ma:readOnly="true">
+      <xsd:simpleType>
+        <xsd:restriction base="dms:Unknown"/>
+      </xsd:simpleType>
+    </xsd:element>
+    <xsd:element name="lcf76f155ced4ddcb4097134ff3c332f" ma:index="17" nillable="true" ma:taxonomy="true" ma:internalName="lcf76f155ced4ddcb4097134ff3c332f" ma:taxonomyFieldName="MediaServiceImageTags" ma:displayName="Image Tags" ma:readOnly="false" ma:fieldId="{5cf76f15-5ced-4ddc-b409-7134ff3c332f}" ma:taxonomyMulti="true" ma:sspId="87bbe1c9-cb6d-4b07-be56-60798be9b528" ma:termSetId="09814cd3-568e-fe90-9814-8d621ff8fb84" ma:anchorId="fba54fb3-c3e1-fe81-a776-ca4b69148c4d" ma:open="true" ma:isKeyword="false">
+      <xsd:complexType>
+        <xsd:sequence>
+          <xsd:element ref="pc:Terms" minOccurs="0" maxOccurs="1"/>
+        </xsd:sequence>
+      </xsd:complexType>
+    </xsd:element>
+    <xsd:element name="MediaServiceOCR" ma:index="19" nillable="true" ma:displayName="Extracted Text" ma:internalName="MediaServiceOCR" ma:readOnly="true">
+      <xsd:simpleType>
+        <xsd:restriction base="dms:Note">
+          <xsd:maxLength value="255"/>
+        </xsd:restriction>
+      </xsd:simpleType>
+    </xsd:element>
+  </xsd:schema>
+  <xsd:schema xmlns:xsd="http://www.w3.org/2001/XMLSchema" xmlns:xs="http://www.w3.org/2001/XMLSchema" xmlns:dms="http://schemas.microsoft.com/office/2006/documentManagement/types" xmlns:pc="http://schemas.microsoft.com/office/infopath/2007/PartnerControls" targetNamespace="7dbd75cb-e23e-4bbb-9662-1ab6b6f3550b" elementFormDefault="qualified">
+    <xsd:import namespace="http://schemas.microsoft.com/office/2006/documentManagement/types"/>
+    <xsd:import namespace="http://schemas.microsoft.com/office/infopath/2007/PartnerControls"/>
+    <xsd:element name="TaxCatchAll" ma:index="18" nillable="true" ma:displayName="Taxonomy Catch All Column" ma:hidden="true" ma:list="{8a4bfd28-10cc-4c1b-a6d6-dd65466f932c}" ma:internalName="TaxCatchAll" ma:showField="CatchAllData" ma:web="7dbd75cb-e23e-4bbb-9662-1ab6b6f3550b">
+      <xsd:complexType>
+        <xsd:complexContent>
+          <xsd:extension base="dms:MultiChoiceLookup">
+            <xsd:sequence>
+              <xsd:element name="Value" type="dms:Lookup" maxOccurs="unbounded" minOccurs="0" nillable="true"/>
+            </xsd:sequence>
+          </xsd:extension>
+        </xsd:complexContent>
+      </xsd:complexType>
+    </xsd:element>
+  </xsd:schema>
+  <xsd:schema xmlns="http://schemas.openxmlformats.org/package/2006/metadata/core-properties" xmlns:xsd="http://www.w3.org/2001/XMLSchema" xmlns:xsi="http://www.w3.org/2001/XMLSchema-instance" xmlns:dc="http://purl.org/dc/elements/1.1/" xmlns:dcterms="http://purl.org/dc/terms/" xmlns:odoc="http://schemas.microsoft.com/internal/obd" targetNamespace="http://schemas.openxmlformats.org/package/2006/metadata/core-properties" elementFormDefault="qualified" attributeFormDefault="unqualified" blockDefault="#all">
+    <xsd:import namespace="http://purl.org/dc/elements/1.1/" schemaLocation="http://dublincore.org/schemas/xmls/qdc/2003/04/02/dc.xsd"/>
+    <xsd:import namespace="http://purl.org/dc/terms/" schemaLocation="http://dublincore.org/schemas/xmls/qdc/2003/04/02/dcterms.xsd"/>
+    <xsd:element name="coreProperties" type="CT_coreProperties"/>
+    <xsd:complexType name="CT_coreProperties">
+      <xsd:all>
+        <xsd:element ref="dc:creator" minOccurs="0" maxOccurs="1"/>
+        <xsd:element ref="dcterms:created" minOccurs="0" maxOccurs="1"/>
+        <xsd:element ref="dc:identifier" minOccurs="0" maxOccurs="1"/>
+        <xsd:element name="contentType" minOccurs="0" maxOccurs="1" type="xsd:string" ma:index="0" ma:displayName="Content Type"/>
+        <xsd:element ref="dc:title" minOccurs="0" maxOccurs="1" ma:index="4" ma:displayName="Title"/>
+        <xsd:element ref="dc:subject" minOccurs="0" maxOccurs="1"/>
+        <xsd:element ref="dc:description" minOccurs="0" maxOccurs="1"/>
+        <xsd:element name="keywords" minOccurs="0" maxOccurs="1" type="xsd:string"/>
+        <xsd:element ref="dc:language" minOccurs="0" maxOccurs="1"/>
+        <xsd:element name="category" minOccurs="0" maxOccurs="1" type="xsd:string"/>
+        <xsd:element name="version" minOccurs="0" maxOccurs="1" type="xsd:string"/>
+        <xsd:element name="revision" minOccurs="0" maxOccurs="1" type="xsd:string">
+          <xsd:annotation>
+            <xsd:documentation>
+                        This value indicates the number of saves or revisions. The application is responsible for updating this value after each revision.
+                    </xsd:documentation>
+          </xsd:annotation>
+        </xsd:element>
+        <xsd:element name="lastModifiedBy" minOccurs="0" maxOccurs="1" type="xsd:string"/>
+        <xsd:element ref="dcterms:modified" minOccurs="0" maxOccurs="1"/>
+        <xsd:element name="contentStatus" minOccurs="0" maxOccurs="1" type="xsd:string"/>
+      </xsd:all>
+    </xsd:complexType>
+  </xsd:schema>
+  <xs:schema xmlns:pc="http://schemas.microsoft.com/office/infopath/2007/PartnerControls" xmlns:xs="http://www.w3.org/2001/XMLSchema" targetNamespace="http://schemas.microsoft.com/office/infopath/2007/PartnerControls" elementFormDefault="qualified" attributeFormDefault="unqualified">
+    <xs:element name="Person">
+      <xs:complexType>
+        <xs:sequence>
+          <xs:element ref="pc:DisplayName" minOccurs="0"/>
+          <xs:element ref="pc:AccountId" minOccurs="0"/>
+          <xs:element ref="pc:AccountType" minOccurs="0"/>
+        </xs:sequence>
+      </xs:complexType>
+    </xs:element>
+    <xs:element name="DisplayName" type="xs:string"/>
+    <xs:element name="AccountId" type="xs:string"/>
+    <xs:element name="AccountType" type="xs:string"/>
+    <xs:element name="BDCAssociatedEntity">
+      <xs:complexType>
+        <xs:sequence>
+          <xs:element ref="pc:BDCEntity" minOccurs="0" maxOccurs="unbounded"/>
+        </xs:sequence>
+        <xs:attribute ref="pc:EntityNamespace"/>
+        <xs:attribute ref="pc:EntityName"/>
+        <xs:attribute ref="pc:SystemInstanceName"/>
+        <xs:attribute ref="pc:AssociationName"/>
+      </xs:complexType>
+    </xs:element>
+    <xs:attribute name="EntityNamespace" type="xs:string"/>
+    <xs:attribute name="EntityName" type="xs:string"/>
+    <xs:attribute name="SystemInstanceName" type="xs:string"/>
+    <xs:attribute name="AssociationName" type="xs:string"/>
+    <xs:element name="BDCEntity">
+      <xs:complexType>
+        <xs:sequence>
+          <xs:element ref="pc:EntityDisplayName" minOccurs="0"/>
+          <xs:element ref="pc:EntityInstanceReference" minOccurs="0"/>
+          <xs:element ref="pc:EntityId1" minOccurs="0"/>
+          <xs:element ref="pc:EntityId2" minOccurs="0"/>
+          <xs:element ref="pc:EntityId3" minOccurs="0"/>
+          <xs:element ref="pc:EntityId4" minOccurs="0"/>
+          <xs:element ref="pc:EntityId5" minOccurs="0"/>
+        </xs:sequence>
+      </xs:complexType>
+    </xs:element>
+    <xs:element name="EntityDisplayName" type="xs:string"/>
+    <xs:element name="EntityInstanceReference" type="xs:string"/>
+    <xs:element name="EntityId1" type="xs:string"/>
+    <xs:element name="EntityId2" type="xs:string"/>
+    <xs:element name="EntityId3" type="xs:string"/>
+    <xs:element name="EntityId4" type="xs:string"/>
+    <xs:element name="EntityId5" type="xs:string"/>
+    <xs:element name="Terms">
+      <xs:complexType>
+        <xs:sequence>
+          <xs:element ref="pc:TermInfo" minOccurs="0" maxOccurs="unbounded"/>
+        </xs:sequence>
+      </xs:complexType>
+    </xs:element>
+    <xs:element name="TermInfo">
+      <xs:complexType>
+        <xs:sequence>
+          <xs:element ref="pc:TermName" minOccurs="0"/>
+          <xs:element ref="pc:TermId" minOccurs="0"/>
+        </xs:sequence>
+      </xs:complexType>
+    </xs:element>
+    <xs:element name="TermName" type="xs:string"/>
+    <xs:element name="TermId" type="xs:string"/>
+  </xs:schema>
+</ct:contentTypeSchema>
+</file>
+
+<file path=customXml/itemProps1.xml><?xml version="1.0" encoding="utf-8"?>
+<ds:datastoreItem xmlns:ds="http://schemas.openxmlformats.org/officeDocument/2006/customXml" ds:itemID="{6796437A-0DB8-4273-A275-D71E35AB8B0A}">
+  <ds:schemaRefs>
+    <ds:schemaRef ds:uri="http://schemas.microsoft.com/office/2006/metadata/properties"/>
+    <ds:schemaRef ds:uri="http://schemas.microsoft.com/office/infopath/2007/PartnerControls"/>
+    <ds:schemaRef ds:uri="7dbd75cb-e23e-4bbb-9662-1ab6b6f3550b"/>
+    <ds:schemaRef ds:uri="dc24c30d-cbd4-4968-aaed-12d3995df8af"/>
+  </ds:schemaRefs>
+</ds:datastoreItem>
+</file>
+
+<file path=customXml/itemProps2.xml><?xml version="1.0" encoding="utf-8"?>
+<ds:datastoreItem xmlns:ds="http://schemas.openxmlformats.org/officeDocument/2006/customXml" ds:itemID="{1E505B68-5BE2-4F65-9D4E-7DC7DB12F4CC}">
+  <ds:schemaRefs>
+    <ds:schemaRef ds:uri="http://schemas.microsoft.com/sharepoint/v3/contenttype/forms"/>
+  </ds:schemaRefs>
+</ds:datastoreItem>
+</file>
+
+<file path=customXml/itemProps3.xml><?xml version="1.0" encoding="utf-8"?>
+<ds:datastoreItem xmlns:ds="http://schemas.openxmlformats.org/officeDocument/2006/customXml" ds:itemID="{EAEE37D9-83C3-4836-B2B5-2E782AF650FD}">
+  <ds:schemaRefs>
+    <ds:schemaRef ds:uri="http://schemas.microsoft.com/office/2006/metadata/contentType"/>
+    <ds:schemaRef ds:uri="http://schemas.microsoft.com/office/2006/metadata/properties/metaAttributes"/>
+    <ds:schemaRef ds:uri="http://www.w3.org/2001/XMLSchema"/>
+    <ds:schemaRef ds:uri="http://schemas.microsoft.com/office/2006/metadata/properties"/>
+    <ds:schemaRef ds:uri="dc24c30d-cbd4-4968-aaed-12d3995df8af"/>
+    <ds:schemaRef ds:uri="7dbd75cb-e23e-4bbb-9662-1ab6b6f3550b"/>
+    <ds:schemaRef ds:uri="http://schemas.microsoft.com/office/2006/documentManagement/types"/>
+    <ds:schemaRef ds:uri="http://schemas.microsoft.com/office/infopath/2007/PartnerControls"/>
+    <ds:schemaRef ds:uri="http://schemas.openxmlformats.org/package/2006/metadata/core-properties"/>
+    <ds:schemaRef ds:uri="http://purl.org/dc/elements/1.1/"/>
+    <ds:schemaRef ds:uri="http://purl.org/dc/terms/"/>
+    <ds:schemaRef ds:uri="http://schemas.microsoft.com/internal/obd"/>
+  </ds:schemaRefs>
+</ds:datastoreItem>
 </file>
</xml_diff>

<commit_message>
Update the next-steps template
</commit_message>
<xml_diff>
--- a/docassemble/MAPetitionToSealEviction/data/templates/petition_to_seal_eviction_next_steps.docx
+++ b/docassemble/MAPetitionToSealEviction/data/templates/petition_to_seal_eviction_next_steps.docx
@@ -1,6 +1,6 @@
 
 <file path=word/document.xml><?xml version="1.0" encoding="utf-8"?>
-<w:document xmlns:wpc="http://schemas.microsoft.com/office/word/2010/wordprocessingCanvas" xmlns:cx="http://schemas.microsoft.com/office/drawing/2014/chartex" xmlns:cx1="http://schemas.microsoft.com/office/drawing/2015/9/8/chartex" xmlns:cx2="http://schemas.microsoft.com/office/drawing/2015/10/21/chartex" xmlns:cx3="http://schemas.microsoft.com/office/drawing/2016/5/9/chartex" xmlns:cx4="http://schemas.microsoft.com/office/drawing/2016/5/10/chartex" xmlns:cx5="http://schemas.microsoft.com/office/drawing/2016/5/11/chartex" xmlns:cx6="http://schemas.microsoft.com/office/drawing/2016/5/12/chartex" xmlns:cx7="http://schemas.microsoft.com/office/drawing/2016/5/13/chartex" xmlns:cx8="http://schemas.microsoft.com/office/drawing/2016/5/14/chartex" xmlns:mc="http://schemas.openxmlformats.org/markup-compatibility/2006" xmlns:aink="http://schemas.microsoft.com/office/drawing/2016/ink" xmlns:am3d="http://schemas.microsoft.com/office/drawing/2017/model3d" xmlns:o="urn:schemas-microsoft-com:office:office" xmlns:oel="http://schemas.microsoft.com/office/2019/extlst" xmlns:r="http://schemas.openxmlformats.org/officeDocument/2006/relationships" xmlns:m="http://schemas.openxmlformats.org/officeDocument/2006/math" xmlns:v="urn:schemas-microsoft-com:vml" xmlns:wp14="http://schemas.microsoft.com/office/word/2010/wordprocessingDrawing" xmlns:wp="http://schemas.openxmlformats.org/drawingml/2006/wordprocessingDrawing" xmlns:w10="urn:schemas-microsoft-com:office:word" xmlns:w="http://schemas.openxmlformats.org/wordprocessingml/2006/main" xmlns:w14="http://schemas.microsoft.com/office/word/2010/wordml" xmlns:w15="http://schemas.microsoft.com/office/word/2012/wordml" xmlns:w16cex="http://schemas.microsoft.com/office/word/2018/wordml/cex" xmlns:w16cid="http://schemas.microsoft.com/office/word/2016/wordml/cid" xmlns:w16="http://schemas.microsoft.com/office/word/2018/wordml" xmlns:w16du="http://schemas.microsoft.com/office/word/2023/wordml/word16du" xmlns:w16sdtdh="http://schemas.microsoft.com/office/word/2020/wordml/sdtdatahash" xmlns:w16se="http://schemas.microsoft.com/office/word/2015/wordml/symex" xmlns:wpg="http://schemas.microsoft.com/office/word/2010/wordprocessingGroup" xmlns:wpi="http://schemas.microsoft.com/office/word/2010/wordprocessingInk" xmlns:wne="http://schemas.microsoft.com/office/word/2006/wordml" xmlns:wps="http://schemas.microsoft.com/office/word/2010/wordprocessingShape" mc:Ignorable="w14 w15 w16se w16cid w16 w16cex w16sdtdh w16du wp14">
+<w:document xmlns:wpc="http://schemas.microsoft.com/office/word/2010/wordprocessingCanvas" xmlns:cx="http://schemas.microsoft.com/office/drawing/2014/chartex" xmlns:cx1="http://schemas.microsoft.com/office/drawing/2015/9/8/chartex" xmlns:cx2="http://schemas.microsoft.com/office/drawing/2015/10/21/chartex" xmlns:cx3="http://schemas.microsoft.com/office/drawing/2016/5/9/chartex" xmlns:cx4="http://schemas.microsoft.com/office/drawing/2016/5/10/chartex" xmlns:cx5="http://schemas.microsoft.com/office/drawing/2016/5/11/chartex" xmlns:cx6="http://schemas.microsoft.com/office/drawing/2016/5/12/chartex" xmlns:cx7="http://schemas.microsoft.com/office/drawing/2016/5/13/chartex" xmlns:cx8="http://schemas.microsoft.com/office/drawing/2016/5/14/chartex" xmlns:mc="http://schemas.openxmlformats.org/markup-compatibility/2006" xmlns:aink="http://schemas.microsoft.com/office/drawing/2016/ink" xmlns:am3d="http://schemas.microsoft.com/office/drawing/2017/model3d" xmlns:o="urn:schemas-microsoft-com:office:office" xmlns:oel="http://schemas.microsoft.com/office/2019/extlst" xmlns:r="http://schemas.openxmlformats.org/officeDocument/2006/relationships" xmlns:m="http://schemas.openxmlformats.org/officeDocument/2006/math" xmlns:v="urn:schemas-microsoft-com:vml" xmlns:wp14="http://schemas.microsoft.com/office/word/2010/wordprocessingDrawing" xmlns:wp="http://schemas.openxmlformats.org/drawingml/2006/wordprocessingDrawing" xmlns:w10="urn:schemas-microsoft-com:office:word" xmlns:w="http://schemas.openxmlformats.org/wordprocessingml/2006/main" xmlns:w14="http://schemas.microsoft.com/office/word/2010/wordml" xmlns:w15="http://schemas.microsoft.com/office/word/2012/wordml" xmlns:w16cex="http://schemas.microsoft.com/office/word/2018/wordml/cex" xmlns:w16cid="http://schemas.microsoft.com/office/word/2016/wordml/cid" xmlns:w16="http://schemas.microsoft.com/office/word/2018/wordml" xmlns:w16du="http://schemas.microsoft.com/office/word/2023/wordml/word16du" xmlns:w16sdtdh="http://schemas.microsoft.com/office/word/2020/wordml/sdtdatahash" xmlns:w16sdtfl="http://schemas.microsoft.com/office/word/2024/wordml/sdtformatlock" xmlns:w16se="http://schemas.microsoft.com/office/word/2015/wordml/symex" xmlns:wpg="http://schemas.microsoft.com/office/word/2010/wordprocessingGroup" xmlns:wpi="http://schemas.microsoft.com/office/word/2010/wordprocessingInk" xmlns:wne="http://schemas.microsoft.com/office/word/2006/wordml" xmlns:wps="http://schemas.microsoft.com/office/word/2010/wordprocessingShape" mc:Ignorable="w14 w15 w16se w16cid w16 w16cex w16sdtdh w16sdtfl w16du wp14">
   <w:background w:color="FFFFFF"/>
   <w:body>
     <w:tbl>
@@ -70,137 +70,25 @@
         <w:rPr>
           <w:lang w:val="en-US"/>
         </w:rPr>
-        <w:t xml:space="preserve">Congratulations </w:t>
-      </w:r>
-      <w:r>
-        <w:rPr>
-          <w:lang w:val="en-US"/>
-        </w:rPr>
-        <w:t>{{</w:t>
-      </w:r>
-      <w:r>
-        <w:rPr>
-          <w:lang w:val="en-US"/>
-        </w:rPr>
-        <w:t xml:space="preserve"> users </w:t>
-      </w:r>
-      <w:r>
-        <w:rPr>
-          <w:lang w:val="en-US"/>
-        </w:rPr>
-        <w:t>}}</w:t>
-      </w:r>
-      <w:r>
-        <w:rPr>
-          <w:lang w:val="en-US"/>
-        </w:rPr>
-        <w:t xml:space="preserve">! You have finished all the forms you need to </w:t>
-      </w:r>
-      <w:r>
-        <w:rPr>
-          <w:lang w:val="en-US"/>
-        </w:rPr>
-        <w:t>f</w:t>
-      </w:r>
-      <w:r>
-        <w:rPr>
-          <w:lang w:val="en-US"/>
-        </w:rPr>
-        <w:t>ile a Petition to Seal an Eviction. The rest of the pages in this packet are your</w:t>
-      </w:r>
-      <w:r>
-        <w:rPr>
-          <w:lang w:val="en-US"/>
-        </w:rPr>
-        <w:t xml:space="preserve"> </w:t>
-      </w:r>
-      <w:r>
-        <w:rPr>
-          <w:lang w:val="en-US"/>
-        </w:rPr>
-        <w:t>petition</w:t>
-      </w:r>
-      <w:r>
-        <w:rPr>
-          <w:lang w:val="en-US"/>
-        </w:rPr>
-        <w:t xml:space="preserve"> </w:t>
-      </w:r>
-      <w:r>
-        <w:rPr>
-          <w:lang w:val="en-US"/>
-        </w:rPr>
-        <w:t>in</w:t>
-      </w:r>
-      <w:r>
-        <w:rPr>
-          <w:b/>
-          <w:bCs/>
-          <w:lang w:val="en-US"/>
-        </w:rPr>
-        <w:t xml:space="preserve"> </w:t>
-      </w:r>
-      <w:r>
-        <w:rPr>
-          <w:b/>
-          <w:bCs/>
-          <w:lang w:val="en-US"/>
-        </w:rPr>
-        <w:t>{{</w:t>
-      </w:r>
-      <w:r>
-        <w:rPr>
-          <w:b/>
-          <w:bCs/>
-          <w:lang w:val="en-US"/>
-        </w:rPr>
-        <w:t xml:space="preserve"> users </w:t>
-      </w:r>
-      <w:r>
-        <w:rPr>
-          <w:b/>
-          <w:bCs/>
-          <w:lang w:val="en-US"/>
-        </w:rPr>
-        <w:t>}}</w:t>
-      </w:r>
-      <w:r>
-        <w:rPr>
-          <w:b/>
-          <w:bCs/>
-          <w:lang w:val="en-US"/>
-        </w:rPr>
-        <w:t xml:space="preserve"> v </w:t>
-      </w:r>
-      <w:r>
-        <w:rPr>
-          <w:b/>
-          <w:bCs/>
-          <w:lang w:val="en-US"/>
-        </w:rPr>
-        <w:t>{{</w:t>
-      </w:r>
-      <w:r>
-        <w:rPr>
-          <w:b/>
-          <w:bCs/>
-          <w:lang w:val="en-US"/>
-        </w:rPr>
-        <w:t xml:space="preserve"> other_parties </w:t>
-      </w:r>
-      <w:r>
-        <w:rPr>
-          <w:b/>
-          <w:bCs/>
-          <w:lang w:val="en-US"/>
-        </w:rPr>
-        <w:t>}}</w:t>
-      </w:r>
-      <w:r>
-        <w:rPr>
-          <w:lang w:val="en-US"/>
-        </w:rPr>
-        <w:t>.</w:t>
+        <w:t xml:space="preserve">You have </w:t>
+      </w:r>
+      <w:r>
+        <w:rPr>
+          <w:lang w:val="en-US"/>
+        </w:rPr>
+        <w:t xml:space="preserve">completed </w:t>
+      </w:r>
+      <w:r>
+        <w:rPr>
+          <w:lang w:val="en-US"/>
+        </w:rPr>
+        <w:t xml:space="preserve">the Petition to Seal an Eviction. </w:t>
+      </w:r>
+      <w:r>
+        <w:rPr>
+          <w:lang w:val="en-US"/>
+        </w:rPr>
+        <w:t>Below you will find information on next steps and what to expect moving forward.</w:t>
       </w:r>
     </w:p>
     <w:p>
@@ -225,8 +113,6 @@
         </w:numPr>
         <w:snapToGrid w:val="0"/>
         <w:rPr>
-          <w:b/>
-          <w:bCs/>
           <w14:textOutline w14:w="9525" w14:cap="rnd" w14:cmpd="sng" w14:algn="ctr">
             <w14:noFill/>
             <w14:prstDash w14:val="solid"/>
@@ -238,15 +124,33 @@
       <w:bookmarkEnd w:id="1"/>
       <w:r>
         <w:rPr>
-          <w:b/>
-          <w:bCs/>
           <w14:textOutline w14:w="9525" w14:cap="rnd" w14:cmpd="sng" w14:algn="ctr">
             <w14:noFill/>
             <w14:prstDash w14:val="solid"/>
             <w14:bevel/>
           </w14:textOutline>
         </w:rPr>
-        <w:t>Keep a copy for yourself.</w:t>
+        <w:t>Keep a copy</w:t>
+      </w:r>
+      <w:r>
+        <w:rPr>
+          <w14:textOutline w14:w="9525" w14:cap="rnd" w14:cmpd="sng" w14:algn="ctr">
+            <w14:noFill/>
+            <w14:prstDash w14:val="solid"/>
+            <w14:bevel/>
+          </w14:textOutline>
+        </w:rPr>
+        <w:t xml:space="preserve"> of the petition </w:t>
+      </w:r>
+      <w:r>
+        <w:rPr>
+          <w14:textOutline w14:w="9525" w14:cap="rnd" w14:cmpd="sng" w14:algn="ctr">
+            <w14:noFill/>
+            <w14:prstDash w14:val="solid"/>
+            <w14:bevel/>
+          </w14:textOutline>
+        </w:rPr>
+        <w:t>for yourself.</w:t>
       </w:r>
     </w:p>
     <w:p>
@@ -258,8 +162,6 @@
         </w:numPr>
         <w:snapToGrid w:val="0"/>
         <w:rPr>
-          <w:b/>
-          <w:bCs/>
           <w14:textOutline w14:w="9525" w14:cap="rnd" w14:cmpd="sng" w14:algn="ctr">
             <w14:noFill/>
             <w14:prstDash w14:val="solid"/>
@@ -269,15 +171,45 @@
       </w:pPr>
       <w:r>
         <w:rPr>
-          <w:b/>
-          <w:bCs/>
           <w14:textOutline w14:w="9525" w14:cap="rnd" w14:cmpd="sng" w14:algn="ctr">
             <w14:noFill/>
             <w14:prstDash w14:val="solid"/>
             <w14:bevel/>
           </w14:textOutline>
         </w:rPr>
-        <w:t>{%p if True %}{# update with code later once we determine which scenarios require notice #}</w:t>
+        <w:t xml:space="preserve">{%p if </w:t>
+      </w:r>
+      <w:proofErr w:type="spellStart"/>
+      <w:r>
+        <w:rPr>
+          <w14:textOutline w14:w="9525" w14:cap="rnd" w14:cmpd="sng" w14:algn="ctr">
+            <w14:noFill/>
+            <w14:prstDash w14:val="solid"/>
+            <w14:bevel/>
+          </w14:textOutline>
+        </w:rPr>
+        <w:t>notice_required</w:t>
+      </w:r>
+      <w:proofErr w:type="spellEnd"/>
+      <w:r>
+        <w:rPr>
+          <w14:textOutline w14:w="9525" w14:cap="rnd" w14:cmpd="sng" w14:algn="ctr">
+            <w14:noFill/>
+            <w14:prstDash w14:val="solid"/>
+            <w14:bevel/>
+          </w14:textOutline>
+        </w:rPr>
+        <w:t>:</w:t>
+      </w:r>
+      <w:r>
+        <w:rPr>
+          <w14:textOutline w14:w="9525" w14:cap="rnd" w14:cmpd="sng" w14:algn="ctr">
+            <w14:noFill/>
+            <w14:prstDash w14:val="solid"/>
+            <w14:bevel/>
+          </w14:textOutline>
+        </w:rPr>
+        <w:t xml:space="preserve"> %}</w:t>
       </w:r>
     </w:p>
     <w:p>
@@ -298,7 +230,99 @@
             <w14:bevel/>
           </w14:textOutline>
         </w:rPr>
-        <w:t>Deliver a copy to {{ showifdef('other_parties[0]') }} or their attorney.</w:t>
+        <w:t xml:space="preserve">Deliver a copy to {{ </w:t>
+      </w:r>
+      <w:proofErr w:type="spellStart"/>
+      <w:r>
+        <w:rPr>
+          <w:lang w:val="en-US"/>
+          <w14:textOutline w14:w="9525" w14:cap="rnd" w14:cmpd="sng" w14:algn="ctr">
+            <w14:noFill/>
+            <w14:prstDash w14:val="solid"/>
+            <w14:bevel/>
+          </w14:textOutline>
+        </w:rPr>
+        <w:t>showifdef</w:t>
+      </w:r>
+      <w:proofErr w:type="spellEnd"/>
+      <w:r>
+        <w:rPr>
+          <w:lang w:val="en-US"/>
+          <w14:textOutline w14:w="9525" w14:cap="rnd" w14:cmpd="sng" w14:algn="ctr">
+            <w14:noFill/>
+            <w14:prstDash w14:val="solid"/>
+            <w14:bevel/>
+          </w14:textOutline>
+        </w:rPr>
+        <w:t>('</w:t>
+      </w:r>
+      <w:proofErr w:type="spellStart"/>
+      <w:r>
+        <w:rPr>
+          <w:lang w:val="en-US"/>
+          <w14:textOutline w14:w="9525" w14:cap="rnd" w14:cmpd="sng" w14:algn="ctr">
+            <w14:noFill/>
+            <w14:prstDash w14:val="solid"/>
+            <w14:bevel/>
+          </w14:textOutline>
+        </w:rPr>
+        <w:t>other_parties</w:t>
+      </w:r>
+      <w:proofErr w:type="spellEnd"/>
+      <w:r>
+        <w:rPr>
+          <w:lang w:val="en-US"/>
+          <w14:textOutline w14:w="9525" w14:cap="rnd" w14:cmpd="sng" w14:algn="ctr">
+            <w14:noFill/>
+            <w14:prstDash w14:val="solid"/>
+            <w14:bevel/>
+          </w14:textOutline>
+        </w:rPr>
+        <w:t>[0]') }}</w:t>
+      </w:r>
+      <w:r>
+        <w:rPr>
+          <w:lang w:val="en-US"/>
+          <w14:textOutline w14:w="9525" w14:cap="rnd" w14:cmpd="sng" w14:algn="ctr">
+            <w14:noFill/>
+            <w14:prstDash w14:val="solid"/>
+            <w14:bevel/>
+          </w14:textOutline>
+        </w:rPr>
+        <w:t xml:space="preserve">, </w:t>
+      </w:r>
+      <w:r>
+        <w:rPr>
+          <w:lang w:val="en-US"/>
+          <w14:textOutline w14:w="9525" w14:cap="rnd" w14:cmpd="sng" w14:algn="ctr">
+            <w14:noFill/>
+            <w14:prstDash w14:val="solid"/>
+            <w14:bevel/>
+          </w14:textOutline>
+        </w:rPr>
+        <w:t>their attorney</w:t>
+      </w:r>
+      <w:r>
+        <w:rPr>
+          <w:lang w:val="en-US"/>
+          <w14:textOutline w14:w="9525" w14:cap="rnd" w14:cmpd="sng" w14:algn="ctr">
+            <w14:noFill/>
+            <w14:prstDash w14:val="solid"/>
+            <w14:bevel/>
+          </w14:textOutline>
+        </w:rPr>
+        <w:t>, and any other parties</w:t>
+      </w:r>
+      <w:r>
+        <w:rPr>
+          <w:lang w:val="en-US"/>
+          <w14:textOutline w14:w="9525" w14:cap="rnd" w14:cmpd="sng" w14:algn="ctr">
+            <w14:noFill/>
+            <w14:prstDash w14:val="solid"/>
+            <w14:bevel/>
+          </w14:textOutline>
+        </w:rPr>
+        <w:t>.</w:t>
       </w:r>
     </w:p>
     <w:p>
@@ -340,7 +364,7 @@
             <w14:bevel/>
           </w14:textOutline>
         </w:rPr>
-        <w:t xml:space="preserve">The judge or a court clerk may decide you need a hearing before they seal your eviction. </w:t>
+        <w:t xml:space="preserve">The </w:t>
       </w:r>
       <w:r>
         <w:rPr>
@@ -351,7 +375,7 @@
             <w14:bevel/>
           </w14:textOutline>
         </w:rPr>
-        <w:t>If you have a hearing,</w:t>
+        <w:t xml:space="preserve">court </w:t>
       </w:r>
       <w:r>
         <w:rPr>
@@ -362,7 +386,7 @@
             <w14:bevel/>
           </w14:textOutline>
         </w:rPr>
-        <w:t xml:space="preserve"> the clerk will send you a notice with the date and time of the hearing</w:t>
+        <w:t>may decide you need a hearing before seal</w:t>
       </w:r>
       <w:r>
         <w:rPr>
@@ -373,6 +397,72 @@
             <w14:bevel/>
           </w14:textOutline>
         </w:rPr>
+        <w:t xml:space="preserve">ing </w:t>
+      </w:r>
+      <w:r>
+        <w:rPr>
+          <w:lang w:val="en-US"/>
+          <w14:textOutline w14:w="9525" w14:cap="rnd" w14:cmpd="sng" w14:algn="ctr">
+            <w14:noFill/>
+            <w14:prstDash w14:val="solid"/>
+            <w14:bevel/>
+          </w14:textOutline>
+        </w:rPr>
+        <w:t xml:space="preserve">your eviction. </w:t>
+      </w:r>
+      <w:r>
+        <w:rPr>
+          <w:lang w:val="en-US"/>
+          <w14:textOutline w14:w="9525" w14:cap="rnd" w14:cmpd="sng" w14:algn="ctr">
+            <w14:noFill/>
+            <w14:prstDash w14:val="solid"/>
+            <w14:bevel/>
+          </w14:textOutline>
+        </w:rPr>
+        <w:t>If you have a hearing,</w:t>
+      </w:r>
+      <w:r>
+        <w:rPr>
+          <w:lang w:val="en-US"/>
+          <w14:textOutline w14:w="9525" w14:cap="rnd" w14:cmpd="sng" w14:algn="ctr">
+            <w14:noFill/>
+            <w14:prstDash w14:val="solid"/>
+            <w14:bevel/>
+          </w14:textOutline>
+        </w:rPr>
+        <w:t xml:space="preserve"> the </w:t>
+      </w:r>
+      <w:r>
+        <w:rPr>
+          <w:lang w:val="en-US"/>
+          <w14:textOutline w14:w="9525" w14:cap="rnd" w14:cmpd="sng" w14:algn="ctr">
+            <w14:noFill/>
+            <w14:prstDash w14:val="solid"/>
+            <w14:bevel/>
+          </w14:textOutline>
+        </w:rPr>
+        <w:t xml:space="preserve">court </w:t>
+      </w:r>
+      <w:r>
+        <w:rPr>
+          <w:lang w:val="en-US"/>
+          <w14:textOutline w14:w="9525" w14:cap="rnd" w14:cmpd="sng" w14:algn="ctr">
+            <w14:noFill/>
+            <w14:prstDash w14:val="solid"/>
+            <w14:bevel/>
+          </w14:textOutline>
+        </w:rPr>
+        <w:t>will send you a notice with the date and time of the hearing</w:t>
+      </w:r>
+      <w:r>
+        <w:rPr>
+          <w:lang w:val="en-US"/>
+          <w14:textOutline w14:w="9525" w14:cap="rnd" w14:cmpd="sng" w14:algn="ctr">
+            <w14:noFill/>
+            <w14:prstDash w14:val="solid"/>
+            <w14:bevel/>
+          </w14:textOutline>
+        </w:rPr>
         <w:t>.</w:t>
       </w:r>
     </w:p>
@@ -388,7 +478,35 @@
         <w:rPr>
           <w:lang w:val="en-US"/>
         </w:rPr>
-        <w:t>{%p if showifdef(“efile”) %}</w:t>
+        <w:t xml:space="preserve">{%p if </w:t>
+      </w:r>
+      <w:proofErr w:type="spellStart"/>
+      <w:r>
+        <w:rPr>
+          <w:lang w:val="en-US"/>
+        </w:rPr>
+        <w:t>showifdef</w:t>
+      </w:r>
+      <w:proofErr w:type="spellEnd"/>
+      <w:r>
+        <w:rPr>
+          <w:lang w:val="en-US"/>
+        </w:rPr>
+        <w:t>(“</w:t>
+      </w:r>
+      <w:proofErr w:type="spellStart"/>
+      <w:r>
+        <w:rPr>
+          <w:lang w:val="en-US"/>
+        </w:rPr>
+        <w:t>efile</w:t>
+      </w:r>
+      <w:proofErr w:type="spellEnd"/>
+      <w:r>
+        <w:rPr>
+          <w:lang w:val="en-US"/>
+        </w:rPr>
+        <w:t>”) %}</w:t>
       </w:r>
     </w:p>
     <w:p>
@@ -413,12 +531,14 @@
         </w:rPr>
         <w:t xml:space="preserve">regularly check the email address that you e-filed with, {{ </w:t>
       </w:r>
+      <w:proofErr w:type="spellStart"/>
       <w:r>
         <w:rPr>
           <w:lang w:val="en-US"/>
         </w:rPr>
         <w:t>my_username</w:t>
       </w:r>
+      <w:proofErr w:type="spellEnd"/>
       <w:r>
         <w:rPr>
           <w:lang w:val="en-US"/>
@@ -464,48 +584,48 @@
     </w:p>
     <w:p>
       <w:pPr>
-        <w:pStyle w:val="ListParagraph"/>
-        <w:numPr>
-          <w:ilvl w:val="0"/>
-          <w:numId w:val="1"/>
-        </w:numPr>
-        <w:snapToGrid w:val="0"/>
-        <w:rPr>
-          <w14:textOutline w14:w="9525" w14:cap="rnd" w14:cmpd="sng" w14:algn="ctr">
-            <w14:noFill/>
-            <w14:prstDash w14:val="solid"/>
-            <w14:bevel/>
-          </w14:textOutline>
-        </w:rPr>
-      </w:pPr>
-      <w:r>
-        <w:rPr>
-          <w14:textOutline w14:w="9525" w14:cap="rnd" w14:cmpd="sng" w14:algn="ctr">
-            <w14:noFill/>
-            <w14:prstDash w14:val="solid"/>
-            <w14:bevel/>
-          </w14:textOutline>
-        </w:rPr>
-        <w:t>Check the order when you get it to make sure it is correct.</w:t>
+        <w:rPr>
+          <w:lang w:val="en-US"/>
+        </w:rPr>
+      </w:pPr>
+      <w:r>
+        <w:rPr>
+          <w:lang w:val="en-US"/>
+        </w:rPr>
+        <w:t xml:space="preserve">{%p if not </w:t>
+      </w:r>
+      <w:proofErr w:type="spellStart"/>
+      <w:r>
+        <w:rPr>
+          <w:lang w:val="en-US"/>
+        </w:rPr>
+        <w:t>showifdef</w:t>
+      </w:r>
+      <w:proofErr w:type="spellEnd"/>
+      <w:r>
+        <w:rPr>
+          <w:lang w:val="en-US"/>
+        </w:rPr>
+        <w:t>(“</w:t>
+      </w:r>
+      <w:proofErr w:type="spellStart"/>
+      <w:r>
+        <w:rPr>
+          <w:lang w:val="en-US"/>
+        </w:rPr>
+        <w:t>efile</w:t>
+      </w:r>
+      <w:proofErr w:type="spellEnd"/>
+      <w:r>
+        <w:rPr>
+          <w:lang w:val="en-US"/>
+        </w:rPr>
+        <w:t>”) %}</w:t>
       </w:r>
     </w:p>
     <w:p>
       <w:pPr>
         <w:pStyle w:val="Heading2"/>
-        <w:rPr>
-          <w:lang w:val="en-US"/>
-        </w:rPr>
-      </w:pPr>
-      <w:r>
-        <w:rPr>
-          <w:lang w:val="en-US"/>
-        </w:rPr>
-        <w:t>{%p if not showifdef(“efile”) %}</w:t>
-      </w:r>
-    </w:p>
-    <w:p>
-      <w:pPr>
-        <w:pStyle w:val="Heading2"/>
       </w:pPr>
       <w:r>
         <w:rPr>
@@ -518,12 +638,6 @@
           <w:lang w:val="en-US"/>
         </w:rPr>
         <w:t>petition</w:t>
-      </w:r>
-      <w:r>
-        <w:rPr>
-          <w:lang w:val="en-US"/>
-        </w:rPr>
-        <w:t xml:space="preserve"> right away</w:t>
       </w:r>
     </w:p>
     <w:p>
@@ -535,7 +649,7 @@
         </w:numPr>
       </w:pPr>
       <w:r>
-        <w:t xml:space="preserve">Look over the forms below, one more time. Make sure everything is correct. </w:t>
+        <w:t xml:space="preserve">Look over the forms below one more time. Make sure everything is correct. </w:t>
       </w:r>
     </w:p>
     <w:p>
@@ -547,13 +661,21 @@
         </w:numPr>
       </w:pPr>
       <w:r>
-        <w:t xml:space="preserve">Go to the </w:t>
-      </w:r>
-      <w:r>
-        <w:t>{{ trial_court }}</w:t>
-      </w:r>
-      <w:r>
-        <w:t xml:space="preserve"> and file your petition. You may mail it to the court if you wish.</w:t>
+        <w:t xml:space="preserve">Deliver or mail your petition to </w:t>
+      </w:r>
+      <w:r>
+        <w:t xml:space="preserve">{{ </w:t>
+      </w:r>
+      <w:proofErr w:type="spellStart"/>
+      <w:r>
+        <w:t>trial_court</w:t>
+      </w:r>
+      <w:proofErr w:type="spellEnd"/>
+      <w:r>
+        <w:t xml:space="preserve"> }}</w:t>
+      </w:r>
+      <w:r>
+        <w:t>.</w:t>
       </w:r>
     </w:p>
     <w:p>
@@ -580,7 +702,21 @@
         <w:rPr>
           <w:lang w:val="en-US"/>
         </w:rPr>
-        <w:t xml:space="preserve"> if defined('trial_court.address.address') </w:t>
+        <w:t xml:space="preserve"> if defined('</w:t>
+      </w:r>
+      <w:proofErr w:type="spellStart"/>
+      <w:r>
+        <w:rPr>
+          <w:lang w:val="en-US"/>
+        </w:rPr>
+        <w:t>trial_court.address.address</w:t>
+      </w:r>
+      <w:proofErr w:type="spellEnd"/>
+      <w:r>
+        <w:rPr>
+          <w:lang w:val="en-US"/>
+        </w:rPr>
+        <w:t xml:space="preserve">') </w:t>
       </w:r>
       <w:r>
         <w:rPr>
@@ -601,19 +737,7 @@
         <w:rPr>
           <w:lang w:val="en-US"/>
         </w:rPr>
-        <w:t>The address of your court</w:t>
-      </w:r>
-      <w:r>
-        <w:rPr>
-          <w:lang w:val="en-US"/>
-        </w:rPr>
-        <w:t xml:space="preserve"> </w:t>
-      </w:r>
-      <w:r>
-        <w:rPr>
-          <w:lang w:val="en-US"/>
-        </w:rPr>
-        <w:t xml:space="preserve">is: </w:t>
+        <w:t xml:space="preserve">The address is: </w:t>
       </w:r>
       <w:bookmarkStart w:id="2" w:name="_ayzduvo09uaz"/>
       <w:bookmarkEnd w:id="2"/>
@@ -626,11 +750,19 @@
         </w:rPr>
         <w:t xml:space="preserve">{{ </w:t>
       </w:r>
-      <w:r>
-        <w:rPr>
-          <w:lang w:val="en-US"/>
-        </w:rPr>
-        <w:t xml:space="preserve">trial_court.address.on_one_line() </w:t>
+      <w:proofErr w:type="spellStart"/>
+      <w:r>
+        <w:rPr>
+          <w:lang w:val="en-US"/>
+        </w:rPr>
+        <w:t>trial_court.address.on_one_line</w:t>
+      </w:r>
+      <w:proofErr w:type="spellEnd"/>
+      <w:r>
+        <w:rPr>
+          <w:lang w:val="en-US"/>
+        </w:rPr>
+        <w:t xml:space="preserve">() </w:t>
       </w:r>
       <w:r>
         <w:rPr>
@@ -709,7 +841,7 @@
         <w:t xml:space="preserve">What </w:t>
       </w:r>
       <w:r>
-        <w:t>could happen to my case</w:t>
+        <w:t>happens after I file my petition</w:t>
       </w:r>
       <w:r>
         <w:t>?</w:t>
@@ -740,12 +872,6 @@
         </w:rPr>
         <w:t>Hold a hearing</w:t>
       </w:r>
-      <w:r>
-        <w:rPr>
-          <w:lang w:val="en-US"/>
-        </w:rPr>
-        <w:t>.</w:t>
-      </w:r>
     </w:p>
     <w:p>
       <w:pPr>
@@ -762,29 +888,62 @@
         <w:rPr>
           <w:lang w:val="en-US"/>
         </w:rPr>
-        <w:t>Decide based on the petition you file without a hearing.</w:t>
+        <w:t xml:space="preserve">Decide </w:t>
+      </w:r>
+      <w:r>
+        <w:rPr>
+          <w:lang w:val="en-US"/>
+        </w:rPr>
+        <w:t>without a hearing</w:t>
+      </w:r>
+      <w:r>
+        <w:rPr>
+          <w:lang w:val="en-US"/>
+        </w:rPr>
+        <w:t xml:space="preserve">, </w:t>
+      </w:r>
+      <w:r>
+        <w:rPr>
+          <w:lang w:val="en-US"/>
+        </w:rPr>
+        <w:t xml:space="preserve">based on </w:t>
+      </w:r>
+      <w:r>
+        <w:rPr>
+          <w:lang w:val="en-US"/>
+        </w:rPr>
+        <w:t>your</w:t>
+      </w:r>
+      <w:r>
+        <w:rPr>
+          <w:lang w:val="en-US"/>
+        </w:rPr>
+        <w:t xml:space="preserve"> petition</w:t>
       </w:r>
       <w:bookmarkStart w:id="3" w:name="_7jbtnvplu76"/>
       <w:bookmarkEnd w:id="3"/>
     </w:p>
     <w:p>
-      <w:r>
-        <w:rPr>
-          <w:lang w:val="en-US"/>
-        </w:rPr>
-        <w:t>If the judge decided your original eviction case in favor of the landlord</w:t>
-      </w:r>
-      <w:r>
-        <w:rPr>
-          <w:lang w:val="en-US"/>
-        </w:rPr>
-        <w:t xml:space="preserve"> in certain kinds of cases</w:t>
-      </w:r>
-      <w:r>
-        <w:rPr>
-          <w:lang w:val="en-US"/>
-        </w:rPr>
-        <w:t>, a hearing may be required by the sealing law.</w:t>
+      <w:pPr>
+        <w:pStyle w:val="Heading2"/>
+      </w:pPr>
+      <w:r>
+        <w:t xml:space="preserve">What </w:t>
+      </w:r>
+      <w:r>
+        <w:t>can happen</w:t>
+      </w:r>
+      <w:r>
+        <w:t xml:space="preserve"> at </w:t>
+      </w:r>
+      <w:r>
+        <w:t xml:space="preserve">a </w:t>
+      </w:r>
+      <w:r>
+        <w:t>hearing</w:t>
+      </w:r>
+      <w:r>
+        <w:t>?</w:t>
       </w:r>
     </w:p>
     <w:p>
@@ -793,44 +952,123 @@
           <w:lang w:val="en-US"/>
         </w:rPr>
       </w:pPr>
+      <w:r>
+        <w:rPr>
+          <w:lang w:val="en-US"/>
+        </w:rPr>
+        <w:t xml:space="preserve">If there is a hearing </w:t>
+      </w:r>
+      <w:r>
+        <w:rPr>
+          <w:lang w:val="en-US"/>
+        </w:rPr>
+        <w:t xml:space="preserve">the </w:t>
+      </w:r>
+      <w:r>
+        <w:rPr>
+          <w:lang w:val="en-US"/>
+        </w:rPr>
+        <w:t xml:space="preserve">court </w:t>
+      </w:r>
+      <w:r>
+        <w:rPr>
+          <w:lang w:val="en-US"/>
+        </w:rPr>
+        <w:t xml:space="preserve">will review your petition and </w:t>
+      </w:r>
+      <w:r>
+        <w:rPr>
+          <w:lang w:val="en-US"/>
+        </w:rPr>
+        <w:t xml:space="preserve">any </w:t>
+      </w:r>
+      <w:r>
+        <w:rPr>
+          <w:lang w:val="en-US"/>
+        </w:rPr>
+        <w:t>supporting documentation. They may ask you questions. The court may also ask other part</w:t>
+      </w:r>
+      <w:r>
+        <w:rPr>
+          <w:lang w:val="en-US"/>
+        </w:rPr>
+        <w:t>ie</w:t>
+      </w:r>
+      <w:r>
+        <w:rPr>
+          <w:lang w:val="en-US"/>
+        </w:rPr>
+        <w:t>s</w:t>
+      </w:r>
+      <w:r>
+        <w:rPr>
+          <w:lang w:val="en-US"/>
+        </w:rPr>
+        <w:t xml:space="preserve"> </w:t>
+      </w:r>
+      <w:r>
+        <w:rPr>
+          <w:lang w:val="en-US"/>
+        </w:rPr>
+        <w:t>questions if they are present.</w:t>
+      </w:r>
     </w:p>
     <w:p>
       <w:pPr>
         <w:pStyle w:val="Heading2"/>
       </w:pPr>
       <w:r>
-        <w:t>What can the judge do</w:t>
-      </w:r>
-      <w:r>
-        <w:t xml:space="preserve"> at the hearing</w:t>
-      </w:r>
-      <w:r>
-        <w:t>?</w:t>
+        <w:t>What happens after the hearing?</w:t>
       </w:r>
     </w:p>
     <w:p>
-      <w:r>
-        <w:rPr>
-          <w:lang w:val="en-US"/>
-        </w:rPr>
-        <w:t xml:space="preserve">At the hearing </w:t>
-      </w:r>
-      <w:r>
-        <w:rPr>
-          <w:lang w:val="en-US"/>
-        </w:rPr>
-        <w:t>the judge reads the complaint and the evidence. They may ask you questions.</w:t>
+      <w:pPr>
+        <w:rPr>
+          <w:lang w:val="en-US"/>
+        </w:rPr>
+      </w:pPr>
+      <w:r>
+        <w:rPr>
+          <w:lang w:val="en-US"/>
+        </w:rPr>
+        <w:t>After the hearing the court will decide to</w:t>
+      </w:r>
+      <w:r>
+        <w:rPr>
+          <w:lang w:val="en-US"/>
+        </w:rPr>
+        <w:t xml:space="preserve"> approve</w:t>
+      </w:r>
+      <w:r>
+        <w:rPr>
+          <w:lang w:val="en-US"/>
+        </w:rPr>
+        <w:t xml:space="preserve"> or deny the petition to seal your eviction record.</w:t>
       </w:r>
     </w:p>
     <w:p>
-      <w:r>
-        <w:rPr>
-          <w:b/>
-        </w:rPr>
-        <w:t>Tell</w:t>
-      </w:r>
-      <w:r>
-        <w:t xml:space="preserve"> the judge why you need a Petition to Seal Eviction. Talk about the facts that you wrote in your petition. Tell the judge about any evidence that you have.</w:t>
+      <w:pPr>
+        <w:rPr>
+          <w:lang w:val="en-US"/>
+        </w:rPr>
+      </w:pPr>
+      <w:r>
+        <w:rPr>
+          <w:lang w:val="en-US"/>
+        </w:rPr>
+        <w:t xml:space="preserve">Once a decision is made, the court will notify you of </w:t>
+      </w:r>
+      <w:r>
+        <w:rPr>
+          <w:lang w:val="en-US"/>
+        </w:rPr>
+        <w:t xml:space="preserve">its </w:t>
+      </w:r>
+      <w:r>
+        <w:rPr>
+          <w:lang w:val="en-US"/>
+        </w:rPr>
+        <w:t>decision.</w:t>
       </w:r>
     </w:p>
     <w:p>
@@ -838,585 +1076,118 @@
         <w:pStyle w:val="Heading2"/>
       </w:pPr>
       <w:r>
-        <w:t>How can I prepare for a hearing?</w:t>
+        <w:t xml:space="preserve">What happens </w:t>
+      </w:r>
+      <w:r>
+        <w:t xml:space="preserve">if there is no </w:t>
+      </w:r>
+      <w:r>
+        <w:t>hearing?</w:t>
       </w:r>
     </w:p>
     <w:p>
       <w:pPr>
-        <w:pStyle w:val="ListParagraph"/>
-        <w:numPr>
-          <w:ilvl w:val="3"/>
-          <w:numId w:val="15"/>
-        </w:numPr>
-        <w:ind w:left="360"/>
-        <w:rPr>
-          <w:lang w:val="en-US"/>
-        </w:rPr>
-      </w:pPr>
-      <w:r>
-        <w:rPr>
-          <w:lang w:val="en-US"/>
-        </w:rPr>
-        <w:t>C</w:t>
-      </w:r>
-      <w:r>
-        <w:rPr>
-          <w:lang w:val="en-US"/>
-        </w:rPr>
-        <w:t>heck to see that you have met the requirements to be eligible for sealing.</w:t>
+        <w:rPr>
+          <w:lang w:val="en-US"/>
+        </w:rPr>
+      </w:pPr>
+      <w:r>
+        <w:rPr>
+          <w:lang w:val="en-US"/>
+        </w:rPr>
+        <w:t xml:space="preserve">If the court decides your petition without a hearing, </w:t>
+      </w:r>
+      <w:r>
+        <w:rPr>
+          <w:lang w:val="en-US"/>
+        </w:rPr>
+        <w:t>it</w:t>
+      </w:r>
+      <w:r>
+        <w:rPr>
+          <w:lang w:val="en-US"/>
+        </w:rPr>
+        <w:t xml:space="preserve"> will notify you of </w:t>
+      </w:r>
+      <w:r>
+        <w:rPr>
+          <w:lang w:val="en-US"/>
+        </w:rPr>
+        <w:t xml:space="preserve">its </w:t>
+      </w:r>
+      <w:r>
+        <w:rPr>
+          <w:lang w:val="en-US"/>
+        </w:rPr>
+        <w:t>decision by mail</w:t>
+      </w:r>
+      <w:r>
+        <w:rPr>
+          <w:lang w:val="en-US"/>
+        </w:rPr>
+        <w:t>.</w:t>
       </w:r>
     </w:p>
     <w:p>
       <w:pPr>
-        <w:pStyle w:val="ListParagraph"/>
-        <w:numPr>
-          <w:ilvl w:val="3"/>
-          <w:numId w:val="15"/>
-        </w:numPr>
-        <w:ind w:left="360"/>
-      </w:pPr>
-      <w:r>
-        <w:t>Review the important dates of your case, such as when it was settled by agreement, or when judgment was entered.</w:t>
-      </w:r>
-      <w:r>
-        <w:t xml:space="preserve"> </w:t>
-      </w:r>
-      <w:r>
-        <w:t xml:space="preserve">If you have papers from your case, review them and bring them with you to the hearing. </w:t>
+        <w:pStyle w:val="Heading2"/>
+      </w:pPr>
+      <w:r>
+        <w:t xml:space="preserve">What happens </w:t>
+      </w:r>
+      <w:r>
+        <w:t>after my record is sealed?</w:t>
       </w:r>
     </w:p>
     <w:p>
       <w:pPr>
-        <w:pStyle w:val="ListParagraph"/>
-        <w:numPr>
-          <w:ilvl w:val="3"/>
-          <w:numId w:val="15"/>
-        </w:numPr>
-        <w:ind w:left="360"/>
-      </w:pPr>
-      <w:r>
-        <w:t>I</w:t>
-      </w:r>
-      <w:r>
-        <w:t xml:space="preserve">f your landlord </w:t>
-      </w:r>
-      <w:r>
-        <w:t>wrote the court to object to the sealing:</w:t>
-      </w:r>
-    </w:p>
-    <w:p>
-      <w:pPr>
-        <w:pStyle w:val="ListParagraph"/>
-        <w:numPr>
-          <w:ilvl w:val="4"/>
-          <w:numId w:val="15"/>
-        </w:numPr>
-        <w:ind w:left="810"/>
-      </w:pPr>
-      <w:r>
-        <w:t>R</w:t>
-      </w:r>
-      <w:r>
-        <w:t>ead the court document</w:t>
-      </w:r>
-      <w:r>
-        <w:t xml:space="preserve">. </w:t>
-      </w:r>
-    </w:p>
-    <w:p>
-      <w:pPr>
-        <w:pStyle w:val="ListParagraph"/>
-        <w:numPr>
-          <w:ilvl w:val="4"/>
-          <w:numId w:val="15"/>
-        </w:numPr>
-        <w:ind w:left="810"/>
-      </w:pPr>
-      <w:r>
-        <w:t>L</w:t>
-      </w:r>
-      <w:r>
-        <w:t>earn why they objected</w:t>
-      </w:r>
-      <w:r>
-        <w:t xml:space="preserve">. </w:t>
-      </w:r>
-    </w:p>
-    <w:p>
-      <w:pPr>
-        <w:pStyle w:val="ListParagraph"/>
-        <w:numPr>
-          <w:ilvl w:val="4"/>
-          <w:numId w:val="15"/>
-        </w:numPr>
-        <w:ind w:left="810"/>
-      </w:pPr>
-      <w:r>
-        <w:t>Think of an answer</w:t>
-      </w:r>
-      <w:r>
-        <w:t xml:space="preserve"> </w:t>
-      </w:r>
-      <w:r>
-        <w:t>to each reason so you can explain it at the hearing</w:t>
-      </w:r>
-      <w:r>
-        <w:t>.</w:t>
-      </w:r>
-    </w:p>
-    <w:p>
-      <w:pPr>
-        <w:pStyle w:val="ListParagraph"/>
-        <w:numPr>
-          <w:ilvl w:val="3"/>
-          <w:numId w:val="15"/>
-        </w:numPr>
-        <w:ind w:left="360"/>
-      </w:pPr>
-      <w:r>
-        <w:t>{%p if showifdef(“</w:t>
-      </w:r>
-      <w:r>
-        <w:rPr>
-          <w:b/>
-          <w:bCs/>
-          <w:sz w:val="18"/>
-          <w:szCs w:val="21"/>
-        </w:rPr>
-        <w:t>nonpayment_appl_expired</w:t>
-      </w:r>
-      <w:r>
-        <w:rPr>
-          <w:b/>
-          <w:bCs/>
-          <w:sz w:val="18"/>
-          <w:szCs w:val="21"/>
-        </w:rPr>
-        <w:t>”) %}</w:t>
-      </w:r>
-    </w:p>
-    <w:p>
-      <w:pPr>
-        <w:pStyle w:val="ListParagraph"/>
-        <w:numPr>
-          <w:ilvl w:val="3"/>
-          <w:numId w:val="15"/>
-        </w:numPr>
-        <w:ind w:left="360"/>
-      </w:pPr>
-      <w:r>
-        <w:t>Because you had a non-payment of rent case, b</w:t>
-      </w:r>
-      <w:r>
-        <w:t>efore the hearing</w:t>
-      </w:r>
-      <w:r>
-        <w:t xml:space="preserve">, </w:t>
-      </w:r>
-      <w:r>
-        <w:t>begin compiling</w:t>
-      </w:r>
-      <w:r>
-        <w:t>:</w:t>
-      </w:r>
-    </w:p>
-    <w:p>
-      <w:pPr>
-        <w:pStyle w:val="ListParagraph"/>
-        <w:numPr>
-          <w:ilvl w:val="4"/>
-          <w:numId w:val="15"/>
-        </w:numPr>
-        <w:ind w:left="810"/>
-      </w:pPr>
-      <w:r>
-        <w:t xml:space="preserve">bank statements, </w:t>
-      </w:r>
-    </w:p>
-    <w:p>
-      <w:pPr>
-        <w:pStyle w:val="ListParagraph"/>
-        <w:numPr>
-          <w:ilvl w:val="4"/>
-          <w:numId w:val="15"/>
-        </w:numPr>
-        <w:ind w:left="810"/>
-      </w:pPr>
-      <w:r>
-        <w:t xml:space="preserve">pay stubs, </w:t>
-      </w:r>
-    </w:p>
-    <w:p>
-      <w:pPr>
-        <w:pStyle w:val="ListParagraph"/>
-        <w:numPr>
-          <w:ilvl w:val="4"/>
-          <w:numId w:val="15"/>
-        </w:numPr>
-        <w:ind w:left="810"/>
-      </w:pPr>
-      <w:r>
-        <w:t xml:space="preserve">proof of past rent payments, </w:t>
-      </w:r>
-    </w:p>
-    <w:p>
-      <w:pPr>
-        <w:pStyle w:val="ListParagraph"/>
-        <w:numPr>
-          <w:ilvl w:val="4"/>
-          <w:numId w:val="15"/>
-        </w:numPr>
-        <w:ind w:left="810"/>
-      </w:pPr>
-      <w:r>
-        <w:t xml:space="preserve">tax returns, </w:t>
-      </w:r>
-      <w:r>
-        <w:t>and</w:t>
-      </w:r>
-      <w:r>
-        <w:t xml:space="preserve"> </w:t>
-      </w:r>
-    </w:p>
-    <w:p>
-      <w:pPr>
-        <w:pStyle w:val="ListParagraph"/>
-        <w:numPr>
-          <w:ilvl w:val="4"/>
-          <w:numId w:val="15"/>
-        </w:numPr>
-        <w:ind w:left="810"/>
-      </w:pPr>
-      <w:r>
-        <w:t xml:space="preserve">other documents showing your financial history. </w:t>
-      </w:r>
-    </w:p>
-    <w:p>
-      <w:pPr>
-        <w:pStyle w:val="ListParagraph"/>
-        <w:numPr>
-          <w:ilvl w:val="0"/>
-          <w:numId w:val="15"/>
-        </w:numPr>
-      </w:pPr>
-      <w:r>
-        <w:t>{%p endif</w:t>
-      </w:r>
-      <w:r>
-        <w:t xml:space="preserve"> %}</w:t>
-      </w:r>
-    </w:p>
-    <w:p>
-      <w:pPr>
-        <w:pStyle w:val="ListParagraph"/>
-        <w:numPr>
-          <w:ilvl w:val="0"/>
-          <w:numId w:val="15"/>
-        </w:numPr>
-      </w:pPr>
-      <w:r>
-        <w:t>{%p if showifdef(“</w:t>
-      </w:r>
-      <w:r>
-        <w:rPr>
-          <w:b/>
-          <w:bCs/>
-          <w:sz w:val="18"/>
-          <w:szCs w:val="21"/>
-        </w:rPr>
-        <w:t>eviction_reason_139</w:t>
-      </w:r>
-      <w:r>
-        <w:rPr>
-          <w:b/>
-          <w:bCs/>
-          <w:sz w:val="18"/>
-          <w:szCs w:val="21"/>
-        </w:rPr>
-        <w:t>”) %}</w:t>
-      </w:r>
-    </w:p>
-    <w:p>
-      <w:pPr>
-        <w:pStyle w:val="ListParagraph"/>
-        <w:numPr>
-          <w:ilvl w:val="0"/>
-          <w:numId w:val="15"/>
-        </w:numPr>
-      </w:pPr>
-      <w:r>
-        <w:rPr>
-          <w:lang w:val="en-US"/>
-        </w:rPr>
-        <w:t>Because you had a</w:t>
-      </w:r>
-      <w:r>
-        <w:rPr>
-          <w:lang w:val="en-US"/>
-        </w:rPr>
-        <w:t xml:space="preserve"> </w:t>
-      </w:r>
-      <w:r>
-        <w:rPr>
-          <w:b/>
-          <w:bCs/>
-          <w:lang w:val="en-US"/>
-        </w:rPr>
-        <w:t>Chapter 139, Section 19 civil action</w:t>
-      </w:r>
-      <w:r>
-        <w:rPr>
-          <w:lang w:val="en-US"/>
-        </w:rPr>
-        <w:t>:</w:t>
-      </w:r>
-    </w:p>
-    <w:p>
-      <w:pPr>
-        <w:pStyle w:val="ListParagraph"/>
-        <w:numPr>
-          <w:ilvl w:val="4"/>
-          <w:numId w:val="15"/>
-        </w:numPr>
-        <w:ind w:left="810"/>
-      </w:pPr>
-      <w:r>
-        <w:rPr>
-          <w:lang w:val="en-US"/>
-        </w:rPr>
-        <w:t>Y</w:t>
-      </w:r>
-      <w:r>
-        <w:rPr>
-          <w:lang w:val="en-US"/>
-        </w:rPr>
-        <w:t>ou (or your lawyer) may need to get a copy of your criminal record from masscourts.org.</w:t>
-      </w:r>
-    </w:p>
-    <w:p>
-      <w:pPr>
-        <w:pStyle w:val="ListParagraph"/>
-        <w:numPr>
-          <w:ilvl w:val="4"/>
-          <w:numId w:val="15"/>
-        </w:numPr>
-        <w:ind w:left="810"/>
-      </w:pPr>
-      <w:r>
-        <w:t>Be ready to explain w</w:t>
-      </w:r>
-      <w:r>
-        <w:t xml:space="preserve">hat was </w:t>
-      </w:r>
-      <w:r>
-        <w:t xml:space="preserve">about </w:t>
-      </w:r>
-      <w:r>
-        <w:t>your life at the time of the alleged criminal activity</w:t>
-      </w:r>
-      <w:r>
-        <w:t>. Think of factors</w:t>
-      </w:r>
-      <w:r>
-        <w:t xml:space="preserve"> like domestic violence, substance abuse, or mental illness, and how you can show that you have not and will not repeat this activity again.</w:t>
-      </w:r>
-    </w:p>
-    <w:p>
-      <w:pPr>
-        <w:pStyle w:val="ListParagraph"/>
-        <w:numPr>
-          <w:ilvl w:val="0"/>
-          <w:numId w:val="15"/>
-        </w:numPr>
-      </w:pPr>
-      <w:r>
-        <w:rPr>
-          <w:lang w:val="en-US"/>
-        </w:rPr>
-        <w:t>{%p endif %}</w:t>
-      </w:r>
-    </w:p>
-    <w:p>
-      <w:pPr>
-        <w:pStyle w:val="Heading2"/>
-      </w:pPr>
-      <w:r>
-        <w:t xml:space="preserve">What happens if the judge </w:t>
-      </w:r>
-      <w:r>
-        <w:t>grants my petition?</w:t>
-      </w:r>
-    </w:p>
-    <w:p>
-      <w:r>
-        <w:t xml:space="preserve">If the judge decides to grant your </w:t>
-      </w:r>
-      <w:r>
-        <w:t>petition</w:t>
-      </w:r>
-      <w:r>
-        <w:t>,</w:t>
-      </w:r>
-      <w:r>
-        <w:t xml:space="preserve"> you should r</w:t>
-      </w:r>
-      <w:r>
-        <w:rPr>
-          <w:b/>
-        </w:rPr>
-        <w:t xml:space="preserve">ead </w:t>
-      </w:r>
-      <w:r>
-        <w:t>the order as soon as you get it. Call the court to fix any mistakes. You may need to go back in front of the judge to get the order corrected.</w:t>
-      </w:r>
-      <w:bookmarkStart w:id="4" w:name="_jpvqkqfibwqh"/>
-      <w:bookmarkStart w:id="5" w:name="_wjzvjugefec1"/>
-      <w:bookmarkEnd w:id="4"/>
-      <w:bookmarkEnd w:id="5"/>
-    </w:p>
-    <w:p>
-      <w:r>
-        <w:rPr>
-          <w:lang w:val="en-US"/>
-        </w:rPr>
-        <w:lastRenderedPageBreak/>
-        <w:t xml:space="preserve">Once the court seals your record, you should check the online records to be sure that the records are actually removed from public view. </w:t>
-      </w:r>
-    </w:p>
-    <w:p>
-      <w:pPr>
-        <w:pStyle w:val="ListParagraph"/>
-        <w:numPr>
-          <w:ilvl w:val="3"/>
-          <w:numId w:val="15"/>
-        </w:numPr>
-        <w:ind w:left="360"/>
-      </w:pPr>
-      <w:r>
-        <w:t>Go to masscourts.org.</w:t>
-      </w:r>
-    </w:p>
-    <w:p>
-      <w:pPr>
-        <w:pStyle w:val="ListParagraph"/>
-        <w:numPr>
-          <w:ilvl w:val="3"/>
-          <w:numId w:val="15"/>
-        </w:numPr>
-        <w:ind w:left="360"/>
-      </w:pPr>
-      <w:r>
-        <w:t>Find the court where you filed the petition to seal.</w:t>
-      </w:r>
-    </w:p>
-    <w:p>
-      <w:pPr>
-        <w:pStyle w:val="ListParagraph"/>
-        <w:numPr>
-          <w:ilvl w:val="3"/>
-          <w:numId w:val="15"/>
-        </w:numPr>
-        <w:ind w:left="360"/>
-      </w:pPr>
-      <w:r>
-        <w:t>Search for your case by the docket number.</w:t>
-      </w:r>
-    </w:p>
-    <w:p>
-      <w:r>
-        <w:t>If it says, “</w:t>
-      </w:r>
-      <w:r>
-        <w:t>Restricted</w:t>
-      </w:r>
-      <w:r>
-        <w:t xml:space="preserve">,” your record is sealed. If </w:t>
-      </w:r>
-      <w:r>
-        <w:t>your name</w:t>
-      </w:r>
-      <w:r>
-        <w:t xml:space="preserve"> is still there, call the clerk’s office in the court where the petition was filed.</w:t>
-      </w:r>
-    </w:p>
-    <w:p>
-      <w:pPr>
-        <w:pStyle w:val="Heading2"/>
-        <w:keepNext/>
-      </w:pPr>
-      <w:r>
-        <w:t>Learn more</w:t>
-      </w:r>
-    </w:p>
-    <w:p>
-      <w:r>
-        <w:t xml:space="preserve">Visit </w:t>
-      </w:r>
-      <w:hyperlink r:id="rId16" w:history="1">
-        <w:r>
-          <w:rPr>
-            <w:rStyle w:val="Hyperlink"/>
-          </w:rPr>
-          <w:t>https://www.masslegalhelp.org/housing-apartments-shelter/eviction-sealing/can-i-seal-my-eviction-record</w:t>
-        </w:r>
-      </w:hyperlink>
-      <w:r>
-        <w:t xml:space="preserve"> or scan the QR code below:</w:t>
-      </w:r>
-    </w:p>
-    <w:p>
-      <w:r>
-        <w:rPr>
-          <w:noProof/>
-        </w:rPr>
-        <w:drawing>
-          <wp:inline distT="0" distB="0" distL="0" distR="0" wp14:anchorId="0D09638B" wp14:editId="433D4181">
-            <wp:extent cx="1036320" cy="1036320"/>
-            <wp:effectExtent l="0" t="0" r="0" b="0"/>
-            <wp:docPr id="1937876454" name="Picture 1" descr="QR Code Image"/>
-            <wp:cNvGraphicFramePr>
-              <a:graphicFrameLocks xmlns:a="http://schemas.openxmlformats.org/drawingml/2006/main" noChangeAspect="1"/>
-            </wp:cNvGraphicFramePr>
-            <a:graphic xmlns:a="http://schemas.openxmlformats.org/drawingml/2006/main">
-              <a:graphicData uri="http://schemas.openxmlformats.org/drawingml/2006/picture">
-                <pic:pic xmlns:pic="http://schemas.openxmlformats.org/drawingml/2006/picture">
-                  <pic:nvPicPr>
-                    <pic:cNvPr id="0" name="Picture 1" descr="QR Code Image"/>
-                    <pic:cNvPicPr>
-                      <a:picLocks noChangeAspect="1" noChangeArrowheads="1"/>
-                    </pic:cNvPicPr>
-                  </pic:nvPicPr>
-                  <pic:blipFill>
-                    <a:blip r:embed="rId17" cstate="print">
-                      <a:extLst>
-                        <a:ext uri="{28A0092B-C50C-407E-A947-70E740481C1C}">
-                          <a14:useLocalDpi xmlns:a14="http://schemas.microsoft.com/office/drawing/2010/main" val="0"/>
-                        </a:ext>
-                      </a:extLst>
-                    </a:blip>
-                    <a:srcRect/>
-                    <a:stretch>
-                      <a:fillRect/>
-                    </a:stretch>
-                  </pic:blipFill>
-                  <pic:spPr bwMode="auto">
-                    <a:xfrm>
-                      <a:off x="0" y="0"/>
-                      <a:ext cx="1036320" cy="1036320"/>
-                    </a:xfrm>
-                    <a:prstGeom prst="rect">
-                      <a:avLst/>
-                    </a:prstGeom>
-                    <a:noFill/>
-                    <a:ln>
-                      <a:noFill/>
-                    </a:ln>
-                  </pic:spPr>
-                </pic:pic>
-              </a:graphicData>
-            </a:graphic>
-          </wp:inline>
-        </w:drawing>
+        <w:rPr>
+          <w:lang w:val="en-US"/>
+        </w:rPr>
+      </w:pPr>
+      <w:r>
+        <w:rPr>
+          <w:lang w:val="en-US"/>
+        </w:rPr>
+        <w:t xml:space="preserve">If the court </w:t>
+      </w:r>
+      <w:r>
+        <w:rPr>
+          <w:lang w:val="en-US"/>
+        </w:rPr>
+        <w:t xml:space="preserve">approves your </w:t>
+      </w:r>
+      <w:r>
+        <w:rPr>
+          <w:lang w:val="en-US"/>
+        </w:rPr>
+        <w:t xml:space="preserve">petition, your </w:t>
+      </w:r>
+      <w:r>
+        <w:rPr>
+          <w:lang w:val="en-US"/>
+        </w:rPr>
+        <w:t xml:space="preserve">eviction </w:t>
+      </w:r>
+      <w:r>
+        <w:rPr>
+          <w:lang w:val="en-US"/>
+        </w:rPr>
+        <w:t xml:space="preserve">will no longer by visible on MassCourts.org. If you need to access information in your sealed </w:t>
+      </w:r>
+      <w:proofErr w:type="gramStart"/>
+      <w:r>
+        <w:rPr>
+          <w:lang w:val="en-US"/>
+        </w:rPr>
+        <w:t>case</w:t>
+      </w:r>
+      <w:proofErr w:type="gramEnd"/>
+      <w:r>
+        <w:rPr>
+          <w:lang w:val="en-US"/>
+        </w:rPr>
+        <w:t xml:space="preserve"> you will need to file a Request for Release of Information with the court.</w:t>
       </w:r>
     </w:p>
     <w:sectPr>
@@ -1432,7 +1203,7 @@
 </file>
 
 <file path=word/endnotes.xml><?xml version="1.0" encoding="utf-8"?>
-<w:endnotes xmlns:wpc="http://schemas.microsoft.com/office/word/2010/wordprocessingCanvas" xmlns:cx="http://schemas.microsoft.com/office/drawing/2014/chartex" xmlns:cx1="http://schemas.microsoft.com/office/drawing/2015/9/8/chartex" xmlns:cx2="http://schemas.microsoft.com/office/drawing/2015/10/21/chartex" xmlns:cx3="http://schemas.microsoft.com/office/drawing/2016/5/9/chartex" xmlns:cx4="http://schemas.microsoft.com/office/drawing/2016/5/10/chartex" xmlns:cx5="http://schemas.microsoft.com/office/drawing/2016/5/11/chartex" xmlns:cx6="http://schemas.microsoft.com/office/drawing/2016/5/12/chartex" xmlns:cx7="http://schemas.microsoft.com/office/drawing/2016/5/13/chartex" xmlns:cx8="http://schemas.microsoft.com/office/drawing/2016/5/14/chartex" xmlns:mc="http://schemas.openxmlformats.org/markup-compatibility/2006" xmlns:aink="http://schemas.microsoft.com/office/drawing/2016/ink" xmlns:am3d="http://schemas.microsoft.com/office/drawing/2017/model3d" xmlns:o="urn:schemas-microsoft-com:office:office" xmlns:oel="http://schemas.microsoft.com/office/2019/extlst" xmlns:r="http://schemas.openxmlformats.org/officeDocument/2006/relationships" xmlns:m="http://schemas.openxmlformats.org/officeDocument/2006/math" xmlns:v="urn:schemas-microsoft-com:vml" xmlns:wp14="http://schemas.microsoft.com/office/word/2010/wordprocessingDrawing" xmlns:wp="http://schemas.openxmlformats.org/drawingml/2006/wordprocessingDrawing" xmlns:w10="urn:schemas-microsoft-com:office:word" xmlns:w="http://schemas.openxmlformats.org/wordprocessingml/2006/main" xmlns:w14="http://schemas.microsoft.com/office/word/2010/wordml" xmlns:w15="http://schemas.microsoft.com/office/word/2012/wordml" xmlns:w16cex="http://schemas.microsoft.com/office/word/2018/wordml/cex" xmlns:w16cid="http://schemas.microsoft.com/office/word/2016/wordml/cid" xmlns:w16="http://schemas.microsoft.com/office/word/2018/wordml" xmlns:w16du="http://schemas.microsoft.com/office/word/2023/wordml/word16du" xmlns:w16sdtdh="http://schemas.microsoft.com/office/word/2020/wordml/sdtdatahash" xmlns:w16se="http://schemas.microsoft.com/office/word/2015/wordml/symex" xmlns:wpg="http://schemas.microsoft.com/office/word/2010/wordprocessingGroup" xmlns:wpi="http://schemas.microsoft.com/office/word/2010/wordprocessingInk" xmlns:wne="http://schemas.microsoft.com/office/word/2006/wordml" xmlns:wps="http://schemas.microsoft.com/office/word/2010/wordprocessingShape" mc:Ignorable="w14 w15 w16se w16cid w16 w16cex w16sdtdh w16du wp14">
+<w:endnotes xmlns:wpc="http://schemas.microsoft.com/office/word/2010/wordprocessingCanvas" xmlns:cx="http://schemas.microsoft.com/office/drawing/2014/chartex" xmlns:cx1="http://schemas.microsoft.com/office/drawing/2015/9/8/chartex" xmlns:cx2="http://schemas.microsoft.com/office/drawing/2015/10/21/chartex" xmlns:cx3="http://schemas.microsoft.com/office/drawing/2016/5/9/chartex" xmlns:cx4="http://schemas.microsoft.com/office/drawing/2016/5/10/chartex" xmlns:cx5="http://schemas.microsoft.com/office/drawing/2016/5/11/chartex" xmlns:cx6="http://schemas.microsoft.com/office/drawing/2016/5/12/chartex" xmlns:cx7="http://schemas.microsoft.com/office/drawing/2016/5/13/chartex" xmlns:cx8="http://schemas.microsoft.com/office/drawing/2016/5/14/chartex" xmlns:mc="http://schemas.openxmlformats.org/markup-compatibility/2006" xmlns:aink="http://schemas.microsoft.com/office/drawing/2016/ink" xmlns:am3d="http://schemas.microsoft.com/office/drawing/2017/model3d" xmlns:o="urn:schemas-microsoft-com:office:office" xmlns:oel="http://schemas.microsoft.com/office/2019/extlst" xmlns:r="http://schemas.openxmlformats.org/officeDocument/2006/relationships" xmlns:m="http://schemas.openxmlformats.org/officeDocument/2006/math" xmlns:v="urn:schemas-microsoft-com:vml" xmlns:wp14="http://schemas.microsoft.com/office/word/2010/wordprocessingDrawing" xmlns:wp="http://schemas.openxmlformats.org/drawingml/2006/wordprocessingDrawing" xmlns:w10="urn:schemas-microsoft-com:office:word" xmlns:w="http://schemas.openxmlformats.org/wordprocessingml/2006/main" xmlns:w14="http://schemas.microsoft.com/office/word/2010/wordml" xmlns:w15="http://schemas.microsoft.com/office/word/2012/wordml" xmlns:w16cex="http://schemas.microsoft.com/office/word/2018/wordml/cex" xmlns:w16cid="http://schemas.microsoft.com/office/word/2016/wordml/cid" xmlns:w16="http://schemas.microsoft.com/office/word/2018/wordml" xmlns:w16du="http://schemas.microsoft.com/office/word/2023/wordml/word16du" xmlns:w16sdtdh="http://schemas.microsoft.com/office/word/2020/wordml/sdtdatahash" xmlns:w16sdtfl="http://schemas.microsoft.com/office/word/2024/wordml/sdtformatlock" xmlns:w16se="http://schemas.microsoft.com/office/word/2015/wordml/symex" xmlns:wpg="http://schemas.microsoft.com/office/word/2010/wordprocessingGroup" xmlns:wpi="http://schemas.microsoft.com/office/word/2010/wordprocessingInk" xmlns:wne="http://schemas.microsoft.com/office/word/2006/wordml" xmlns:wps="http://schemas.microsoft.com/office/word/2010/wordprocessingShape" mc:Ignorable="w14 w15 w16se w16cid w16 w16cex w16sdtdh w16sdtfl w16du wp14">
   <w:endnote w:type="separator" w:id="-1">
     <w:p>
       <w:pPr>
@@ -1457,7 +1228,7 @@
 </file>
 
 <file path=word/footer1.xml><?xml version="1.0" encoding="utf-8"?>
-<w:ftr xmlns:wpc="http://schemas.microsoft.com/office/word/2010/wordprocessingCanvas" xmlns:cx="http://schemas.microsoft.com/office/drawing/2014/chartex" xmlns:cx1="http://schemas.microsoft.com/office/drawing/2015/9/8/chartex" xmlns:cx2="http://schemas.microsoft.com/office/drawing/2015/10/21/chartex" xmlns:cx3="http://schemas.microsoft.com/office/drawing/2016/5/9/chartex" xmlns:cx4="http://schemas.microsoft.com/office/drawing/2016/5/10/chartex" xmlns:cx5="http://schemas.microsoft.com/office/drawing/2016/5/11/chartex" xmlns:cx6="http://schemas.microsoft.com/office/drawing/2016/5/12/chartex" xmlns:cx7="http://schemas.microsoft.com/office/drawing/2016/5/13/chartex" xmlns:cx8="http://schemas.microsoft.com/office/drawing/2016/5/14/chartex" xmlns:mc="http://schemas.openxmlformats.org/markup-compatibility/2006" xmlns:aink="http://schemas.microsoft.com/office/drawing/2016/ink" xmlns:am3d="http://schemas.microsoft.com/office/drawing/2017/model3d" xmlns:o="urn:schemas-microsoft-com:office:office" xmlns:oel="http://schemas.microsoft.com/office/2019/extlst" xmlns:r="http://schemas.openxmlformats.org/officeDocument/2006/relationships" xmlns:m="http://schemas.openxmlformats.org/officeDocument/2006/math" xmlns:v="urn:schemas-microsoft-com:vml" xmlns:wp14="http://schemas.microsoft.com/office/word/2010/wordprocessingDrawing" xmlns:wp="http://schemas.openxmlformats.org/drawingml/2006/wordprocessingDrawing" xmlns:w10="urn:schemas-microsoft-com:office:word" xmlns:w="http://schemas.openxmlformats.org/wordprocessingml/2006/main" xmlns:w14="http://schemas.microsoft.com/office/word/2010/wordml" xmlns:w15="http://schemas.microsoft.com/office/word/2012/wordml" xmlns:w16cex="http://schemas.microsoft.com/office/word/2018/wordml/cex" xmlns:w16cid="http://schemas.microsoft.com/office/word/2016/wordml/cid" xmlns:w16="http://schemas.microsoft.com/office/word/2018/wordml" xmlns:w16du="http://schemas.microsoft.com/office/word/2023/wordml/word16du" xmlns:w16sdtdh="http://schemas.microsoft.com/office/word/2020/wordml/sdtdatahash" xmlns:w16se="http://schemas.microsoft.com/office/word/2015/wordml/symex" xmlns:wpg="http://schemas.microsoft.com/office/word/2010/wordprocessingGroup" xmlns:wpi="http://schemas.microsoft.com/office/word/2010/wordprocessingInk" xmlns:wne="http://schemas.microsoft.com/office/word/2006/wordml" xmlns:wps="http://schemas.microsoft.com/office/word/2010/wordprocessingShape" mc:Ignorable="w14 w15 w16se w16cid w16 w16cex w16sdtdh w16du wp14">
+<w:ftr xmlns:wpc="http://schemas.microsoft.com/office/word/2010/wordprocessingCanvas" xmlns:cx="http://schemas.microsoft.com/office/drawing/2014/chartex" xmlns:cx1="http://schemas.microsoft.com/office/drawing/2015/9/8/chartex" xmlns:cx2="http://schemas.microsoft.com/office/drawing/2015/10/21/chartex" xmlns:cx3="http://schemas.microsoft.com/office/drawing/2016/5/9/chartex" xmlns:cx4="http://schemas.microsoft.com/office/drawing/2016/5/10/chartex" xmlns:cx5="http://schemas.microsoft.com/office/drawing/2016/5/11/chartex" xmlns:cx6="http://schemas.microsoft.com/office/drawing/2016/5/12/chartex" xmlns:cx7="http://schemas.microsoft.com/office/drawing/2016/5/13/chartex" xmlns:cx8="http://schemas.microsoft.com/office/drawing/2016/5/14/chartex" xmlns:mc="http://schemas.openxmlformats.org/markup-compatibility/2006" xmlns:aink="http://schemas.microsoft.com/office/drawing/2016/ink" xmlns:am3d="http://schemas.microsoft.com/office/drawing/2017/model3d" xmlns:o="urn:schemas-microsoft-com:office:office" xmlns:oel="http://schemas.microsoft.com/office/2019/extlst" xmlns:r="http://schemas.openxmlformats.org/officeDocument/2006/relationships" xmlns:m="http://schemas.openxmlformats.org/officeDocument/2006/math" xmlns:v="urn:schemas-microsoft-com:vml" xmlns:wp14="http://schemas.microsoft.com/office/word/2010/wordprocessingDrawing" xmlns:wp="http://schemas.openxmlformats.org/drawingml/2006/wordprocessingDrawing" xmlns:w10="urn:schemas-microsoft-com:office:word" xmlns:w="http://schemas.openxmlformats.org/wordprocessingml/2006/main" xmlns:w14="http://schemas.microsoft.com/office/word/2010/wordml" xmlns:w15="http://schemas.microsoft.com/office/word/2012/wordml" xmlns:w16cex="http://schemas.microsoft.com/office/word/2018/wordml/cex" xmlns:w16cid="http://schemas.microsoft.com/office/word/2016/wordml/cid" xmlns:w16="http://schemas.microsoft.com/office/word/2018/wordml" xmlns:w16du="http://schemas.microsoft.com/office/word/2023/wordml/word16du" xmlns:w16sdtdh="http://schemas.microsoft.com/office/word/2020/wordml/sdtdatahash" xmlns:w16sdtfl="http://schemas.microsoft.com/office/word/2024/wordml/sdtformatlock" xmlns:w16se="http://schemas.microsoft.com/office/word/2015/wordml/symex" xmlns:wpg="http://schemas.microsoft.com/office/word/2010/wordprocessingGroup" xmlns:wpi="http://schemas.microsoft.com/office/word/2010/wordprocessingInk" xmlns:wne="http://schemas.microsoft.com/office/word/2006/wordml" xmlns:wps="http://schemas.microsoft.com/office/word/2010/wordprocessingShape" mc:Ignorable="w14 w15 w16se w16cid w16 w16cex w16sdtdh w16sdtfl w16du wp14">
   <w:p>
     <w:pPr>
       <w:pStyle w:val="Footer"/>
@@ -1467,7 +1238,7 @@
 </file>
 
 <file path=word/footer2.xml><?xml version="1.0" encoding="utf-8"?>
-<w:ftr xmlns:wpc="http://schemas.microsoft.com/office/word/2010/wordprocessingCanvas" xmlns:cx="http://schemas.microsoft.com/office/drawing/2014/chartex" xmlns:cx1="http://schemas.microsoft.com/office/drawing/2015/9/8/chartex" xmlns:cx2="http://schemas.microsoft.com/office/drawing/2015/10/21/chartex" xmlns:cx3="http://schemas.microsoft.com/office/drawing/2016/5/9/chartex" xmlns:cx4="http://schemas.microsoft.com/office/drawing/2016/5/10/chartex" xmlns:cx5="http://schemas.microsoft.com/office/drawing/2016/5/11/chartex" xmlns:cx6="http://schemas.microsoft.com/office/drawing/2016/5/12/chartex" xmlns:cx7="http://schemas.microsoft.com/office/drawing/2016/5/13/chartex" xmlns:cx8="http://schemas.microsoft.com/office/drawing/2016/5/14/chartex" xmlns:mc="http://schemas.openxmlformats.org/markup-compatibility/2006" xmlns:aink="http://schemas.microsoft.com/office/drawing/2016/ink" xmlns:am3d="http://schemas.microsoft.com/office/drawing/2017/model3d" xmlns:o="urn:schemas-microsoft-com:office:office" xmlns:oel="http://schemas.microsoft.com/office/2019/extlst" xmlns:r="http://schemas.openxmlformats.org/officeDocument/2006/relationships" xmlns:m="http://schemas.openxmlformats.org/officeDocument/2006/math" xmlns:v="urn:schemas-microsoft-com:vml" xmlns:wp14="http://schemas.microsoft.com/office/word/2010/wordprocessingDrawing" xmlns:wp="http://schemas.openxmlformats.org/drawingml/2006/wordprocessingDrawing" xmlns:w10="urn:schemas-microsoft-com:office:word" xmlns:w="http://schemas.openxmlformats.org/wordprocessingml/2006/main" xmlns:w14="http://schemas.microsoft.com/office/word/2010/wordml" xmlns:w15="http://schemas.microsoft.com/office/word/2012/wordml" xmlns:w16cex="http://schemas.microsoft.com/office/word/2018/wordml/cex" xmlns:w16cid="http://schemas.microsoft.com/office/word/2016/wordml/cid" xmlns:w16="http://schemas.microsoft.com/office/word/2018/wordml" xmlns:w16du="http://schemas.microsoft.com/office/word/2023/wordml/word16du" xmlns:w16sdtdh="http://schemas.microsoft.com/office/word/2020/wordml/sdtdatahash" xmlns:w16se="http://schemas.microsoft.com/office/word/2015/wordml/symex" xmlns:wpg="http://schemas.microsoft.com/office/word/2010/wordprocessingGroup" xmlns:wpi="http://schemas.microsoft.com/office/word/2010/wordprocessingInk" xmlns:wne="http://schemas.microsoft.com/office/word/2006/wordml" xmlns:wps="http://schemas.microsoft.com/office/word/2010/wordprocessingShape" mc:Ignorable="w14 w15 w16se w16cid w16 w16cex w16sdtdh w16du wp14">
+<w:ftr xmlns:wpc="http://schemas.microsoft.com/office/word/2010/wordprocessingCanvas" xmlns:cx="http://schemas.microsoft.com/office/drawing/2014/chartex" xmlns:cx1="http://schemas.microsoft.com/office/drawing/2015/9/8/chartex" xmlns:cx2="http://schemas.microsoft.com/office/drawing/2015/10/21/chartex" xmlns:cx3="http://schemas.microsoft.com/office/drawing/2016/5/9/chartex" xmlns:cx4="http://schemas.microsoft.com/office/drawing/2016/5/10/chartex" xmlns:cx5="http://schemas.microsoft.com/office/drawing/2016/5/11/chartex" xmlns:cx6="http://schemas.microsoft.com/office/drawing/2016/5/12/chartex" xmlns:cx7="http://schemas.microsoft.com/office/drawing/2016/5/13/chartex" xmlns:cx8="http://schemas.microsoft.com/office/drawing/2016/5/14/chartex" xmlns:mc="http://schemas.openxmlformats.org/markup-compatibility/2006" xmlns:aink="http://schemas.microsoft.com/office/drawing/2016/ink" xmlns:am3d="http://schemas.microsoft.com/office/drawing/2017/model3d" xmlns:o="urn:schemas-microsoft-com:office:office" xmlns:oel="http://schemas.microsoft.com/office/2019/extlst" xmlns:r="http://schemas.openxmlformats.org/officeDocument/2006/relationships" xmlns:m="http://schemas.openxmlformats.org/officeDocument/2006/math" xmlns:v="urn:schemas-microsoft-com:vml" xmlns:wp14="http://schemas.microsoft.com/office/word/2010/wordprocessingDrawing" xmlns:wp="http://schemas.openxmlformats.org/drawingml/2006/wordprocessingDrawing" xmlns:w10="urn:schemas-microsoft-com:office:word" xmlns:w="http://schemas.openxmlformats.org/wordprocessingml/2006/main" xmlns:w14="http://schemas.microsoft.com/office/word/2010/wordml" xmlns:w15="http://schemas.microsoft.com/office/word/2012/wordml" xmlns:w16cex="http://schemas.microsoft.com/office/word/2018/wordml/cex" xmlns:w16cid="http://schemas.microsoft.com/office/word/2016/wordml/cid" xmlns:w16="http://schemas.microsoft.com/office/word/2018/wordml" xmlns:w16du="http://schemas.microsoft.com/office/word/2023/wordml/word16du" xmlns:w16sdtdh="http://schemas.microsoft.com/office/word/2020/wordml/sdtdatahash" xmlns:w16sdtfl="http://schemas.microsoft.com/office/word/2024/wordml/sdtformatlock" xmlns:w16se="http://schemas.microsoft.com/office/word/2015/wordml/symex" xmlns:wpg="http://schemas.microsoft.com/office/word/2010/wordprocessingGroup" xmlns:wpi="http://schemas.microsoft.com/office/word/2010/wordprocessingInk" xmlns:wne="http://schemas.microsoft.com/office/word/2006/wordml" xmlns:wps="http://schemas.microsoft.com/office/word/2010/wordprocessingShape" mc:Ignorable="w14 w15 w16se w16cid w16 w16cex w16sdtdh w16sdtfl w16du wp14">
   <w:p>
     <w:pPr>
       <w:pStyle w:val="Footer"/>
@@ -1477,7 +1248,7 @@
 </file>
 
 <file path=word/footer3.xml><?xml version="1.0" encoding="utf-8"?>
-<w:ftr xmlns:wpc="http://schemas.microsoft.com/office/word/2010/wordprocessingCanvas" xmlns:cx="http://schemas.microsoft.com/office/drawing/2014/chartex" xmlns:cx1="http://schemas.microsoft.com/office/drawing/2015/9/8/chartex" xmlns:cx2="http://schemas.microsoft.com/office/drawing/2015/10/21/chartex" xmlns:cx3="http://schemas.microsoft.com/office/drawing/2016/5/9/chartex" xmlns:cx4="http://schemas.microsoft.com/office/drawing/2016/5/10/chartex" xmlns:cx5="http://schemas.microsoft.com/office/drawing/2016/5/11/chartex" xmlns:cx6="http://schemas.microsoft.com/office/drawing/2016/5/12/chartex" xmlns:cx7="http://schemas.microsoft.com/office/drawing/2016/5/13/chartex" xmlns:cx8="http://schemas.microsoft.com/office/drawing/2016/5/14/chartex" xmlns:mc="http://schemas.openxmlformats.org/markup-compatibility/2006" xmlns:aink="http://schemas.microsoft.com/office/drawing/2016/ink" xmlns:am3d="http://schemas.microsoft.com/office/drawing/2017/model3d" xmlns:o="urn:schemas-microsoft-com:office:office" xmlns:oel="http://schemas.microsoft.com/office/2019/extlst" xmlns:r="http://schemas.openxmlformats.org/officeDocument/2006/relationships" xmlns:m="http://schemas.openxmlformats.org/officeDocument/2006/math" xmlns:v="urn:schemas-microsoft-com:vml" xmlns:wp14="http://schemas.microsoft.com/office/word/2010/wordprocessingDrawing" xmlns:wp="http://schemas.openxmlformats.org/drawingml/2006/wordprocessingDrawing" xmlns:w10="urn:schemas-microsoft-com:office:word" xmlns:w="http://schemas.openxmlformats.org/wordprocessingml/2006/main" xmlns:w14="http://schemas.microsoft.com/office/word/2010/wordml" xmlns:w15="http://schemas.microsoft.com/office/word/2012/wordml" xmlns:w16cex="http://schemas.microsoft.com/office/word/2018/wordml/cex" xmlns:w16cid="http://schemas.microsoft.com/office/word/2016/wordml/cid" xmlns:w16="http://schemas.microsoft.com/office/word/2018/wordml" xmlns:w16du="http://schemas.microsoft.com/office/word/2023/wordml/word16du" xmlns:w16sdtdh="http://schemas.microsoft.com/office/word/2020/wordml/sdtdatahash" xmlns:w16se="http://schemas.microsoft.com/office/word/2015/wordml/symex" xmlns:wpg="http://schemas.microsoft.com/office/word/2010/wordprocessingGroup" xmlns:wpi="http://schemas.microsoft.com/office/word/2010/wordprocessingInk" xmlns:wne="http://schemas.microsoft.com/office/word/2006/wordml" xmlns:wps="http://schemas.microsoft.com/office/word/2010/wordprocessingShape" mc:Ignorable="w14 w15 w16se w16cid w16 w16cex w16sdtdh w16du wp14">
+<w:ftr xmlns:wpc="http://schemas.microsoft.com/office/word/2010/wordprocessingCanvas" xmlns:cx="http://schemas.microsoft.com/office/drawing/2014/chartex" xmlns:cx1="http://schemas.microsoft.com/office/drawing/2015/9/8/chartex" xmlns:cx2="http://schemas.microsoft.com/office/drawing/2015/10/21/chartex" xmlns:cx3="http://schemas.microsoft.com/office/drawing/2016/5/9/chartex" xmlns:cx4="http://schemas.microsoft.com/office/drawing/2016/5/10/chartex" xmlns:cx5="http://schemas.microsoft.com/office/drawing/2016/5/11/chartex" xmlns:cx6="http://schemas.microsoft.com/office/drawing/2016/5/12/chartex" xmlns:cx7="http://schemas.microsoft.com/office/drawing/2016/5/13/chartex" xmlns:cx8="http://schemas.microsoft.com/office/drawing/2016/5/14/chartex" xmlns:mc="http://schemas.openxmlformats.org/markup-compatibility/2006" xmlns:aink="http://schemas.microsoft.com/office/drawing/2016/ink" xmlns:am3d="http://schemas.microsoft.com/office/drawing/2017/model3d" xmlns:o="urn:schemas-microsoft-com:office:office" xmlns:oel="http://schemas.microsoft.com/office/2019/extlst" xmlns:r="http://schemas.openxmlformats.org/officeDocument/2006/relationships" xmlns:m="http://schemas.openxmlformats.org/officeDocument/2006/math" xmlns:v="urn:schemas-microsoft-com:vml" xmlns:wp14="http://schemas.microsoft.com/office/word/2010/wordprocessingDrawing" xmlns:wp="http://schemas.openxmlformats.org/drawingml/2006/wordprocessingDrawing" xmlns:w10="urn:schemas-microsoft-com:office:word" xmlns:w="http://schemas.openxmlformats.org/wordprocessingml/2006/main" xmlns:w14="http://schemas.microsoft.com/office/word/2010/wordml" xmlns:w15="http://schemas.microsoft.com/office/word/2012/wordml" xmlns:w16cex="http://schemas.microsoft.com/office/word/2018/wordml/cex" xmlns:w16cid="http://schemas.microsoft.com/office/word/2016/wordml/cid" xmlns:w16="http://schemas.microsoft.com/office/word/2018/wordml" xmlns:w16du="http://schemas.microsoft.com/office/word/2023/wordml/word16du" xmlns:w16sdtdh="http://schemas.microsoft.com/office/word/2020/wordml/sdtdatahash" xmlns:w16sdtfl="http://schemas.microsoft.com/office/word/2024/wordml/sdtformatlock" xmlns:w16se="http://schemas.microsoft.com/office/word/2015/wordml/symex" xmlns:wpg="http://schemas.microsoft.com/office/word/2010/wordprocessingGroup" xmlns:wpi="http://schemas.microsoft.com/office/word/2010/wordprocessingInk" xmlns:wne="http://schemas.microsoft.com/office/word/2006/wordml" xmlns:wps="http://schemas.microsoft.com/office/word/2010/wordprocessingShape" mc:Ignorable="w14 w15 w16se w16cid w16 w16cex w16sdtdh w16sdtfl w16du wp14">
   <w:p>
     <w:pPr>
       <w:pStyle w:val="Footer"/>
@@ -1487,7 +1258,7 @@
 </file>
 
 <file path=word/footnotes.xml><?xml version="1.0" encoding="utf-8"?>
-<w:footnotes xmlns:wpc="http://schemas.microsoft.com/office/word/2010/wordprocessingCanvas" xmlns:cx="http://schemas.microsoft.com/office/drawing/2014/chartex" xmlns:cx1="http://schemas.microsoft.com/office/drawing/2015/9/8/chartex" xmlns:cx2="http://schemas.microsoft.com/office/drawing/2015/10/21/chartex" xmlns:cx3="http://schemas.microsoft.com/office/drawing/2016/5/9/chartex" xmlns:cx4="http://schemas.microsoft.com/office/drawing/2016/5/10/chartex" xmlns:cx5="http://schemas.microsoft.com/office/drawing/2016/5/11/chartex" xmlns:cx6="http://schemas.microsoft.com/office/drawing/2016/5/12/chartex" xmlns:cx7="http://schemas.microsoft.com/office/drawing/2016/5/13/chartex" xmlns:cx8="http://schemas.microsoft.com/office/drawing/2016/5/14/chartex" xmlns:mc="http://schemas.openxmlformats.org/markup-compatibility/2006" xmlns:aink="http://schemas.microsoft.com/office/drawing/2016/ink" xmlns:am3d="http://schemas.microsoft.com/office/drawing/2017/model3d" xmlns:o="urn:schemas-microsoft-com:office:office" xmlns:oel="http://schemas.microsoft.com/office/2019/extlst" xmlns:r="http://schemas.openxmlformats.org/officeDocument/2006/relationships" xmlns:m="http://schemas.openxmlformats.org/officeDocument/2006/math" xmlns:v="urn:schemas-microsoft-com:vml" xmlns:wp14="http://schemas.microsoft.com/office/word/2010/wordprocessingDrawing" xmlns:wp="http://schemas.openxmlformats.org/drawingml/2006/wordprocessingDrawing" xmlns:w10="urn:schemas-microsoft-com:office:word" xmlns:w="http://schemas.openxmlformats.org/wordprocessingml/2006/main" xmlns:w14="http://schemas.microsoft.com/office/word/2010/wordml" xmlns:w15="http://schemas.microsoft.com/office/word/2012/wordml" xmlns:w16cex="http://schemas.microsoft.com/office/word/2018/wordml/cex" xmlns:w16cid="http://schemas.microsoft.com/office/word/2016/wordml/cid" xmlns:w16="http://schemas.microsoft.com/office/word/2018/wordml" xmlns:w16du="http://schemas.microsoft.com/office/word/2023/wordml/word16du" xmlns:w16sdtdh="http://schemas.microsoft.com/office/word/2020/wordml/sdtdatahash" xmlns:w16se="http://schemas.microsoft.com/office/word/2015/wordml/symex" xmlns:wpg="http://schemas.microsoft.com/office/word/2010/wordprocessingGroup" xmlns:wpi="http://schemas.microsoft.com/office/word/2010/wordprocessingInk" xmlns:wne="http://schemas.microsoft.com/office/word/2006/wordml" xmlns:wps="http://schemas.microsoft.com/office/word/2010/wordprocessingShape" mc:Ignorable="w14 w15 w16se w16cid w16 w16cex w16sdtdh w16du wp14">
+<w:footnotes xmlns:wpc="http://schemas.microsoft.com/office/word/2010/wordprocessingCanvas" xmlns:cx="http://schemas.microsoft.com/office/drawing/2014/chartex" xmlns:cx1="http://schemas.microsoft.com/office/drawing/2015/9/8/chartex" xmlns:cx2="http://schemas.microsoft.com/office/drawing/2015/10/21/chartex" xmlns:cx3="http://schemas.microsoft.com/office/drawing/2016/5/9/chartex" xmlns:cx4="http://schemas.microsoft.com/office/drawing/2016/5/10/chartex" xmlns:cx5="http://schemas.microsoft.com/office/drawing/2016/5/11/chartex" xmlns:cx6="http://schemas.microsoft.com/office/drawing/2016/5/12/chartex" xmlns:cx7="http://schemas.microsoft.com/office/drawing/2016/5/13/chartex" xmlns:cx8="http://schemas.microsoft.com/office/drawing/2016/5/14/chartex" xmlns:mc="http://schemas.openxmlformats.org/markup-compatibility/2006" xmlns:aink="http://schemas.microsoft.com/office/drawing/2016/ink" xmlns:am3d="http://schemas.microsoft.com/office/drawing/2017/model3d" xmlns:o="urn:schemas-microsoft-com:office:office" xmlns:oel="http://schemas.microsoft.com/office/2019/extlst" xmlns:r="http://schemas.openxmlformats.org/officeDocument/2006/relationships" xmlns:m="http://schemas.openxmlformats.org/officeDocument/2006/math" xmlns:v="urn:schemas-microsoft-com:vml" xmlns:wp14="http://schemas.microsoft.com/office/word/2010/wordprocessingDrawing" xmlns:wp="http://schemas.openxmlformats.org/drawingml/2006/wordprocessingDrawing" xmlns:w10="urn:schemas-microsoft-com:office:word" xmlns:w="http://schemas.openxmlformats.org/wordprocessingml/2006/main" xmlns:w14="http://schemas.microsoft.com/office/word/2010/wordml" xmlns:w15="http://schemas.microsoft.com/office/word/2012/wordml" xmlns:w16cex="http://schemas.microsoft.com/office/word/2018/wordml/cex" xmlns:w16cid="http://schemas.microsoft.com/office/word/2016/wordml/cid" xmlns:w16="http://schemas.microsoft.com/office/word/2018/wordml" xmlns:w16du="http://schemas.microsoft.com/office/word/2023/wordml/word16du" xmlns:w16sdtdh="http://schemas.microsoft.com/office/word/2020/wordml/sdtdatahash" xmlns:w16sdtfl="http://schemas.microsoft.com/office/word/2024/wordml/sdtformatlock" xmlns:w16se="http://schemas.microsoft.com/office/word/2015/wordml/symex" xmlns:wpg="http://schemas.microsoft.com/office/word/2010/wordprocessingGroup" xmlns:wpi="http://schemas.microsoft.com/office/word/2010/wordprocessingInk" xmlns:wne="http://schemas.microsoft.com/office/word/2006/wordml" xmlns:wps="http://schemas.microsoft.com/office/word/2010/wordprocessingShape" mc:Ignorable="w14 w15 w16se w16cid w16 w16cex w16sdtdh w16sdtfl w16du wp14">
   <w:footnote w:type="separator" w:id="-1">
     <w:p>
       <w:pPr>
@@ -1512,7 +1283,7 @@
 </file>
 
 <file path=word/header1.xml><?xml version="1.0" encoding="utf-8"?>
-<w:hdr xmlns:wpc="http://schemas.microsoft.com/office/word/2010/wordprocessingCanvas" xmlns:cx="http://schemas.microsoft.com/office/drawing/2014/chartex" xmlns:cx1="http://schemas.microsoft.com/office/drawing/2015/9/8/chartex" xmlns:cx2="http://schemas.microsoft.com/office/drawing/2015/10/21/chartex" xmlns:cx3="http://schemas.microsoft.com/office/drawing/2016/5/9/chartex" xmlns:cx4="http://schemas.microsoft.com/office/drawing/2016/5/10/chartex" xmlns:cx5="http://schemas.microsoft.com/office/drawing/2016/5/11/chartex" xmlns:cx6="http://schemas.microsoft.com/office/drawing/2016/5/12/chartex" xmlns:cx7="http://schemas.microsoft.com/office/drawing/2016/5/13/chartex" xmlns:cx8="http://schemas.microsoft.com/office/drawing/2016/5/14/chartex" xmlns:mc="http://schemas.openxmlformats.org/markup-compatibility/2006" xmlns:aink="http://schemas.microsoft.com/office/drawing/2016/ink" xmlns:am3d="http://schemas.microsoft.com/office/drawing/2017/model3d" xmlns:o="urn:schemas-microsoft-com:office:office" xmlns:oel="http://schemas.microsoft.com/office/2019/extlst" xmlns:r="http://schemas.openxmlformats.org/officeDocument/2006/relationships" xmlns:m="http://schemas.openxmlformats.org/officeDocument/2006/math" xmlns:v="urn:schemas-microsoft-com:vml" xmlns:wp14="http://schemas.microsoft.com/office/word/2010/wordprocessingDrawing" xmlns:wp="http://schemas.openxmlformats.org/drawingml/2006/wordprocessingDrawing" xmlns:w10="urn:schemas-microsoft-com:office:word" xmlns:w="http://schemas.openxmlformats.org/wordprocessingml/2006/main" xmlns:w14="http://schemas.microsoft.com/office/word/2010/wordml" xmlns:w15="http://schemas.microsoft.com/office/word/2012/wordml" xmlns:w16cex="http://schemas.microsoft.com/office/word/2018/wordml/cex" xmlns:w16cid="http://schemas.microsoft.com/office/word/2016/wordml/cid" xmlns:w16="http://schemas.microsoft.com/office/word/2018/wordml" xmlns:w16du="http://schemas.microsoft.com/office/word/2023/wordml/word16du" xmlns:w16sdtdh="http://schemas.microsoft.com/office/word/2020/wordml/sdtdatahash" xmlns:w16se="http://schemas.microsoft.com/office/word/2015/wordml/symex" xmlns:wpg="http://schemas.microsoft.com/office/word/2010/wordprocessingGroup" xmlns:wpi="http://schemas.microsoft.com/office/word/2010/wordprocessingInk" xmlns:wne="http://schemas.microsoft.com/office/word/2006/wordml" xmlns:wps="http://schemas.microsoft.com/office/word/2010/wordprocessingShape" mc:Ignorable="w14 w15 w16se w16cid w16 w16cex w16sdtdh w16du wp14">
+<w:hdr xmlns:wpc="http://schemas.microsoft.com/office/word/2010/wordprocessingCanvas" xmlns:cx="http://schemas.microsoft.com/office/drawing/2014/chartex" xmlns:cx1="http://schemas.microsoft.com/office/drawing/2015/9/8/chartex" xmlns:cx2="http://schemas.microsoft.com/office/drawing/2015/10/21/chartex" xmlns:cx3="http://schemas.microsoft.com/office/drawing/2016/5/9/chartex" xmlns:cx4="http://schemas.microsoft.com/office/drawing/2016/5/10/chartex" xmlns:cx5="http://schemas.microsoft.com/office/drawing/2016/5/11/chartex" xmlns:cx6="http://schemas.microsoft.com/office/drawing/2016/5/12/chartex" xmlns:cx7="http://schemas.microsoft.com/office/drawing/2016/5/13/chartex" xmlns:cx8="http://schemas.microsoft.com/office/drawing/2016/5/14/chartex" xmlns:mc="http://schemas.openxmlformats.org/markup-compatibility/2006" xmlns:aink="http://schemas.microsoft.com/office/drawing/2016/ink" xmlns:am3d="http://schemas.microsoft.com/office/drawing/2017/model3d" xmlns:o="urn:schemas-microsoft-com:office:office" xmlns:oel="http://schemas.microsoft.com/office/2019/extlst" xmlns:r="http://schemas.openxmlformats.org/officeDocument/2006/relationships" xmlns:m="http://schemas.openxmlformats.org/officeDocument/2006/math" xmlns:v="urn:schemas-microsoft-com:vml" xmlns:wp14="http://schemas.microsoft.com/office/word/2010/wordprocessingDrawing" xmlns:wp="http://schemas.openxmlformats.org/drawingml/2006/wordprocessingDrawing" xmlns:w10="urn:schemas-microsoft-com:office:word" xmlns:w="http://schemas.openxmlformats.org/wordprocessingml/2006/main" xmlns:w14="http://schemas.microsoft.com/office/word/2010/wordml" xmlns:w15="http://schemas.microsoft.com/office/word/2012/wordml" xmlns:w16cex="http://schemas.microsoft.com/office/word/2018/wordml/cex" xmlns:w16cid="http://schemas.microsoft.com/office/word/2016/wordml/cid" xmlns:w16="http://schemas.microsoft.com/office/word/2018/wordml" xmlns:w16du="http://schemas.microsoft.com/office/word/2023/wordml/word16du" xmlns:w16sdtdh="http://schemas.microsoft.com/office/word/2020/wordml/sdtdatahash" xmlns:w16sdtfl="http://schemas.microsoft.com/office/word/2024/wordml/sdtformatlock" xmlns:w16se="http://schemas.microsoft.com/office/word/2015/wordml/symex" xmlns:wpg="http://schemas.microsoft.com/office/word/2010/wordprocessingGroup" xmlns:wpi="http://schemas.microsoft.com/office/word/2010/wordprocessingInk" xmlns:wne="http://schemas.microsoft.com/office/word/2006/wordml" xmlns:wps="http://schemas.microsoft.com/office/word/2010/wordprocessingShape" mc:Ignorable="w14 w15 w16se w16cid w16 w16cex w16sdtdh w16sdtfl w16du wp14">
   <w:p>
     <w:pPr>
       <w:pStyle w:val="Header"/>
@@ -1522,7 +1293,7 @@
 </file>
 
 <file path=word/header2.xml><?xml version="1.0" encoding="utf-8"?>
-<w:hdr xmlns:wpc="http://schemas.microsoft.com/office/word/2010/wordprocessingCanvas" xmlns:cx="http://schemas.microsoft.com/office/drawing/2014/chartex" xmlns:cx1="http://schemas.microsoft.com/office/drawing/2015/9/8/chartex" xmlns:cx2="http://schemas.microsoft.com/office/drawing/2015/10/21/chartex" xmlns:cx3="http://schemas.microsoft.com/office/drawing/2016/5/9/chartex" xmlns:cx4="http://schemas.microsoft.com/office/drawing/2016/5/10/chartex" xmlns:cx5="http://schemas.microsoft.com/office/drawing/2016/5/11/chartex" xmlns:cx6="http://schemas.microsoft.com/office/drawing/2016/5/12/chartex" xmlns:cx7="http://schemas.microsoft.com/office/drawing/2016/5/13/chartex" xmlns:cx8="http://schemas.microsoft.com/office/drawing/2016/5/14/chartex" xmlns:mc="http://schemas.openxmlformats.org/markup-compatibility/2006" xmlns:aink="http://schemas.microsoft.com/office/drawing/2016/ink" xmlns:am3d="http://schemas.microsoft.com/office/drawing/2017/model3d" xmlns:o="urn:schemas-microsoft-com:office:office" xmlns:oel="http://schemas.microsoft.com/office/2019/extlst" xmlns:r="http://schemas.openxmlformats.org/officeDocument/2006/relationships" xmlns:m="http://schemas.openxmlformats.org/officeDocument/2006/math" xmlns:v="urn:schemas-microsoft-com:vml" xmlns:wp14="http://schemas.microsoft.com/office/word/2010/wordprocessingDrawing" xmlns:wp="http://schemas.openxmlformats.org/drawingml/2006/wordprocessingDrawing" xmlns:w10="urn:schemas-microsoft-com:office:word" xmlns:w="http://schemas.openxmlformats.org/wordprocessingml/2006/main" xmlns:w14="http://schemas.microsoft.com/office/word/2010/wordml" xmlns:w15="http://schemas.microsoft.com/office/word/2012/wordml" xmlns:w16cex="http://schemas.microsoft.com/office/word/2018/wordml/cex" xmlns:w16cid="http://schemas.microsoft.com/office/word/2016/wordml/cid" xmlns:w16="http://schemas.microsoft.com/office/word/2018/wordml" xmlns:w16du="http://schemas.microsoft.com/office/word/2023/wordml/word16du" xmlns:w16sdtdh="http://schemas.microsoft.com/office/word/2020/wordml/sdtdatahash" xmlns:w16se="http://schemas.microsoft.com/office/word/2015/wordml/symex" xmlns:wpg="http://schemas.microsoft.com/office/word/2010/wordprocessingGroup" xmlns:wpi="http://schemas.microsoft.com/office/word/2010/wordprocessingInk" xmlns:wne="http://schemas.microsoft.com/office/word/2006/wordml" xmlns:wps="http://schemas.microsoft.com/office/word/2010/wordprocessingShape" mc:Ignorable="w14 w15 w16se w16cid w16 w16cex w16sdtdh w16du wp14">
+<w:hdr xmlns:wpc="http://schemas.microsoft.com/office/word/2010/wordprocessingCanvas" xmlns:cx="http://schemas.microsoft.com/office/drawing/2014/chartex" xmlns:cx1="http://schemas.microsoft.com/office/drawing/2015/9/8/chartex" xmlns:cx2="http://schemas.microsoft.com/office/drawing/2015/10/21/chartex" xmlns:cx3="http://schemas.microsoft.com/office/drawing/2016/5/9/chartex" xmlns:cx4="http://schemas.microsoft.com/office/drawing/2016/5/10/chartex" xmlns:cx5="http://schemas.microsoft.com/office/drawing/2016/5/11/chartex" xmlns:cx6="http://schemas.microsoft.com/office/drawing/2016/5/12/chartex" xmlns:cx7="http://schemas.microsoft.com/office/drawing/2016/5/13/chartex" xmlns:cx8="http://schemas.microsoft.com/office/drawing/2016/5/14/chartex" xmlns:mc="http://schemas.openxmlformats.org/markup-compatibility/2006" xmlns:aink="http://schemas.microsoft.com/office/drawing/2016/ink" xmlns:am3d="http://schemas.microsoft.com/office/drawing/2017/model3d" xmlns:o="urn:schemas-microsoft-com:office:office" xmlns:oel="http://schemas.microsoft.com/office/2019/extlst" xmlns:r="http://schemas.openxmlformats.org/officeDocument/2006/relationships" xmlns:m="http://schemas.openxmlformats.org/officeDocument/2006/math" xmlns:v="urn:schemas-microsoft-com:vml" xmlns:wp14="http://schemas.microsoft.com/office/word/2010/wordprocessingDrawing" xmlns:wp="http://schemas.openxmlformats.org/drawingml/2006/wordprocessingDrawing" xmlns:w10="urn:schemas-microsoft-com:office:word" xmlns:w="http://schemas.openxmlformats.org/wordprocessingml/2006/main" xmlns:w14="http://schemas.microsoft.com/office/word/2010/wordml" xmlns:w15="http://schemas.microsoft.com/office/word/2012/wordml" xmlns:w16cex="http://schemas.microsoft.com/office/word/2018/wordml/cex" xmlns:w16cid="http://schemas.microsoft.com/office/word/2016/wordml/cid" xmlns:w16="http://schemas.microsoft.com/office/word/2018/wordml" xmlns:w16du="http://schemas.microsoft.com/office/word/2023/wordml/word16du" xmlns:w16sdtdh="http://schemas.microsoft.com/office/word/2020/wordml/sdtdatahash" xmlns:w16sdtfl="http://schemas.microsoft.com/office/word/2024/wordml/sdtformatlock" xmlns:w16se="http://schemas.microsoft.com/office/word/2015/wordml/symex" xmlns:wpg="http://schemas.microsoft.com/office/word/2010/wordprocessingGroup" xmlns:wpi="http://schemas.microsoft.com/office/word/2010/wordprocessingInk" xmlns:wne="http://schemas.microsoft.com/office/word/2006/wordml" xmlns:wps="http://schemas.microsoft.com/office/word/2010/wordprocessingShape" mc:Ignorable="w14 w15 w16se w16cid w16 w16cex w16sdtdh w16sdtfl w16du wp14">
   <w:p>
     <w:pPr>
       <w:pStyle w:val="Header"/>
@@ -1532,7 +1303,7 @@
 </file>
 
 <file path=word/header3.xml><?xml version="1.0" encoding="utf-8"?>
-<w:hdr xmlns:wpc="http://schemas.microsoft.com/office/word/2010/wordprocessingCanvas" xmlns:cx="http://schemas.microsoft.com/office/drawing/2014/chartex" xmlns:cx1="http://schemas.microsoft.com/office/drawing/2015/9/8/chartex" xmlns:cx2="http://schemas.microsoft.com/office/drawing/2015/10/21/chartex" xmlns:cx3="http://schemas.microsoft.com/office/drawing/2016/5/9/chartex" xmlns:cx4="http://schemas.microsoft.com/office/drawing/2016/5/10/chartex" xmlns:cx5="http://schemas.microsoft.com/office/drawing/2016/5/11/chartex" xmlns:cx6="http://schemas.microsoft.com/office/drawing/2016/5/12/chartex" xmlns:cx7="http://schemas.microsoft.com/office/drawing/2016/5/13/chartex" xmlns:cx8="http://schemas.microsoft.com/office/drawing/2016/5/14/chartex" xmlns:mc="http://schemas.openxmlformats.org/markup-compatibility/2006" xmlns:aink="http://schemas.microsoft.com/office/drawing/2016/ink" xmlns:am3d="http://schemas.microsoft.com/office/drawing/2017/model3d" xmlns:o="urn:schemas-microsoft-com:office:office" xmlns:oel="http://schemas.microsoft.com/office/2019/extlst" xmlns:r="http://schemas.openxmlformats.org/officeDocument/2006/relationships" xmlns:m="http://schemas.openxmlformats.org/officeDocument/2006/math" xmlns:v="urn:schemas-microsoft-com:vml" xmlns:wp14="http://schemas.microsoft.com/office/word/2010/wordprocessingDrawing" xmlns:wp="http://schemas.openxmlformats.org/drawingml/2006/wordprocessingDrawing" xmlns:w10="urn:schemas-microsoft-com:office:word" xmlns:w="http://schemas.openxmlformats.org/wordprocessingml/2006/main" xmlns:w14="http://schemas.microsoft.com/office/word/2010/wordml" xmlns:w15="http://schemas.microsoft.com/office/word/2012/wordml" xmlns:w16cex="http://schemas.microsoft.com/office/word/2018/wordml/cex" xmlns:w16cid="http://schemas.microsoft.com/office/word/2016/wordml/cid" xmlns:w16="http://schemas.microsoft.com/office/word/2018/wordml" xmlns:w16du="http://schemas.microsoft.com/office/word/2023/wordml/word16du" xmlns:w16sdtdh="http://schemas.microsoft.com/office/word/2020/wordml/sdtdatahash" xmlns:w16se="http://schemas.microsoft.com/office/word/2015/wordml/symex" xmlns:wpg="http://schemas.microsoft.com/office/word/2010/wordprocessingGroup" xmlns:wpi="http://schemas.microsoft.com/office/word/2010/wordprocessingInk" xmlns:wne="http://schemas.microsoft.com/office/word/2006/wordml" xmlns:wps="http://schemas.microsoft.com/office/word/2010/wordprocessingShape" mc:Ignorable="w14 w15 w16se w16cid w16 w16cex w16sdtdh w16du wp14">
+<w:hdr xmlns:wpc="http://schemas.microsoft.com/office/word/2010/wordprocessingCanvas" xmlns:cx="http://schemas.microsoft.com/office/drawing/2014/chartex" xmlns:cx1="http://schemas.microsoft.com/office/drawing/2015/9/8/chartex" xmlns:cx2="http://schemas.microsoft.com/office/drawing/2015/10/21/chartex" xmlns:cx3="http://schemas.microsoft.com/office/drawing/2016/5/9/chartex" xmlns:cx4="http://schemas.microsoft.com/office/drawing/2016/5/10/chartex" xmlns:cx5="http://schemas.microsoft.com/office/drawing/2016/5/11/chartex" xmlns:cx6="http://schemas.microsoft.com/office/drawing/2016/5/12/chartex" xmlns:cx7="http://schemas.microsoft.com/office/drawing/2016/5/13/chartex" xmlns:cx8="http://schemas.microsoft.com/office/drawing/2016/5/14/chartex" xmlns:mc="http://schemas.openxmlformats.org/markup-compatibility/2006" xmlns:aink="http://schemas.microsoft.com/office/drawing/2016/ink" xmlns:am3d="http://schemas.microsoft.com/office/drawing/2017/model3d" xmlns:o="urn:schemas-microsoft-com:office:office" xmlns:oel="http://schemas.microsoft.com/office/2019/extlst" xmlns:r="http://schemas.openxmlformats.org/officeDocument/2006/relationships" xmlns:m="http://schemas.openxmlformats.org/officeDocument/2006/math" xmlns:v="urn:schemas-microsoft-com:vml" xmlns:wp14="http://schemas.microsoft.com/office/word/2010/wordprocessingDrawing" xmlns:wp="http://schemas.openxmlformats.org/drawingml/2006/wordprocessingDrawing" xmlns:w10="urn:schemas-microsoft-com:office:word" xmlns:w="http://schemas.openxmlformats.org/wordprocessingml/2006/main" xmlns:w14="http://schemas.microsoft.com/office/word/2010/wordml" xmlns:w15="http://schemas.microsoft.com/office/word/2012/wordml" xmlns:w16cex="http://schemas.microsoft.com/office/word/2018/wordml/cex" xmlns:w16cid="http://schemas.microsoft.com/office/word/2016/wordml/cid" xmlns:w16="http://schemas.microsoft.com/office/word/2018/wordml" xmlns:w16du="http://schemas.microsoft.com/office/word/2023/wordml/word16du" xmlns:w16sdtdh="http://schemas.microsoft.com/office/word/2020/wordml/sdtdatahash" xmlns:w16sdtfl="http://schemas.microsoft.com/office/word/2024/wordml/sdtformatlock" xmlns:w16se="http://schemas.microsoft.com/office/word/2015/wordml/symex" xmlns:wpg="http://schemas.microsoft.com/office/word/2010/wordprocessingGroup" xmlns:wpi="http://schemas.microsoft.com/office/word/2010/wordprocessingInk" xmlns:wne="http://schemas.microsoft.com/office/word/2006/wordml" xmlns:wps="http://schemas.microsoft.com/office/word/2010/wordprocessingShape" mc:Ignorable="w14 w15 w16se w16cid w16 w16cex w16sdtdh w16sdtfl w16du wp14">
   <w:p>
     <w:pPr>
       <w:pStyle w:val="Header"/>
@@ -1542,7 +1313,7 @@
 </file>
 
 <file path=word/numbering.xml><?xml version="1.0" encoding="utf-8"?>
-<w:numbering xmlns:wpc="http://schemas.microsoft.com/office/word/2010/wordprocessingCanvas" xmlns:cx="http://schemas.microsoft.com/office/drawing/2014/chartex" xmlns:cx1="http://schemas.microsoft.com/office/drawing/2015/9/8/chartex" xmlns:cx2="http://schemas.microsoft.com/office/drawing/2015/10/21/chartex" xmlns:cx3="http://schemas.microsoft.com/office/drawing/2016/5/9/chartex" xmlns:cx4="http://schemas.microsoft.com/office/drawing/2016/5/10/chartex" xmlns:cx5="http://schemas.microsoft.com/office/drawing/2016/5/11/chartex" xmlns:cx6="http://schemas.microsoft.com/office/drawing/2016/5/12/chartex" xmlns:cx7="http://schemas.microsoft.com/office/drawing/2016/5/13/chartex" xmlns:cx8="http://schemas.microsoft.com/office/drawing/2016/5/14/chartex" xmlns:mc="http://schemas.openxmlformats.org/markup-compatibility/2006" xmlns:aink="http://schemas.microsoft.com/office/drawing/2016/ink" xmlns:am3d="http://schemas.microsoft.com/office/drawing/2017/model3d" xmlns:o="urn:schemas-microsoft-com:office:office" xmlns:oel="http://schemas.microsoft.com/office/2019/extlst" xmlns:r="http://schemas.openxmlformats.org/officeDocument/2006/relationships" xmlns:m="http://schemas.openxmlformats.org/officeDocument/2006/math" xmlns:v="urn:schemas-microsoft-com:vml" xmlns:wp14="http://schemas.microsoft.com/office/word/2010/wordprocessingDrawing" xmlns:wp="http://schemas.openxmlformats.org/drawingml/2006/wordprocessingDrawing" xmlns:w10="urn:schemas-microsoft-com:office:word" xmlns:w="http://schemas.openxmlformats.org/wordprocessingml/2006/main" xmlns:w14="http://schemas.microsoft.com/office/word/2010/wordml" xmlns:w15="http://schemas.microsoft.com/office/word/2012/wordml" xmlns:w16cex="http://schemas.microsoft.com/office/word/2018/wordml/cex" xmlns:w16cid="http://schemas.microsoft.com/office/word/2016/wordml/cid" xmlns:w16="http://schemas.microsoft.com/office/word/2018/wordml" xmlns:w16du="http://schemas.microsoft.com/office/word/2023/wordml/word16du" xmlns:w16sdtdh="http://schemas.microsoft.com/office/word/2020/wordml/sdtdatahash" xmlns:w16se="http://schemas.microsoft.com/office/word/2015/wordml/symex" xmlns:wpg="http://schemas.microsoft.com/office/word/2010/wordprocessingGroup" xmlns:wpi="http://schemas.microsoft.com/office/word/2010/wordprocessingInk" xmlns:wne="http://schemas.microsoft.com/office/word/2006/wordml" xmlns:wps="http://schemas.microsoft.com/office/word/2010/wordprocessingShape" mc:Ignorable="w14 w15 w16se w16cid w16 w16cex w16sdtdh w16du wp14">
+<w:numbering xmlns:wpc="http://schemas.microsoft.com/office/word/2010/wordprocessingCanvas" xmlns:cx="http://schemas.microsoft.com/office/drawing/2014/chartex" xmlns:cx1="http://schemas.microsoft.com/office/drawing/2015/9/8/chartex" xmlns:cx2="http://schemas.microsoft.com/office/drawing/2015/10/21/chartex" xmlns:cx3="http://schemas.microsoft.com/office/drawing/2016/5/9/chartex" xmlns:cx4="http://schemas.microsoft.com/office/drawing/2016/5/10/chartex" xmlns:cx5="http://schemas.microsoft.com/office/drawing/2016/5/11/chartex" xmlns:cx6="http://schemas.microsoft.com/office/drawing/2016/5/12/chartex" xmlns:cx7="http://schemas.microsoft.com/office/drawing/2016/5/13/chartex" xmlns:cx8="http://schemas.microsoft.com/office/drawing/2016/5/14/chartex" xmlns:mc="http://schemas.openxmlformats.org/markup-compatibility/2006" xmlns:aink="http://schemas.microsoft.com/office/drawing/2016/ink" xmlns:am3d="http://schemas.microsoft.com/office/drawing/2017/model3d" xmlns:o="urn:schemas-microsoft-com:office:office" xmlns:oel="http://schemas.microsoft.com/office/2019/extlst" xmlns:r="http://schemas.openxmlformats.org/officeDocument/2006/relationships" xmlns:m="http://schemas.openxmlformats.org/officeDocument/2006/math" xmlns:v="urn:schemas-microsoft-com:vml" xmlns:wp14="http://schemas.microsoft.com/office/word/2010/wordprocessingDrawing" xmlns:wp="http://schemas.openxmlformats.org/drawingml/2006/wordprocessingDrawing" xmlns:w10="urn:schemas-microsoft-com:office:word" xmlns:w="http://schemas.openxmlformats.org/wordprocessingml/2006/main" xmlns:w14="http://schemas.microsoft.com/office/word/2010/wordml" xmlns:w15="http://schemas.microsoft.com/office/word/2012/wordml" xmlns:w16cex="http://schemas.microsoft.com/office/word/2018/wordml/cex" xmlns:w16cid="http://schemas.microsoft.com/office/word/2016/wordml/cid" xmlns:w16="http://schemas.microsoft.com/office/word/2018/wordml" xmlns:w16du="http://schemas.microsoft.com/office/word/2023/wordml/word16du" xmlns:w16sdtdh="http://schemas.microsoft.com/office/word/2020/wordml/sdtdatahash" xmlns:w16sdtfl="http://schemas.microsoft.com/office/word/2024/wordml/sdtformatlock" xmlns:w16se="http://schemas.microsoft.com/office/word/2015/wordml/symex" xmlns:wpg="http://schemas.microsoft.com/office/word/2010/wordprocessingGroup" xmlns:wpi="http://schemas.microsoft.com/office/word/2010/wordprocessingInk" xmlns:wne="http://schemas.microsoft.com/office/word/2006/wordml" xmlns:wps="http://schemas.microsoft.com/office/word/2010/wordprocessingShape" mc:Ignorable="w14 w15 w16se w16cid w16 w16cex w16sdtdh w16sdtfl w16du wp14">
   <w:abstractNum w:abstractNumId="0" w15:restartNumberingAfterBreak="0">
     <w:nsid w:val="04C10B24"/>
     <w:multiLevelType w:val="multilevel"/>
@@ -3457,7 +3228,7 @@
 </file>
 
 <file path=word/styles.xml><?xml version="1.0" encoding="utf-8"?>
-<w:styles xmlns:mc="http://schemas.openxmlformats.org/markup-compatibility/2006" xmlns:r="http://schemas.openxmlformats.org/officeDocument/2006/relationships" xmlns:w="http://schemas.openxmlformats.org/wordprocessingml/2006/main" xmlns:w14="http://schemas.microsoft.com/office/word/2010/wordml" xmlns:w15="http://schemas.microsoft.com/office/word/2012/wordml" xmlns:w16cex="http://schemas.microsoft.com/office/word/2018/wordml/cex" xmlns:w16cid="http://schemas.microsoft.com/office/word/2016/wordml/cid" xmlns:w16="http://schemas.microsoft.com/office/word/2018/wordml" xmlns:w16du="http://schemas.microsoft.com/office/word/2023/wordml/word16du" xmlns:w16sdtdh="http://schemas.microsoft.com/office/word/2020/wordml/sdtdatahash" xmlns:w16se="http://schemas.microsoft.com/office/word/2015/wordml/symex" mc:Ignorable="w14 w15 w16se w16cid w16 w16cex w16sdtdh w16du">
+<w:styles xmlns:mc="http://schemas.openxmlformats.org/markup-compatibility/2006" xmlns:r="http://schemas.openxmlformats.org/officeDocument/2006/relationships" xmlns:w="http://schemas.openxmlformats.org/wordprocessingml/2006/main" xmlns:w14="http://schemas.microsoft.com/office/word/2010/wordml" xmlns:w15="http://schemas.microsoft.com/office/word/2012/wordml" xmlns:w16cex="http://schemas.microsoft.com/office/word/2018/wordml/cex" xmlns:w16cid="http://schemas.microsoft.com/office/word/2016/wordml/cid" xmlns:w16="http://schemas.microsoft.com/office/word/2018/wordml" xmlns:w16du="http://schemas.microsoft.com/office/word/2023/wordml/word16du" xmlns:w16sdtdh="http://schemas.microsoft.com/office/word/2020/wordml/sdtdatahash" xmlns:w16sdtfl="http://schemas.microsoft.com/office/word/2024/wordml/sdtformatlock" xmlns:w16se="http://schemas.microsoft.com/office/word/2015/wordml/symex" mc:Ignorable="w14 w15 w16se w16cid w16 w16cex w16sdtdh w16sdtfl w16du">
   <w:docDefaults>
     <w:rPrDefault>
       <w:rPr>
@@ -3891,8 +3662,9 @@
     <w:uiPriority w:val="9"/>
     <w:unhideWhenUsed/>
     <w:qFormat/>
-    <w:rsid w:val="00B628B2"/>
+    <w:rsid w:val="00450815"/>
     <w:pPr>
+      <w:keepNext/>
       <w:pBdr>
         <w:bottom w:val="single" w:sz="12" w:space="3" w:color="0074F1"/>
       </w:pBdr>
@@ -4065,7 +3837,6 @@
   <w:style w:type="character" w:default="1" w:styleId="DefaultParagraphFont">
     <w:name w:val="Default Paragraph Font"/>
     <w:uiPriority w:val="1"/>
-    <w:semiHidden/>
     <w:unhideWhenUsed/>
   </w:style>
   <w:style w:type="table" w:default="1" w:styleId="TableNormal">
@@ -4166,7 +3937,7 @@
     <w:link w:val="Heading2"/>
     <w:uiPriority w:val="9"/>
     <w:qFormat/>
-    <w:rsid w:val="00B628B2"/>
+    <w:rsid w:val="00450815"/>
     <w:rPr>
       <w:rFonts w:asciiTheme="majorHAnsi" w:eastAsiaTheme="majorEastAsia" w:hAnsiTheme="majorHAnsi" w:cstheme="majorBidi"/>
       <w:b/>
@@ -5066,26 +4837,6 @@
 </file>
 
 <file path=customXml/item1.xml><?xml version="1.0" encoding="utf-8"?>
-<p:properties xmlns:p="http://schemas.microsoft.com/office/2006/metadata/properties" xmlns:xsi="http://www.w3.org/2001/XMLSchema-instance" xmlns:pc="http://schemas.microsoft.com/office/infopath/2007/PartnerControls">
-  <documentManagement>
-    <TaxCatchAll xmlns="7dbd75cb-e23e-4bbb-9662-1ab6b6f3550b" xsi:nil="true"/>
-    <lcf76f155ced4ddcb4097134ff3c332f xmlns="dc24c30d-cbd4-4968-aaed-12d3995df8af">
-      <Terms xmlns="http://schemas.microsoft.com/office/infopath/2007/PartnerControls"/>
-    </lcf76f155ced4ddcb4097134ff3c332f>
-  </documentManagement>
-</p:properties>
-</file>
-
-<file path=customXml/item2.xml><?xml version="1.0" encoding="utf-8"?>
-<?mso-contentType ?>
-<FormTemplates xmlns="http://schemas.microsoft.com/sharepoint/v3/contenttype/forms">
-  <Display>DocumentLibraryForm</Display>
-  <Edit>DocumentLibraryForm</Edit>
-  <New>DocumentLibraryForm</New>
-</FormTemplates>
-</file>
-
-<file path=customXml/item3.xml><?xml version="1.0" encoding="utf-8"?>
 <ct:contentTypeSchema xmlns:ct="http://schemas.microsoft.com/office/2006/metadata/contentType" xmlns:ma="http://schemas.microsoft.com/office/2006/metadata/properties/metaAttributes" ct:_="" ma:_="" ma:contentTypeName="Document" ma:contentTypeID="0x01010080965809FF228B4C891978F4CC8DB90B" ma:contentTypeVersion="12" ma:contentTypeDescription="Create a new document." ma:contentTypeScope="" ma:versionID="9c49eb4d28d16553f3e1beb1385723e7">
   <xsd:schema xmlns:xsd="http://www.w3.org/2001/XMLSchema" xmlns:xs="http://www.w3.org/2001/XMLSchema" xmlns:p="http://schemas.microsoft.com/office/2006/metadata/properties" xmlns:ns2="dc24c30d-cbd4-4968-aaed-12d3995df8af" xmlns:ns3="7dbd75cb-e23e-4bbb-9662-1ab6b6f3550b" targetNamespace="http://schemas.microsoft.com/office/2006/metadata/properties" ma:root="true" ma:fieldsID="ba6a862a070d9f6f71854b7f78b9bf81" ns2:_="" ns3:_="">
     <xsd:import namespace="dc24c30d-cbd4-4968-aaed-12d3995df8af"/>
@@ -5286,26 +5037,27 @@
 </ct:contentTypeSchema>
 </file>
 
-<file path=customXml/itemProps1.xml><?xml version="1.0" encoding="utf-8"?>
-<ds:datastoreItem xmlns:ds="http://schemas.openxmlformats.org/officeDocument/2006/customXml" ds:itemID="{6796437A-0DB8-4273-A275-D71E35AB8B0A}">
-  <ds:schemaRefs>
-    <ds:schemaRef ds:uri="http://schemas.microsoft.com/office/2006/metadata/properties"/>
-    <ds:schemaRef ds:uri="http://schemas.microsoft.com/office/infopath/2007/PartnerControls"/>
-    <ds:schemaRef ds:uri="7dbd75cb-e23e-4bbb-9662-1ab6b6f3550b"/>
-    <ds:schemaRef ds:uri="dc24c30d-cbd4-4968-aaed-12d3995df8af"/>
-  </ds:schemaRefs>
-</ds:datastoreItem>
+<file path=customXml/item2.xml><?xml version="1.0" encoding="utf-8"?>
+<?mso-contentType ?>
+<FormTemplates xmlns="http://schemas.microsoft.com/sharepoint/v3/contenttype/forms">
+  <Display>DocumentLibraryForm</Display>
+  <Edit>DocumentLibraryForm</Edit>
+  <New>DocumentLibraryForm</New>
+</FormTemplates>
 </file>
 
-<file path=customXml/itemProps2.xml><?xml version="1.0" encoding="utf-8"?>
-<ds:datastoreItem xmlns:ds="http://schemas.openxmlformats.org/officeDocument/2006/customXml" ds:itemID="{1E505B68-5BE2-4F65-9D4E-7DC7DB12F4CC}">
-  <ds:schemaRefs>
-    <ds:schemaRef ds:uri="http://schemas.microsoft.com/sharepoint/v3/contenttype/forms"/>
-  </ds:schemaRefs>
-</ds:datastoreItem>
+<file path=customXml/item3.xml><?xml version="1.0" encoding="utf-8"?>
+<p:properties xmlns:p="http://schemas.microsoft.com/office/2006/metadata/properties" xmlns:xsi="http://www.w3.org/2001/XMLSchema-instance" xmlns:pc="http://schemas.microsoft.com/office/infopath/2007/PartnerControls">
+  <documentManagement>
+    <TaxCatchAll xmlns="7dbd75cb-e23e-4bbb-9662-1ab6b6f3550b" xsi:nil="true"/>
+    <lcf76f155ced4ddcb4097134ff3c332f xmlns="dc24c30d-cbd4-4968-aaed-12d3995df8af">
+      <Terms xmlns="http://schemas.microsoft.com/office/infopath/2007/PartnerControls"/>
+    </lcf76f155ced4ddcb4097134ff3c332f>
+  </documentManagement>
+</p:properties>
 </file>
 
-<file path=customXml/itemProps3.xml><?xml version="1.0" encoding="utf-8"?>
+<file path=customXml/itemProps1.xml><?xml version="1.0" encoding="utf-8"?>
 <ds:datastoreItem xmlns:ds="http://schemas.openxmlformats.org/officeDocument/2006/customXml" ds:itemID="{EAEE37D9-83C3-4836-B2B5-2E782AF650FD}">
   <ds:schemaRefs>
     <ds:schemaRef ds:uri="http://schemas.microsoft.com/office/2006/metadata/contentType"/>
@@ -5322,4 +5074,23 @@
     <ds:schemaRef ds:uri="http://schemas.microsoft.com/internal/obd"/>
   </ds:schemaRefs>
 </ds:datastoreItem>
+</file>
+
+<file path=customXml/itemProps2.xml><?xml version="1.0" encoding="utf-8"?>
+<ds:datastoreItem xmlns:ds="http://schemas.openxmlformats.org/officeDocument/2006/customXml" ds:itemID="{1E505B68-5BE2-4F65-9D4E-7DC7DB12F4CC}">
+  <ds:schemaRefs>
+    <ds:schemaRef ds:uri="http://schemas.microsoft.com/sharepoint/v3/contenttype/forms"/>
+  </ds:schemaRefs>
+</ds:datastoreItem>
+</file>
+
+<file path=customXml/itemProps3.xml><?xml version="1.0" encoding="utf-8"?>
+<ds:datastoreItem xmlns:ds="http://schemas.openxmlformats.org/officeDocument/2006/customXml" ds:itemID="{6796437A-0DB8-4273-A275-D71E35AB8B0A}">
+  <ds:schemaRefs>
+    <ds:schemaRef ds:uri="http://schemas.microsoft.com/office/2006/metadata/properties"/>
+    <ds:schemaRef ds:uri="http://schemas.microsoft.com/office/infopath/2007/PartnerControls"/>
+    <ds:schemaRef ds:uri="7dbd75cb-e23e-4bbb-9662-1ab6b6f3550b"/>
+    <ds:schemaRef ds:uri="dc24c30d-cbd4-4968-aaed-12d3995df8af"/>
+  </ds:schemaRefs>
+</ds:datastoreItem>
 </file>
</xml_diff>

<commit_message>
Fix a typo in the next-steps template
</commit_message>
<xml_diff>
--- a/docassemble/MAPetitionToSealEviction/data/templates/petition_to_seal_eviction_next_steps.docx
+++ b/docassemble/MAPetitionToSealEviction/data/templates/petition_to_seal_eviction_next_steps.docx
@@ -179,7 +179,6 @@
         </w:rPr>
         <w:t xml:space="preserve">{%p if </w:t>
       </w:r>
-      <w:proofErr w:type="spellStart"/>
       <w:r>
         <w:rPr>
           <w14:textOutline w14:w="9525" w14:cap="rnd" w14:cmpd="sng" w14:algn="ctr">
@@ -188,18 +187,7 @@
             <w14:bevel/>
           </w14:textOutline>
         </w:rPr>
-        <w:t>notice_required</w:t>
-      </w:r>
-      <w:proofErr w:type="spellEnd"/>
-      <w:r>
-        <w:rPr>
-          <w14:textOutline w14:w="9525" w14:cap="rnd" w14:cmpd="sng" w14:algn="ctr">
-            <w14:noFill/>
-            <w14:prstDash w14:val="solid"/>
-            <w14:bevel/>
-          </w14:textOutline>
-        </w:rPr>
-        <w:t>:</w:t>
+        <w:t>notice_required:</w:t>
       </w:r>
       <w:r>
         <w:rPr>
@@ -230,55 +218,7 @@
             <w14:bevel/>
           </w14:textOutline>
         </w:rPr>
-        <w:t xml:space="preserve">Deliver a copy to {{ </w:t>
-      </w:r>
-      <w:proofErr w:type="spellStart"/>
-      <w:r>
-        <w:rPr>
-          <w:lang w:val="en-US"/>
-          <w14:textOutline w14:w="9525" w14:cap="rnd" w14:cmpd="sng" w14:algn="ctr">
-            <w14:noFill/>
-            <w14:prstDash w14:val="solid"/>
-            <w14:bevel/>
-          </w14:textOutline>
-        </w:rPr>
-        <w:t>showifdef</w:t>
-      </w:r>
-      <w:proofErr w:type="spellEnd"/>
-      <w:r>
-        <w:rPr>
-          <w:lang w:val="en-US"/>
-          <w14:textOutline w14:w="9525" w14:cap="rnd" w14:cmpd="sng" w14:algn="ctr">
-            <w14:noFill/>
-            <w14:prstDash w14:val="solid"/>
-            <w14:bevel/>
-          </w14:textOutline>
-        </w:rPr>
-        <w:t>('</w:t>
-      </w:r>
-      <w:proofErr w:type="spellStart"/>
-      <w:r>
-        <w:rPr>
-          <w:lang w:val="en-US"/>
-          <w14:textOutline w14:w="9525" w14:cap="rnd" w14:cmpd="sng" w14:algn="ctr">
-            <w14:noFill/>
-            <w14:prstDash w14:val="solid"/>
-            <w14:bevel/>
-          </w14:textOutline>
-        </w:rPr>
-        <w:t>other_parties</w:t>
-      </w:r>
-      <w:proofErr w:type="spellEnd"/>
-      <w:r>
-        <w:rPr>
-          <w:lang w:val="en-US"/>
-          <w14:textOutline w14:w="9525" w14:cap="rnd" w14:cmpd="sng" w14:algn="ctr">
-            <w14:noFill/>
-            <w14:prstDash w14:val="solid"/>
-            <w14:bevel/>
-          </w14:textOutline>
-        </w:rPr>
-        <w:t>[0]') }}</w:t>
+        <w:t>Deliver a copy to {{ showifdef('other_parties[0]') }}</w:t>
       </w:r>
       <w:r>
         <w:rPr>
@@ -478,35 +418,7 @@
         <w:rPr>
           <w:lang w:val="en-US"/>
         </w:rPr>
-        <w:t xml:space="preserve">{%p if </w:t>
-      </w:r>
-      <w:proofErr w:type="spellStart"/>
-      <w:r>
-        <w:rPr>
-          <w:lang w:val="en-US"/>
-        </w:rPr>
-        <w:t>showifdef</w:t>
-      </w:r>
-      <w:proofErr w:type="spellEnd"/>
-      <w:r>
-        <w:rPr>
-          <w:lang w:val="en-US"/>
-        </w:rPr>
-        <w:t>(“</w:t>
-      </w:r>
-      <w:proofErr w:type="spellStart"/>
-      <w:r>
-        <w:rPr>
-          <w:lang w:val="en-US"/>
-        </w:rPr>
-        <w:t>efile</w:t>
-      </w:r>
-      <w:proofErr w:type="spellEnd"/>
-      <w:r>
-        <w:rPr>
-          <w:lang w:val="en-US"/>
-        </w:rPr>
-        <w:t>”) %}</w:t>
+        <w:t>{%p if showifdef(“efile”) %}</w:t>
       </w:r>
     </w:p>
     <w:p>
@@ -531,14 +443,12 @@
         </w:rPr>
         <w:t xml:space="preserve">regularly check the email address that you e-filed with, {{ </w:t>
       </w:r>
-      <w:proofErr w:type="spellStart"/>
       <w:r>
         <w:rPr>
           <w:lang w:val="en-US"/>
         </w:rPr>
         <w:t>my_username</w:t>
       </w:r>
-      <w:proofErr w:type="spellEnd"/>
       <w:r>
         <w:rPr>
           <w:lang w:val="en-US"/>
@@ -592,35 +502,7 @@
         <w:rPr>
           <w:lang w:val="en-US"/>
         </w:rPr>
-        <w:t xml:space="preserve">{%p if not </w:t>
-      </w:r>
-      <w:proofErr w:type="spellStart"/>
-      <w:r>
-        <w:rPr>
-          <w:lang w:val="en-US"/>
-        </w:rPr>
-        <w:t>showifdef</w:t>
-      </w:r>
-      <w:proofErr w:type="spellEnd"/>
-      <w:r>
-        <w:rPr>
-          <w:lang w:val="en-US"/>
-        </w:rPr>
-        <w:t>(“</w:t>
-      </w:r>
-      <w:proofErr w:type="spellStart"/>
-      <w:r>
-        <w:rPr>
-          <w:lang w:val="en-US"/>
-        </w:rPr>
-        <w:t>efile</w:t>
-      </w:r>
-      <w:proofErr w:type="spellEnd"/>
-      <w:r>
-        <w:rPr>
-          <w:lang w:val="en-US"/>
-        </w:rPr>
-        <w:t>”) %}</w:t>
+        <w:t>{%p if not showifdef(“efile”) %}</w:t>
       </w:r>
     </w:p>
     <w:p>
@@ -664,15 +546,7 @@
         <w:t xml:space="preserve">Deliver or mail your petition to </w:t>
       </w:r>
       <w:r>
-        <w:t xml:space="preserve">{{ </w:t>
-      </w:r>
-      <w:proofErr w:type="spellStart"/>
-      <w:r>
-        <w:t>trial_court</w:t>
-      </w:r>
-      <w:proofErr w:type="spellEnd"/>
-      <w:r>
-        <w:t xml:space="preserve"> }}</w:t>
+        <w:t>{{ trial_court }}</w:t>
       </w:r>
       <w:r>
         <w:t>.</w:t>
@@ -702,21 +576,7 @@
         <w:rPr>
           <w:lang w:val="en-US"/>
         </w:rPr>
-        <w:t xml:space="preserve"> if defined('</w:t>
-      </w:r>
-      <w:proofErr w:type="spellStart"/>
-      <w:r>
-        <w:rPr>
-          <w:lang w:val="en-US"/>
-        </w:rPr>
-        <w:t>trial_court.address.address</w:t>
-      </w:r>
-      <w:proofErr w:type="spellEnd"/>
-      <w:r>
-        <w:rPr>
-          <w:lang w:val="en-US"/>
-        </w:rPr>
-        <w:t xml:space="preserve">') </w:t>
+        <w:t xml:space="preserve"> if defined('trial_court.address.address') </w:t>
       </w:r>
       <w:r>
         <w:rPr>
@@ -750,19 +610,11 @@
         </w:rPr>
         <w:t xml:space="preserve">{{ </w:t>
       </w:r>
-      <w:proofErr w:type="spellStart"/>
-      <w:r>
-        <w:rPr>
-          <w:lang w:val="en-US"/>
-        </w:rPr>
-        <w:t>trial_court.address.on_one_line</w:t>
-      </w:r>
-      <w:proofErr w:type="spellEnd"/>
-      <w:r>
-        <w:rPr>
-          <w:lang w:val="en-US"/>
-        </w:rPr>
-        <w:t xml:space="preserve">() </w:t>
+      <w:r>
+        <w:rPr>
+          <w:lang w:val="en-US"/>
+        </w:rPr>
+        <w:t xml:space="preserve">trial_court.address.on_one_line() </w:t>
       </w:r>
       <w:r>
         <w:rPr>
@@ -894,13 +746,7 @@
         <w:rPr>
           <w:lang w:val="en-US"/>
         </w:rPr>
-        <w:t>without a hearing</w:t>
-      </w:r>
-      <w:r>
-        <w:rPr>
-          <w:lang w:val="en-US"/>
-        </w:rPr>
-        <w:t xml:space="preserve">, </w:t>
+        <w:t xml:space="preserve">without a hearing, </w:t>
       </w:r>
       <w:r>
         <w:rPr>
@@ -1076,13 +922,7 @@
         <w:pStyle w:val="Heading2"/>
       </w:pPr>
       <w:r>
-        <w:t xml:space="preserve">What happens </w:t>
-      </w:r>
-      <w:r>
-        <w:t xml:space="preserve">if there is no </w:t>
-      </w:r>
-      <w:r>
-        <w:t>hearing?</w:t>
+        <w:t>What happens if there is no hearing?</w:t>
       </w:r>
     </w:p>
     <w:p>
@@ -1173,7 +1013,19 @@
         <w:rPr>
           <w:lang w:val="en-US"/>
         </w:rPr>
-        <w:t xml:space="preserve">will no longer by visible on MassCourts.org. If you need to access information in your sealed </w:t>
+        <w:t>will no longer b</w:t>
+      </w:r>
+      <w:r>
+        <w:rPr>
+          <w:lang w:val="en-US"/>
+        </w:rPr>
+        <w:t>e</w:t>
+      </w:r>
+      <w:r>
+        <w:rPr>
+          <w:lang w:val="en-US"/>
+        </w:rPr>
+        <w:t xml:space="preserve"> visible on MassCourts.org. If you need to access information in your sealed </w:t>
       </w:r>
       <w:proofErr w:type="gramStart"/>
       <w:r>
@@ -3837,6 +3689,7 @@
   <w:style w:type="character" w:default="1" w:styleId="DefaultParagraphFont">
     <w:name w:val="Default Paragraph Font"/>
     <w:uiPriority w:val="1"/>
+    <w:semiHidden/>
     <w:unhideWhenUsed/>
   </w:style>
   <w:style w:type="table" w:default="1" w:styleId="TableNormal">
@@ -4837,6 +4690,15 @@
 </file>
 
 <file path=customXml/item1.xml><?xml version="1.0" encoding="utf-8"?>
+<?mso-contentType ?>
+<FormTemplates xmlns="http://schemas.microsoft.com/sharepoint/v3/contenttype/forms">
+  <Display>DocumentLibraryForm</Display>
+  <Edit>DocumentLibraryForm</Edit>
+  <New>DocumentLibraryForm</New>
+</FormTemplates>
+</file>
+
+<file path=customXml/item2.xml><?xml version="1.0" encoding="utf-8"?>
 <ct:contentTypeSchema xmlns:ct="http://schemas.microsoft.com/office/2006/metadata/contentType" xmlns:ma="http://schemas.microsoft.com/office/2006/metadata/properties/metaAttributes" ct:_="" ma:_="" ma:contentTypeName="Document" ma:contentTypeID="0x01010080965809FF228B4C891978F4CC8DB90B" ma:contentTypeVersion="12" ma:contentTypeDescription="Create a new document." ma:contentTypeScope="" ma:versionID="9c49eb4d28d16553f3e1beb1385723e7">
   <xsd:schema xmlns:xsd="http://www.w3.org/2001/XMLSchema" xmlns:xs="http://www.w3.org/2001/XMLSchema" xmlns:p="http://schemas.microsoft.com/office/2006/metadata/properties" xmlns:ns2="dc24c30d-cbd4-4968-aaed-12d3995df8af" xmlns:ns3="7dbd75cb-e23e-4bbb-9662-1ab6b6f3550b" targetNamespace="http://schemas.microsoft.com/office/2006/metadata/properties" ma:root="true" ma:fieldsID="ba6a862a070d9f6f71854b7f78b9bf81" ns2:_="" ns3:_="">
     <xsd:import namespace="dc24c30d-cbd4-4968-aaed-12d3995df8af"/>
@@ -5037,15 +4899,6 @@
 </ct:contentTypeSchema>
 </file>
 
-<file path=customXml/item2.xml><?xml version="1.0" encoding="utf-8"?>
-<?mso-contentType ?>
-<FormTemplates xmlns="http://schemas.microsoft.com/sharepoint/v3/contenttype/forms">
-  <Display>DocumentLibraryForm</Display>
-  <Edit>DocumentLibraryForm</Edit>
-  <New>DocumentLibraryForm</New>
-</FormTemplates>
-</file>
-
 <file path=customXml/item3.xml><?xml version="1.0" encoding="utf-8"?>
 <p:properties xmlns:p="http://schemas.microsoft.com/office/2006/metadata/properties" xmlns:xsi="http://www.w3.org/2001/XMLSchema-instance" xmlns:pc="http://schemas.microsoft.com/office/infopath/2007/PartnerControls">
   <documentManagement>
@@ -5058,6 +4911,14 @@
 </file>
 
 <file path=customXml/itemProps1.xml><?xml version="1.0" encoding="utf-8"?>
+<ds:datastoreItem xmlns:ds="http://schemas.openxmlformats.org/officeDocument/2006/customXml" ds:itemID="{1E505B68-5BE2-4F65-9D4E-7DC7DB12F4CC}">
+  <ds:schemaRefs>
+    <ds:schemaRef ds:uri="http://schemas.microsoft.com/sharepoint/v3/contenttype/forms"/>
+  </ds:schemaRefs>
+</ds:datastoreItem>
+</file>
+
+<file path=customXml/itemProps2.xml><?xml version="1.0" encoding="utf-8"?>
 <ds:datastoreItem xmlns:ds="http://schemas.openxmlformats.org/officeDocument/2006/customXml" ds:itemID="{EAEE37D9-83C3-4836-B2B5-2E782AF650FD}">
   <ds:schemaRefs>
     <ds:schemaRef ds:uri="http://schemas.microsoft.com/office/2006/metadata/contentType"/>
@@ -5076,14 +4937,6 @@
 </ds:datastoreItem>
 </file>
 
-<file path=customXml/itemProps2.xml><?xml version="1.0" encoding="utf-8"?>
-<ds:datastoreItem xmlns:ds="http://schemas.openxmlformats.org/officeDocument/2006/customXml" ds:itemID="{1E505B68-5BE2-4F65-9D4E-7DC7DB12F4CC}">
-  <ds:schemaRefs>
-    <ds:schemaRef ds:uri="http://schemas.microsoft.com/sharepoint/v3/contenttype/forms"/>
-  </ds:schemaRefs>
-</ds:datastoreItem>
-</file>
-
 <file path=customXml/itemProps3.xml><?xml version="1.0" encoding="utf-8"?>
 <ds:datastoreItem xmlns:ds="http://schemas.openxmlformats.org/officeDocument/2006/customXml" ds:itemID="{6796437A-0DB8-4273-A275-D71E35AB8B0A}">
   <ds:schemaRefs>

</xml_diff>